<commit_message>
DWES05 Jugador implementado namesapce
</commit_message>
<xml_diff>
--- a/dwes/rodriguez_jimenez_roberto_DWES05_Tarea/rodriguez_jimenez_roberto_DWES05_Tarea.docx
+++ b/dwes/rodriguez_jimenez_roberto_DWES05_Tarea/rodriguez_jimenez_roberto_DWES05_Tarea.docx
@@ -29,7 +29,7 @@
             <mc:AlternateContent>
               <mc:Choice Requires="wpg">
                 <w:drawing>
-                  <wp:anchor distT="0" distB="0" distL="114300" distR="114300" simplePos="0" relativeHeight="251657216" behindDoc="1" locked="0" layoutInCell="1" allowOverlap="1" wp14:anchorId="1B44B56A" wp14:editId="4C1B59DA">
+                  <wp:anchor distT="0" distB="0" distL="114300" distR="114300" simplePos="0" relativeHeight="251655168" behindDoc="1" locked="0" layoutInCell="1" allowOverlap="1" wp14:anchorId="1B44B56A" wp14:editId="40BCE709">
                     <wp:simplePos x="0" y="0"/>
                     <mc:AlternateContent>
                       <mc:Choice Requires="wp14">
@@ -3433,7 +3433,7 @@
               </mc:Choice>
               <mc:Fallback>
                 <w:pict>
-                  <v:group w14:anchorId="1B44B56A" id="Grupo 1" o:spid="_x0000_s1026" style="position:absolute;left:0;text-align:left;margin-left:0;margin-top:0;width:172.8pt;height:718.55pt;z-index:-251659264;mso-width-percent:330;mso-height-percent:950;mso-left-percent:40;mso-position-horizontal-relative:page;mso-position-vertical:center;mso-position-vertical-relative:page;mso-width-percent:330;mso-height-percent:950;mso-left-percent:40" coordsize="21945,91257" o:gfxdata="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">
+                  <v:group w14:anchorId="1B44B56A" id="Grupo 1" o:spid="_x0000_s1026" style="position:absolute;left:0;text-align:left;margin-left:0;margin-top:0;width:172.8pt;height:718.55pt;z-index:-251661312;mso-width-percent:330;mso-height-percent:950;mso-left-percent:40;mso-position-horizontal-relative:page;mso-position-vertical:center;mso-position-vertical-relative:page;mso-width-percent:330;mso-height-percent:950;mso-left-percent:40" coordsize="21945,91257" o:gfxdata="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">
                     <v:rect id="Rectángulo 3" o:spid="_x0000_s1027" style="position:absolute;width:1945;height:91257;visibility:visible;mso-wrap-style:square;v-text-anchor:middle" o:gfxdata="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" fillcolor="#44546a [3215]" stroked="f" strokeweight="1pt"/>
                     <v:shapetype id="_x0000_t15" coordsize="21600,21600" o:spt="15" adj="16200" path="m@0,l,,,21600@0,21600,21600,10800xe">
                       <v:stroke joinstyle="miter"/>
@@ -3492,7 +3492,7 @@
                         </w:txbxContent>
                       </v:textbox>
                     </v:shape>
-                    <v:group id="Grupo 5" o:spid="_x0000_s1029" style="position:absolute;left:762;top:42100;width:20574;height:49103" coordorigin="806,42118" coordsize="13062,31210" o:gfxdata="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">
+                    <v:group id="_x0000_s1029" style="position:absolute;left:762;top:42100;width:20574;height:49103" coordorigin="806,42118" coordsize="13062,31210" o:gfxdata="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">
                       <v:group id="Grupo 6" o:spid="_x0000_s1030" style="position:absolute;left:1410;top:42118;width:10478;height:31210" coordorigin="1410,42118" coordsize="10477,31210" o:gfxdata="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">
                         <o:lock v:ext="edit" aspectratio="t"/>
                         <v:shape id="Forma libre 20" o:spid="_x0000_s1031" style="position:absolute;left:3696;top:62168;width:1937;height:6985;visibility:visible;mso-wrap-style:square;v-text-anchor:top" coordsize="122,440" o:gfxdata="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" path="m,l39,152,84,304r38,113l122,440,76,306,39,180,6,53,,xe" fillcolor="#44546a [3215]" strokecolor="#44546a [3215]" strokeweight="0">
@@ -3604,7 +3604,7 @@
             <mc:AlternateContent>
               <mc:Choice Requires="wps">
                 <w:drawing>
-                  <wp:anchor distT="0" distB="0" distL="114300" distR="114300" simplePos="0" relativeHeight="251659264" behindDoc="0" locked="0" layoutInCell="1" allowOverlap="1" wp14:anchorId="6014F56A" wp14:editId="16F62C43">
+                  <wp:anchor distT="0" distB="0" distL="114300" distR="114300" simplePos="0" relativeHeight="251657216" behindDoc="0" locked="0" layoutInCell="1" allowOverlap="1" wp14:anchorId="6014F56A" wp14:editId="2EB36954">
                     <wp:simplePos x="0" y="0"/>
                     <mc:AlternateContent>
                       <mc:Choice Requires="wp14">
@@ -3747,7 +3747,7 @@
                     <v:stroke joinstyle="miter"/>
                     <v:path gradientshapeok="t" o:connecttype="rect"/>
                   </v:shapetype>
-                  <v:shape id="Cuadro de texto 2" o:spid="_x0000_s1055" type="#_x0000_t202" style="position:absolute;left:0;text-align:left;margin-left:0;margin-top:0;width:4in;height:28.8pt;z-index:251659264;visibility:visible;mso-wrap-style:square;mso-width-percent:450;mso-height-percent:0;mso-left-percent:420;mso-top-percent:880;mso-wrap-distance-left:9pt;mso-wrap-distance-top:0;mso-wrap-distance-right:9pt;mso-wrap-distance-bottom:0;mso-position-horizontal-relative:page;mso-position-vertical-relative:page;mso-width-percent:450;mso-height-percent:0;mso-left-percent:420;mso-top-percent:880;mso-width-relative:page;mso-height-relative:margin;v-text-anchor:bottom" o:gfxdata="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" filled="f" stroked="f" strokeweight=".5pt">
+                  <v:shape id="Cuadro de texto 2" o:spid="_x0000_s1055" type="#_x0000_t202" style="position:absolute;left:0;text-align:left;margin-left:0;margin-top:0;width:4in;height:28.8pt;z-index:251657216;visibility:visible;mso-wrap-style:square;mso-width-percent:450;mso-height-percent:0;mso-left-percent:420;mso-top-percent:880;mso-wrap-distance-left:9pt;mso-wrap-distance-top:0;mso-wrap-distance-right:9pt;mso-wrap-distance-bottom:0;mso-position-horizontal-relative:page;mso-position-vertical-relative:page;mso-width-percent:450;mso-height-percent:0;mso-left-percent:420;mso-top-percent:880;mso-width-relative:page;mso-height-relative:margin;v-text-anchor:bottom" o:gfxdata="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" filled="f" stroked="f" strokeweight=".5pt">
                     <v:textbox style="mso-fit-shape-to-text:t" inset="0,0,0,0">
                       <w:txbxContent>
                         <w:p>
@@ -3834,7 +3834,7 @@
             <mc:AlternateContent>
               <mc:Choice Requires="wps">
                 <w:drawing>
-                  <wp:anchor distT="0" distB="0" distL="114300" distR="114300" simplePos="0" relativeHeight="251658240" behindDoc="0" locked="0" layoutInCell="1" allowOverlap="1" wp14:anchorId="71767B13" wp14:editId="72619A58">
+                  <wp:anchor distT="0" distB="0" distL="114300" distR="114300" simplePos="0" relativeHeight="251656192" behindDoc="0" locked="0" layoutInCell="1" allowOverlap="1" wp14:anchorId="71767B13" wp14:editId="29F81E69">
                     <wp:simplePos x="0" y="0"/>
                     <wp:positionH relativeFrom="margin">
                       <wp:align>right</wp:align>
@@ -3991,7 +3991,7 @@
               </mc:Choice>
               <mc:Fallback>
                 <w:pict>
-                  <v:shape w14:anchorId="71767B13" id="Cuadro de texto 3" o:spid="_x0000_s1056" type="#_x0000_t202" style="position:absolute;margin-left:458.05pt;margin-top:215.25pt;width:509.25pt;height:84.25pt;z-index:251658240;visibility:visible;mso-wrap-style:square;mso-width-percent:0;mso-height-percent:0;mso-wrap-distance-left:9pt;mso-wrap-distance-top:0;mso-wrap-distance-right:9pt;mso-wrap-distance-bottom:0;mso-position-horizontal:right;mso-position-horizontal-relative:margin;mso-position-vertical:absolute;mso-position-vertical-relative:page;mso-width-percent:0;mso-height-percent:0;mso-width-relative:page;mso-height-relative:margin;v-text-anchor:top" o:gfxdata="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" filled="f" stroked="f" strokeweight=".5pt">
+                  <v:shape w14:anchorId="71767B13" id="Cuadro de texto 3" o:spid="_x0000_s1056" type="#_x0000_t202" style="position:absolute;margin-left:458.05pt;margin-top:215.25pt;width:509.25pt;height:84.25pt;z-index:251656192;visibility:visible;mso-wrap-style:square;mso-width-percent:0;mso-height-percent:0;mso-wrap-distance-left:9pt;mso-wrap-distance-top:0;mso-wrap-distance-right:9pt;mso-wrap-distance-bottom:0;mso-position-horizontal:right;mso-position-horizontal-relative:margin;mso-position-vertical:absolute;mso-position-vertical-relative:page;mso-width-percent:0;mso-height-percent:0;mso-width-relative:page;mso-height-relative:margin;v-text-anchor:top" o:gfxdata="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" filled="f" stroked="f" strokeweight=".5pt">
                     <v:textbox style="mso-fit-shape-to-text:t" inset="0,0,0,0">
                       <w:txbxContent>
                         <w:p>
@@ -5507,7 +5507,7 @@
         <mc:AlternateContent>
           <mc:Choice Requires="wps">
             <w:drawing>
-              <wp:anchor distT="0" distB="0" distL="114300" distR="114300" simplePos="0" relativeHeight="251661312" behindDoc="0" locked="0" layoutInCell="1" allowOverlap="1" wp14:anchorId="6DBD47BF" wp14:editId="5A8B8AA0">
+              <wp:anchor distT="0" distB="0" distL="114300" distR="114300" simplePos="0" relativeHeight="251659264" behindDoc="0" locked="0" layoutInCell="1" allowOverlap="1" wp14:anchorId="6DBD47BF" wp14:editId="33DC846C">
                 <wp:simplePos x="0" y="0"/>
                 <wp:positionH relativeFrom="margin">
                   <wp:posOffset>-137160</wp:posOffset>
@@ -5668,7 +5668,7 @@
           </mc:Choice>
           <mc:Fallback>
             <w:pict>
-              <v:roundrect w14:anchorId="6DBD47BF" id="Rectángulo: esquinas redondeadas 1" o:spid="_x0000_s1057" style="position:absolute;margin-left:-10.8pt;margin-top:13.2pt;width:513.6pt;height:211.2pt;z-index:251661312;visibility:visible;mso-wrap-style:square;mso-width-percent:0;mso-height-percent:0;mso-wrap-distance-left:9pt;mso-wrap-distance-top:0;mso-wrap-distance-right:9pt;mso-wrap-distance-bottom:0;mso-position-horizontal:absolute;mso-position-horizontal-relative:margin;mso-position-vertical:absolute;mso-position-vertical-relative:text;mso-width-percent:0;mso-height-percent:0;mso-width-relative:margin;mso-height-relative:margin;v-text-anchor:middle" arcsize="10923f" o:gfxdata="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" fillcolor="#e2efd9 [665]" strokecolor="#09101d [484]" strokeweight="1pt">
+              <v:roundrect w14:anchorId="6DBD47BF" id="Rectángulo: esquinas redondeadas 1" o:spid="_x0000_s1057" style="position:absolute;margin-left:-10.8pt;margin-top:13.2pt;width:513.6pt;height:211.2pt;z-index:251659264;visibility:visible;mso-wrap-style:square;mso-width-percent:0;mso-height-percent:0;mso-wrap-distance-left:9pt;mso-wrap-distance-top:0;mso-wrap-distance-right:9pt;mso-wrap-distance-bottom:0;mso-position-horizontal:absolute;mso-position-horizontal-relative:margin;mso-position-vertical:absolute;mso-position-vertical-relative:text;mso-width-percent:0;mso-height-percent:0;mso-width-relative:margin;mso-height-relative:margin;v-text-anchor:middle" arcsize="10923f" o:gfxdata="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" fillcolor="#e2efd9 [665]" strokecolor="#09101d [484]" strokeweight="1pt">
                 <v:stroke joinstyle="miter"/>
                 <v:textbox>
                   <w:txbxContent>
@@ -5855,7 +5855,7 @@
           <w:noProof/>
         </w:rPr>
         <w:drawing>
-          <wp:anchor distT="0" distB="0" distL="114300" distR="114300" simplePos="0" relativeHeight="251662336" behindDoc="1" locked="0" layoutInCell="1" allowOverlap="1" wp14:anchorId="13EBEFB8" wp14:editId="0E58EFF7">
+          <wp:anchor distT="0" distB="0" distL="114300" distR="114300" simplePos="0" relativeHeight="251660288" behindDoc="1" locked="0" layoutInCell="1" allowOverlap="1" wp14:anchorId="13EBEFB8" wp14:editId="2DD0F2F6">
             <wp:simplePos x="0" y="0"/>
             <wp:positionH relativeFrom="margin">
               <wp:align>right</wp:align>
@@ -8634,8 +8634,11 @@
     </w:p>
     <w:p>
       <w:r>
+        <w:rPr>
+          <w:noProof/>
+        </w:rPr>
         <w:drawing>
-          <wp:anchor distT="0" distB="0" distL="114300" distR="114300" simplePos="0" relativeHeight="251663360" behindDoc="1" locked="0" layoutInCell="1" allowOverlap="1" wp14:anchorId="44AD4AD5" wp14:editId="61586D20">
+          <wp:anchor distT="0" distB="0" distL="114300" distR="114300" simplePos="0" relativeHeight="251661312" behindDoc="1" locked="0" layoutInCell="1" allowOverlap="1" wp14:anchorId="44AD4AD5" wp14:editId="44058509">
             <wp:simplePos x="0" y="0"/>
             <wp:positionH relativeFrom="column">
               <wp:posOffset>4838700</wp:posOffset>
@@ -10578,6 +10581,666 @@
         <w:pStyle w:val="Ttulo2"/>
       </w:pPr>
       <w:r>
+        <w:t>namespace</w:t>
+      </w:r>
+    </w:p>
+    <w:p/>
+    <w:p>
+      <w:r>
+        <w:t xml:space="preserve">En la estructura final del ejercicio los archivos de las clases se guardan en </w:t>
+      </w:r>
+      <w:r>
+        <w:rPr>
+          <w:b/>
+          <w:bCs/>
+          <w:i/>
+          <w:iCs/>
+        </w:rPr>
+        <w:t>src</w:t>
+      </w:r>
+      <w:r>
+        <w:t>.</w:t>
+      </w:r>
+      <w:r>
+        <w:br/>
+        <w:t xml:space="preserve">El namespace para las clases del proyecto es </w:t>
+      </w:r>
+      <w:r>
+        <w:rPr>
+          <w:b/>
+          <w:bCs/>
+          <w:i/>
+          <w:iCs/>
+        </w:rPr>
+        <w:t>Clases</w:t>
+      </w:r>
+      <w:r>
+        <w:t>.</w:t>
+      </w:r>
+    </w:p>
+    <w:p>
+      <w:r>
+        <w:t xml:space="preserve">Desde </w:t>
+      </w:r>
+      <w:r>
+        <w:rPr>
+          <w:b/>
+          <w:bCs/>
+          <w:i/>
+          <w:iCs/>
+        </w:rPr>
+        <w:t>index.php</w:t>
+      </w:r>
+      <w:r>
+        <w:t xml:space="preserve"> se llama a la autocarga de los archivos requeridos, pasándole como directorio </w:t>
+      </w:r>
+      <w:r>
+        <w:rPr>
+          <w:b/>
+          <w:bCs/>
+          <w:i/>
+          <w:iCs/>
+        </w:rPr>
+        <w:t>src</w:t>
+      </w:r>
+      <w:r>
+        <w:t>.</w:t>
+      </w:r>
+      <w:r>
+        <w:br/>
+        <w:t xml:space="preserve">Sin embargo, al declarar los </w:t>
+      </w:r>
+      <w:r>
+        <w:rPr>
+          <w:b/>
+          <w:bCs/>
+          <w:i/>
+          <w:iCs/>
+        </w:rPr>
+        <w:t>namespace</w:t>
+      </w:r>
+      <w:r>
+        <w:t xml:space="preserve">, los archivos se van a buscar en un directorio llamado igual al </w:t>
+      </w:r>
+      <w:r>
+        <w:rPr>
+          <w:b/>
+          <w:bCs/>
+          <w:i/>
+          <w:iCs/>
+        </w:rPr>
+        <w:t>namespace</w:t>
+      </w:r>
+      <w:r>
+        <w:t>.</w:t>
+      </w:r>
+    </w:p>
+    <w:p>
+      <w:r>
+        <w:rPr>
+          <w:noProof/>
+        </w:rPr>
+        <mc:AlternateContent>
+          <mc:Choice Requires="wpg">
+            <w:drawing>
+              <wp:anchor distT="0" distB="0" distL="114300" distR="114300" simplePos="0" relativeHeight="251671552" behindDoc="0" locked="0" layoutInCell="1" allowOverlap="1" wp14:anchorId="42962E2C" wp14:editId="29C8DA40">
+                <wp:simplePos x="0" y="0"/>
+                <wp:positionH relativeFrom="column">
+                  <wp:posOffset>0</wp:posOffset>
+                </wp:positionH>
+                <wp:positionV relativeFrom="paragraph">
+                  <wp:posOffset>290195</wp:posOffset>
+                </wp:positionV>
+                <wp:extent cx="6645910" cy="4382135"/>
+                <wp:effectExtent l="0" t="0" r="2540" b="0"/>
+                <wp:wrapNone/>
+                <wp:docPr id="158156983" name="Grupo 5"/>
+                <wp:cNvGraphicFramePr/>
+                <a:graphic xmlns:a="http://schemas.openxmlformats.org/drawingml/2006/main">
+                  <a:graphicData uri="http://schemas.microsoft.com/office/word/2010/wordprocessingGroup">
+                    <wpg:wgp>
+                      <wpg:cNvGrpSpPr/>
+                      <wpg:grpSpPr>
+                        <a:xfrm>
+                          <a:off x="0" y="0"/>
+                          <a:ext cx="6645910" cy="4382135"/>
+                          <a:chOff x="0" y="0"/>
+                          <a:chExt cx="6645910" cy="4382135"/>
+                        </a:xfrm>
+                      </wpg:grpSpPr>
+                      <wpg:grpSp>
+                        <wpg:cNvPr id="683120189" name="Grupo 4"/>
+                        <wpg:cNvGrpSpPr/>
+                        <wpg:grpSpPr>
+                          <a:xfrm>
+                            <a:off x="0" y="0"/>
+                            <a:ext cx="6645910" cy="4382135"/>
+                            <a:chOff x="0" y="0"/>
+                            <a:chExt cx="6645910" cy="4382135"/>
+                          </a:xfrm>
+                        </wpg:grpSpPr>
+                        <pic:pic xmlns:pic="http://schemas.openxmlformats.org/drawingml/2006/picture">
+                          <pic:nvPicPr>
+                            <pic:cNvPr id="480756409" name="Imagen 1" descr="Texto&#10;&#10;Descripción generada automáticamente"/>
+                            <pic:cNvPicPr>
+                              <a:picLocks noChangeAspect="1"/>
+                            </pic:cNvPicPr>
+                          </pic:nvPicPr>
+                          <pic:blipFill>
+                            <a:blip r:embed="rId15">
+                              <a:extLst>
+                                <a:ext uri="{28A0092B-C50C-407E-A947-70E740481C1C}">
+                                  <a14:useLocalDpi xmlns:a14="http://schemas.microsoft.com/office/drawing/2010/main" val="0"/>
+                                </a:ext>
+                              </a:extLst>
+                            </a:blip>
+                            <a:stretch>
+                              <a:fillRect/>
+                            </a:stretch>
+                          </pic:blipFill>
+                          <pic:spPr>
+                            <a:xfrm>
+                              <a:off x="0" y="0"/>
+                              <a:ext cx="6645910" cy="4382135"/>
+                            </a:xfrm>
+                            <a:prstGeom prst="rect">
+                              <a:avLst/>
+                            </a:prstGeom>
+                          </pic:spPr>
+                        </pic:pic>
+                        <wps:wsp>
+                          <wps:cNvPr id="609990974" name="Rectángulo: esquinas redondeadas 1"/>
+                          <wps:cNvSpPr/>
+                          <wps:spPr>
+                            <a:xfrm>
+                              <a:off x="209550" y="3352800"/>
+                              <a:ext cx="1362075" cy="762000"/>
+                            </a:xfrm>
+                            <a:prstGeom prst="roundRect">
+                              <a:avLst/>
+                            </a:prstGeom>
+                            <a:noFill/>
+                            <a:ln w="19050">
+                              <a:solidFill>
+                                <a:srgbClr val="FFFF00"/>
+                              </a:solidFill>
+                            </a:ln>
+                          </wps:spPr>
+                          <wps:style>
+                            <a:lnRef idx="2">
+                              <a:schemeClr val="accent1">
+                                <a:shade val="15000"/>
+                              </a:schemeClr>
+                            </a:lnRef>
+                            <a:fillRef idx="1">
+                              <a:schemeClr val="accent1"/>
+                            </a:fillRef>
+                            <a:effectRef idx="0">
+                              <a:schemeClr val="accent1"/>
+                            </a:effectRef>
+                            <a:fontRef idx="minor">
+                              <a:schemeClr val="lt1"/>
+                            </a:fontRef>
+                          </wps:style>
+                          <wps:bodyPr rot="0" spcFirstLastPara="0" vertOverflow="overflow" horzOverflow="overflow" vert="horz" wrap="square" lIns="91440" tIns="45720" rIns="91440" bIns="45720" numCol="1" spcCol="0" rtlCol="0" fromWordArt="0" anchor="ctr" anchorCtr="0" forceAA="0" compatLnSpc="1">
+                            <a:prstTxWarp prst="textNoShape">
+                              <a:avLst/>
+                            </a:prstTxWarp>
+                            <a:noAutofit/>
+                          </wps:bodyPr>
+                        </wps:wsp>
+                        <wps:wsp>
+                          <wps:cNvPr id="659534285" name="Cuadro de texto 2"/>
+                          <wps:cNvSpPr txBox="1"/>
+                          <wps:spPr>
+                            <a:xfrm>
+                              <a:off x="1952625" y="3914775"/>
+                              <a:ext cx="2219325" cy="266700"/>
+                            </a:xfrm>
+                            <a:prstGeom prst="rect">
+                              <a:avLst/>
+                            </a:prstGeom>
+                            <a:solidFill>
+                              <a:schemeClr val="tx1"/>
+                            </a:solidFill>
+                            <a:ln w="6350">
+                              <a:solidFill>
+                                <a:prstClr val="black"/>
+                              </a:solidFill>
+                            </a:ln>
+                          </wps:spPr>
+                          <wps:txbx>
+                            <w:txbxContent>
+                              <w:p>
+                                <w:pPr>
+                                  <w:rPr>
+                                    <w:color w:val="FFFF00"/>
+                                  </w:rPr>
+                                </w:pPr>
+                                <w:r>
+                                  <w:rPr>
+                                    <w:color w:val="FFFF00"/>
+                                  </w:rPr>
+                                  <w:t>Directorio específico para las clases</w:t>
+                                </w:r>
+                              </w:p>
+                            </w:txbxContent>
+                          </wps:txbx>
+                          <wps:bodyPr rot="0" spcFirstLastPara="0" vertOverflow="overflow" horzOverflow="overflow" vert="horz" wrap="square" lIns="91440" tIns="45720" rIns="91440" bIns="45720" numCol="1" spcCol="0" rtlCol="0" fromWordArt="0" anchor="t" anchorCtr="0" forceAA="0" compatLnSpc="1">
+                            <a:prstTxWarp prst="textNoShape">
+                              <a:avLst/>
+                            </a:prstTxWarp>
+                            <a:noAutofit/>
+                          </wps:bodyPr>
+                        </wps:wsp>
+                        <wps:wsp>
+                          <wps:cNvPr id="553233132" name="Conector recto de flecha 3"/>
+                          <wps:cNvCnPr/>
+                          <wps:spPr>
+                            <a:xfrm flipH="1" flipV="1">
+                              <a:off x="1590675" y="3771900"/>
+                              <a:ext cx="342900" cy="285750"/>
+                            </a:xfrm>
+                            <a:prstGeom prst="straightConnector1">
+                              <a:avLst/>
+                            </a:prstGeom>
+                            <a:ln w="19050">
+                              <a:solidFill>
+                                <a:srgbClr val="FFFF00"/>
+                              </a:solidFill>
+                              <a:tailEnd type="triangle"/>
+                            </a:ln>
+                          </wps:spPr>
+                          <wps:style>
+                            <a:lnRef idx="1">
+                              <a:schemeClr val="accent1"/>
+                            </a:lnRef>
+                            <a:fillRef idx="0">
+                              <a:schemeClr val="accent1"/>
+                            </a:fillRef>
+                            <a:effectRef idx="0">
+                              <a:schemeClr val="accent1"/>
+                            </a:effectRef>
+                            <a:fontRef idx="minor">
+                              <a:schemeClr val="tx1"/>
+                            </a:fontRef>
+                          </wps:style>
+                          <wps:bodyPr/>
+                        </wps:wsp>
+                      </wpg:grpSp>
+                      <wps:wsp>
+                        <wps:cNvPr id="1053898911" name="Rectángulo: esquinas redondeadas 1"/>
+                        <wps:cNvSpPr/>
+                        <wps:spPr>
+                          <a:xfrm>
+                            <a:off x="333375" y="1152525"/>
+                            <a:ext cx="1362075" cy="762000"/>
+                          </a:xfrm>
+                          <a:prstGeom prst="roundRect">
+                            <a:avLst/>
+                          </a:prstGeom>
+                          <a:noFill/>
+                          <a:ln w="19050">
+                            <a:solidFill>
+                              <a:srgbClr val="FFFF00"/>
+                            </a:solidFill>
+                          </a:ln>
+                        </wps:spPr>
+                        <wps:style>
+                          <a:lnRef idx="2">
+                            <a:schemeClr val="accent1">
+                              <a:shade val="15000"/>
+                            </a:schemeClr>
+                          </a:lnRef>
+                          <a:fillRef idx="1">
+                            <a:schemeClr val="accent1"/>
+                          </a:fillRef>
+                          <a:effectRef idx="0">
+                            <a:schemeClr val="accent1"/>
+                          </a:effectRef>
+                          <a:fontRef idx="minor">
+                            <a:schemeClr val="lt1"/>
+                          </a:fontRef>
+                        </wps:style>
+                        <wps:bodyPr rot="0" spcFirstLastPara="0" vertOverflow="overflow" horzOverflow="overflow" vert="horz" wrap="square" lIns="91440" tIns="45720" rIns="91440" bIns="45720" numCol="1" spcCol="0" rtlCol="0" fromWordArt="0" anchor="ctr" anchorCtr="0" forceAA="0" compatLnSpc="1">
+                          <a:prstTxWarp prst="textNoShape">
+                            <a:avLst/>
+                          </a:prstTxWarp>
+                          <a:noAutofit/>
+                        </wps:bodyPr>
+                      </wps:wsp>
+                      <wps:wsp>
+                        <wps:cNvPr id="902189622" name="Cuadro de texto 2"/>
+                        <wps:cNvSpPr txBox="1"/>
+                        <wps:spPr>
+                          <a:xfrm>
+                            <a:off x="295275" y="361950"/>
+                            <a:ext cx="2247900" cy="266700"/>
+                          </a:xfrm>
+                          <a:prstGeom prst="rect">
+                            <a:avLst/>
+                          </a:prstGeom>
+                          <a:solidFill>
+                            <a:schemeClr val="tx1"/>
+                          </a:solidFill>
+                          <a:ln w="6350">
+                            <a:solidFill>
+                              <a:prstClr val="black"/>
+                            </a:solidFill>
+                          </a:ln>
+                        </wps:spPr>
+                        <wps:txbx>
+                          <w:txbxContent>
+                            <w:p>
+                              <w:pPr>
+                                <w:rPr>
+                                  <w:color w:val="FFFF00"/>
+                                </w:rPr>
+                              </w:pPr>
+                              <w:r>
+                                <w:rPr>
+                                  <w:color w:val="FFFF00"/>
+                                </w:rPr>
+                                <w:t xml:space="preserve">Directorio </w:t>
+                              </w:r>
+                              <w:r>
+                                <w:rPr>
+                                  <w:color w:val="FFFF00"/>
+                                </w:rPr>
+                                <w:t xml:space="preserve">creado </w:t>
+                              </w:r>
+                              <w:r>
+                                <w:rPr>
+                                  <w:color w:val="FFFF00"/>
+                                </w:rPr>
+                                <w:t xml:space="preserve">para </w:t>
+                              </w:r>
+                              <w:r>
+                                <w:rPr>
+                                  <w:color w:val="FFFF00"/>
+                                </w:rPr>
+                                <w:t>namespaces</w:t>
+                              </w:r>
+                            </w:p>
+                          </w:txbxContent>
+                        </wps:txbx>
+                        <wps:bodyPr rot="0" spcFirstLastPara="0" vertOverflow="overflow" horzOverflow="overflow" vert="horz" wrap="square" lIns="91440" tIns="45720" rIns="91440" bIns="45720" numCol="1" spcCol="0" rtlCol="0" fromWordArt="0" anchor="t" anchorCtr="0" forceAA="0" compatLnSpc="1">
+                          <a:prstTxWarp prst="textNoShape">
+                            <a:avLst/>
+                          </a:prstTxWarp>
+                          <a:noAutofit/>
+                        </wps:bodyPr>
+                      </wps:wsp>
+                      <wps:wsp>
+                        <wps:cNvPr id="36306393" name="Conector recto de flecha 3"/>
+                        <wps:cNvCnPr/>
+                        <wps:spPr>
+                          <a:xfrm flipH="1">
+                            <a:off x="1038225" y="571500"/>
+                            <a:ext cx="45719" cy="581025"/>
+                          </a:xfrm>
+                          <a:prstGeom prst="straightConnector1">
+                            <a:avLst/>
+                          </a:prstGeom>
+                          <a:ln w="19050">
+                            <a:solidFill>
+                              <a:srgbClr val="FFFF00"/>
+                            </a:solidFill>
+                            <a:tailEnd type="triangle"/>
+                          </a:ln>
+                        </wps:spPr>
+                        <wps:style>
+                          <a:lnRef idx="1">
+                            <a:schemeClr val="accent1"/>
+                          </a:lnRef>
+                          <a:fillRef idx="0">
+                            <a:schemeClr val="accent1"/>
+                          </a:fillRef>
+                          <a:effectRef idx="0">
+                            <a:schemeClr val="accent1"/>
+                          </a:effectRef>
+                          <a:fontRef idx="minor">
+                            <a:schemeClr val="tx1"/>
+                          </a:fontRef>
+                        </wps:style>
+                        <wps:bodyPr/>
+                      </wps:wsp>
+                    </wpg:wgp>
+                  </a:graphicData>
+                </a:graphic>
+              </wp:anchor>
+            </w:drawing>
+          </mc:Choice>
+          <mc:Fallback>
+            <w:pict>
+              <v:group w14:anchorId="42962E2C" id="Grupo 5" o:spid="_x0000_s1058" style="position:absolute;margin-left:0;margin-top:22.85pt;width:523.3pt;height:345.05pt;z-index:251671552" coordsize="66459,43821" o:gfxdata="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">
+                <v:group id="Grupo 4" o:spid="_x0000_s1059" style="position:absolute;width:66459;height:43821" coordsize="66459,43821" o:gfxdata="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">
+                  <v:shapetype id="_x0000_t75" coordsize="21600,21600" o:spt="75" o:preferrelative="t" path="m@4@5l@4@11@9@11@9@5xe" filled="f" stroked="f">
+                    <v:stroke joinstyle="miter"/>
+                    <v:formulas>
+                      <v:f eqn="if lineDrawn pixelLineWidth 0"/>
+                      <v:f eqn="sum @0 1 0"/>
+                      <v:f eqn="sum 0 0 @1"/>
+                      <v:f eqn="prod @2 1 2"/>
+                      <v:f eqn="prod @3 21600 pixelWidth"/>
+                      <v:f eqn="prod @3 21600 pixelHeight"/>
+                      <v:f eqn="sum @0 0 1"/>
+                      <v:f eqn="prod @6 1 2"/>
+                      <v:f eqn="prod @7 21600 pixelWidth"/>
+                      <v:f eqn="sum @8 21600 0"/>
+                      <v:f eqn="prod @7 21600 pixelHeight"/>
+                      <v:f eqn="sum @10 21600 0"/>
+                    </v:formulas>
+                    <v:path o:extrusionok="f" gradientshapeok="t" o:connecttype="rect"/>
+                    <o:lock v:ext="edit" aspectratio="t"/>
+                  </v:shapetype>
+                  <v:shape id="Imagen 1" o:spid="_x0000_s1060" type="#_x0000_t75" alt="Texto&#10;&#10;Descripción generada automáticamente" style="position:absolute;width:66459;height:43821;visibility:visible;mso-wrap-style:square" o:gfxdata="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">
+                    <v:imagedata r:id="rId16" o:title="Texto&#10;&#10;Descripción generada automáticamente"/>
+                  </v:shape>
+                  <v:roundrect id="_x0000_s1061" style="position:absolute;left:2095;top:33528;width:13621;height:7620;visibility:visible;mso-wrap-style:square;v-text-anchor:middle" arcsize="10923f" o:gfxdata="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" filled="f" strokecolor="yellow" strokeweight="1.5pt">
+                    <v:stroke joinstyle="miter"/>
+                  </v:roundrect>
+                  <v:shape id="_x0000_s1062" type="#_x0000_t202" style="position:absolute;left:19526;top:39147;width:22193;height:2667;visibility:visible;mso-wrap-style:square;v-text-anchor:top" o:gfxdata="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" fillcolor="black [3213]" strokeweight=".5pt">
+                    <v:textbox>
+                      <w:txbxContent>
+                        <w:p>
+                          <w:pPr>
+                            <w:rPr>
+                              <w:color w:val="FFFF00"/>
+                            </w:rPr>
+                          </w:pPr>
+                          <w:r>
+                            <w:rPr>
+                              <w:color w:val="FFFF00"/>
+                            </w:rPr>
+                            <w:t>Directorio específico para las clases</w:t>
+                          </w:r>
+                        </w:p>
+                      </w:txbxContent>
+                    </v:textbox>
+                  </v:shape>
+                  <v:shapetype id="_x0000_t32" coordsize="21600,21600" o:spt="32" o:oned="t" path="m,l21600,21600e" filled="f">
+                    <v:path arrowok="t" fillok="f" o:connecttype="none"/>
+                    <o:lock v:ext="edit" shapetype="t"/>
+                  </v:shapetype>
+                  <v:shape id="Conector recto de flecha 3" o:spid="_x0000_s1063" type="#_x0000_t32" style="position:absolute;left:15906;top:37719;width:3429;height:2857;flip:x y;visibility:visible;mso-wrap-style:square" o:connectortype="straight" o:gfxdata="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" strokecolor="yellow" strokeweight="1.5pt">
+                    <v:stroke endarrow="block" joinstyle="miter"/>
+                  </v:shape>
+                </v:group>
+                <v:roundrect id="_x0000_s1064" style="position:absolute;left:3333;top:11525;width:13621;height:7620;visibility:visible;mso-wrap-style:square;v-text-anchor:middle" arcsize="10923f" o:gfxdata="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" filled="f" strokecolor="yellow" strokeweight="1.5pt">
+                  <v:stroke joinstyle="miter"/>
+                </v:roundrect>
+                <v:shape id="_x0000_s1065" type="#_x0000_t202" style="position:absolute;left:2952;top:3619;width:22479;height:2667;visibility:visible;mso-wrap-style:square;v-text-anchor:top" o:gfxdata="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" fillcolor="black [3213]" strokeweight=".5pt">
+                  <v:textbox>
+                    <w:txbxContent>
+                      <w:p>
+                        <w:pPr>
+                          <w:rPr>
+                            <w:color w:val="FFFF00"/>
+                          </w:rPr>
+                        </w:pPr>
+                        <w:r>
+                          <w:rPr>
+                            <w:color w:val="FFFF00"/>
+                          </w:rPr>
+                          <w:t xml:space="preserve">Directorio </w:t>
+                        </w:r>
+                        <w:r>
+                          <w:rPr>
+                            <w:color w:val="FFFF00"/>
+                          </w:rPr>
+                          <w:t xml:space="preserve">creado </w:t>
+                        </w:r>
+                        <w:r>
+                          <w:rPr>
+                            <w:color w:val="FFFF00"/>
+                          </w:rPr>
+                          <w:t xml:space="preserve">para </w:t>
+                        </w:r>
+                        <w:r>
+                          <w:rPr>
+                            <w:color w:val="FFFF00"/>
+                          </w:rPr>
+                          <w:t>namespaces</w:t>
+                        </w:r>
+                      </w:p>
+                    </w:txbxContent>
+                  </v:textbox>
+                </v:shape>
+                <v:shape id="Conector recto de flecha 3" o:spid="_x0000_s1066" type="#_x0000_t32" style="position:absolute;left:10382;top:5715;width:457;height:5810;flip:x;visibility:visible;mso-wrap-style:square" o:connectortype="straight" o:gfxdata="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" strokecolor="yellow" strokeweight="1.5pt">
+                  <v:stroke endarrow="block" joinstyle="miter"/>
+                </v:shape>
+              </v:group>
+            </w:pict>
+          </mc:Fallback>
+        </mc:AlternateContent>
+      </w:r>
+    </w:p>
+    <w:p/>
+    <w:p>
+      <w:pPr>
+        <w:rPr>
+          <w:u w:val="single"/>
+        </w:rPr>
+      </w:pPr>
+    </w:p>
+    <w:p>
+      <w:pPr>
+        <w:rPr>
+          <w:u w:val="single"/>
+        </w:rPr>
+      </w:pPr>
+    </w:p>
+    <w:p>
+      <w:pPr>
+        <w:rPr>
+          <w:u w:val="single"/>
+        </w:rPr>
+      </w:pPr>
+    </w:p>
+    <w:p>
+      <w:pPr>
+        <w:rPr>
+          <w:u w:val="single"/>
+        </w:rPr>
+      </w:pPr>
+    </w:p>
+    <w:p>
+      <w:pPr>
+        <w:rPr>
+          <w:u w:val="single"/>
+        </w:rPr>
+      </w:pPr>
+    </w:p>
+    <w:p>
+      <w:pPr>
+        <w:rPr>
+          <w:u w:val="single"/>
+        </w:rPr>
+      </w:pPr>
+    </w:p>
+    <w:p>
+      <w:pPr>
+        <w:rPr>
+          <w:u w:val="single"/>
+        </w:rPr>
+      </w:pPr>
+    </w:p>
+    <w:p>
+      <w:pPr>
+        <w:rPr>
+          <w:u w:val="single"/>
+        </w:rPr>
+      </w:pPr>
+    </w:p>
+    <w:p>
+      <w:pPr>
+        <w:rPr>
+          <w:u w:val="single"/>
+        </w:rPr>
+      </w:pPr>
+    </w:p>
+    <w:p>
+      <w:pPr>
+        <w:rPr>
+          <w:u w:val="single"/>
+        </w:rPr>
+      </w:pPr>
+    </w:p>
+    <w:p>
+      <w:pPr>
+        <w:rPr>
+          <w:u w:val="single"/>
+        </w:rPr>
+      </w:pPr>
+    </w:p>
+    <w:p>
+      <w:pPr>
+        <w:rPr>
+          <w:u w:val="single"/>
+        </w:rPr>
+      </w:pPr>
+    </w:p>
+    <w:p>
+      <w:pPr>
+        <w:rPr>
+          <w:u w:val="single"/>
+        </w:rPr>
+      </w:pPr>
+    </w:p>
+    <w:p>
+      <w:pPr>
+        <w:rPr>
+          <w:u w:val="single"/>
+        </w:rPr>
+      </w:pPr>
+    </w:p>
+    <w:p>
+      <w:pPr>
+        <w:rPr>
+          <w:u w:val="single"/>
+        </w:rPr>
+      </w:pPr>
+    </w:p>
+    <w:p>
+      <w:pPr>
+        <w:rPr>
+          <w:u w:val="single"/>
+        </w:rPr>
+      </w:pPr>
+    </w:p>
+    <w:p>
+      <w:pPr>
+        <w:rPr>
+          <w:u w:val="single"/>
+        </w:rPr>
+      </w:pPr>
+    </w:p>
+    <w:p>
+      <w:pPr>
+        <w:pStyle w:val="Ttulo2"/>
+      </w:pPr>
+      <w:r>
         <w:t>Código</w:t>
       </w:r>
     </w:p>
@@ -11110,6 +11773,7 @@
           <w:lang w:eastAsia="es-ES"/>
           <w14:ligatures w14:val="none"/>
         </w:rPr>
+        <w:lastRenderedPageBreak/>
         <w:t>DROP</w:t>
       </w:r>
       <w:r>
@@ -13300,12 +13964,12 @@
     </w:p>
     <w:p/>
     <w:sectPr>
-      <w:headerReference w:type="even" r:id="rId15"/>
-      <w:headerReference w:type="default" r:id="rId16"/>
-      <w:footerReference w:type="even" r:id="rId17"/>
-      <w:footerReference w:type="default" r:id="rId18"/>
-      <w:headerReference w:type="first" r:id="rId19"/>
-      <w:footerReference w:type="first" r:id="rId20"/>
+      <w:headerReference w:type="even" r:id="rId17"/>
+      <w:headerReference w:type="default" r:id="rId18"/>
+      <w:footerReference w:type="even" r:id="rId19"/>
+      <w:footerReference w:type="default" r:id="rId20"/>
+      <w:headerReference w:type="first" r:id="rId21"/>
+      <w:footerReference w:type="first" r:id="rId22"/>
       <w:pgSz w:w="11906" w:h="16838"/>
       <w:pgMar w:top="720" w:right="720" w:bottom="720" w:left="720" w:header="708" w:footer="708" w:gutter="0"/>
       <w:pgNumType w:start="0"/>

</xml_diff>

<commit_message>
DWES05 Tarea inicializado composer sin dependencias
</commit_message>
<xml_diff>
--- a/dwes/rodriguez_jimenez_roberto_DWES05_Tarea/rodriguez_jimenez_roberto_DWES05_Tarea.docx
+++ b/dwes/rodriguez_jimenez_roberto_DWES05_Tarea/rodriguez_jimenez_roberto_DWES05_Tarea.docx
@@ -29,7 +29,7 @@
             <mc:AlternateContent>
               <mc:Choice Requires="wpg">
                 <w:drawing>
-                  <wp:anchor distT="0" distB="0" distL="114300" distR="114300" simplePos="0" relativeHeight="251655168" behindDoc="1" locked="0" layoutInCell="1" allowOverlap="1" wp14:anchorId="1B44B56A" wp14:editId="40BCE709">
+                  <wp:anchor distT="0" distB="0" distL="114300" distR="114300" simplePos="0" relativeHeight="251652096" behindDoc="1" locked="0" layoutInCell="1" allowOverlap="1" wp14:anchorId="1B44B56A" wp14:editId="48CBD847">
                     <wp:simplePos x="0" y="0"/>
                     <mc:AlternateContent>
                       <mc:Choice Requires="wp14">
@@ -3433,7 +3433,7 @@
               </mc:Choice>
               <mc:Fallback>
                 <w:pict>
-                  <v:group w14:anchorId="1B44B56A" id="Grupo 1" o:spid="_x0000_s1026" style="position:absolute;left:0;text-align:left;margin-left:0;margin-top:0;width:172.8pt;height:718.55pt;z-index:-251661312;mso-width-percent:330;mso-height-percent:950;mso-left-percent:40;mso-position-horizontal-relative:page;mso-position-vertical:center;mso-position-vertical-relative:page;mso-width-percent:330;mso-height-percent:950;mso-left-percent:40" coordsize="21945,91257" o:gfxdata="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">
+                  <v:group w14:anchorId="1B44B56A" id="Grupo 1" o:spid="_x0000_s1026" style="position:absolute;left:0;text-align:left;margin-left:0;margin-top:0;width:172.8pt;height:718.55pt;z-index:-251664384;mso-width-percent:330;mso-height-percent:950;mso-left-percent:40;mso-position-horizontal-relative:page;mso-position-vertical:center;mso-position-vertical-relative:page;mso-width-percent:330;mso-height-percent:950;mso-left-percent:40" coordsize="21945,91257" o:gfxdata="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">
                     <v:rect id="Rectángulo 3" o:spid="_x0000_s1027" style="position:absolute;width:1945;height:91257;visibility:visible;mso-wrap-style:square;v-text-anchor:middle" o:gfxdata="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" fillcolor="#44546a [3215]" stroked="f" strokeweight="1pt"/>
                     <v:shapetype id="_x0000_t15" coordsize="21600,21600" o:spt="15" adj="16200" path="m@0,l,,,21600@0,21600,21600,10800xe">
                       <v:stroke joinstyle="miter"/>
@@ -3492,7 +3492,7 @@
                         </w:txbxContent>
                       </v:textbox>
                     </v:shape>
-                    <v:group id="_x0000_s1029" style="position:absolute;left:762;top:42100;width:20574;height:49103" coordorigin="806,42118" coordsize="13062,31210" o:gfxdata="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">
+                    <v:group id="Grupo 5" o:spid="_x0000_s1029" style="position:absolute;left:762;top:42100;width:20574;height:49103" coordorigin="806,42118" coordsize="13062,31210" o:gfxdata="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">
                       <v:group id="Grupo 6" o:spid="_x0000_s1030" style="position:absolute;left:1410;top:42118;width:10478;height:31210" coordorigin="1410,42118" coordsize="10477,31210" o:gfxdata="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">
                         <o:lock v:ext="edit" aspectratio="t"/>
                         <v:shape id="Forma libre 20" o:spid="_x0000_s1031" style="position:absolute;left:3696;top:62168;width:1937;height:6985;visibility:visible;mso-wrap-style:square;v-text-anchor:top" coordsize="122,440" o:gfxdata="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" path="m,l39,152,84,304r38,113l122,440,76,306,39,180,6,53,,xe" fillcolor="#44546a [3215]" strokecolor="#44546a [3215]" strokeweight="0">
@@ -3604,7 +3604,7 @@
             <mc:AlternateContent>
               <mc:Choice Requires="wps">
                 <w:drawing>
-                  <wp:anchor distT="0" distB="0" distL="114300" distR="114300" simplePos="0" relativeHeight="251657216" behindDoc="0" locked="0" layoutInCell="1" allowOverlap="1" wp14:anchorId="6014F56A" wp14:editId="2EB36954">
+                  <wp:anchor distT="0" distB="0" distL="114300" distR="114300" simplePos="0" relativeHeight="251654144" behindDoc="0" locked="0" layoutInCell="1" allowOverlap="1" wp14:anchorId="6014F56A" wp14:editId="3C028D92">
                     <wp:simplePos x="0" y="0"/>
                     <mc:AlternateContent>
                       <mc:Choice Requires="wp14">
@@ -3747,7 +3747,7 @@
                     <v:stroke joinstyle="miter"/>
                     <v:path gradientshapeok="t" o:connecttype="rect"/>
                   </v:shapetype>
-                  <v:shape id="Cuadro de texto 2" o:spid="_x0000_s1055" type="#_x0000_t202" style="position:absolute;left:0;text-align:left;margin-left:0;margin-top:0;width:4in;height:28.8pt;z-index:251657216;visibility:visible;mso-wrap-style:square;mso-width-percent:450;mso-height-percent:0;mso-left-percent:420;mso-top-percent:880;mso-wrap-distance-left:9pt;mso-wrap-distance-top:0;mso-wrap-distance-right:9pt;mso-wrap-distance-bottom:0;mso-position-horizontal-relative:page;mso-position-vertical-relative:page;mso-width-percent:450;mso-height-percent:0;mso-left-percent:420;mso-top-percent:880;mso-width-relative:page;mso-height-relative:margin;v-text-anchor:bottom" o:gfxdata="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" filled="f" stroked="f" strokeweight=".5pt">
+                  <v:shape id="Cuadro de texto 2" o:spid="_x0000_s1055" type="#_x0000_t202" style="position:absolute;left:0;text-align:left;margin-left:0;margin-top:0;width:4in;height:28.8pt;z-index:251654144;visibility:visible;mso-wrap-style:square;mso-width-percent:450;mso-height-percent:0;mso-left-percent:420;mso-top-percent:880;mso-wrap-distance-left:9pt;mso-wrap-distance-top:0;mso-wrap-distance-right:9pt;mso-wrap-distance-bottom:0;mso-position-horizontal-relative:page;mso-position-vertical-relative:page;mso-width-percent:450;mso-height-percent:0;mso-left-percent:420;mso-top-percent:880;mso-width-relative:page;mso-height-relative:margin;v-text-anchor:bottom" o:gfxdata="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" filled="f" stroked="f" strokeweight=".5pt">
                     <v:textbox style="mso-fit-shape-to-text:t" inset="0,0,0,0">
                       <w:txbxContent>
                         <w:p>
@@ -3834,7 +3834,7 @@
             <mc:AlternateContent>
               <mc:Choice Requires="wps">
                 <w:drawing>
-                  <wp:anchor distT="0" distB="0" distL="114300" distR="114300" simplePos="0" relativeHeight="251656192" behindDoc="0" locked="0" layoutInCell="1" allowOverlap="1" wp14:anchorId="71767B13" wp14:editId="29F81E69">
+                  <wp:anchor distT="0" distB="0" distL="114300" distR="114300" simplePos="0" relativeHeight="251653120" behindDoc="0" locked="0" layoutInCell="1" allowOverlap="1" wp14:anchorId="71767B13" wp14:editId="4F34EA04">
                     <wp:simplePos x="0" y="0"/>
                     <wp:positionH relativeFrom="margin">
                       <wp:align>right</wp:align>
@@ -3991,7 +3991,7 @@
               </mc:Choice>
               <mc:Fallback>
                 <w:pict>
-                  <v:shape w14:anchorId="71767B13" id="Cuadro de texto 3" o:spid="_x0000_s1056" type="#_x0000_t202" style="position:absolute;margin-left:458.05pt;margin-top:215.25pt;width:509.25pt;height:84.25pt;z-index:251656192;visibility:visible;mso-wrap-style:square;mso-width-percent:0;mso-height-percent:0;mso-wrap-distance-left:9pt;mso-wrap-distance-top:0;mso-wrap-distance-right:9pt;mso-wrap-distance-bottom:0;mso-position-horizontal:right;mso-position-horizontal-relative:margin;mso-position-vertical:absolute;mso-position-vertical-relative:page;mso-width-percent:0;mso-height-percent:0;mso-width-relative:page;mso-height-relative:margin;v-text-anchor:top" o:gfxdata="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" filled="f" stroked="f" strokeweight=".5pt">
+                  <v:shape w14:anchorId="71767B13" id="Cuadro de texto 3" o:spid="_x0000_s1056" type="#_x0000_t202" style="position:absolute;margin-left:458.05pt;margin-top:215.25pt;width:509.25pt;height:84.25pt;z-index:251653120;visibility:visible;mso-wrap-style:square;mso-width-percent:0;mso-height-percent:0;mso-wrap-distance-left:9pt;mso-wrap-distance-top:0;mso-wrap-distance-right:9pt;mso-wrap-distance-bottom:0;mso-position-horizontal:right;mso-position-horizontal-relative:margin;mso-position-vertical:absolute;mso-position-vertical-relative:page;mso-width-percent:0;mso-height-percent:0;mso-width-relative:page;mso-height-relative:margin;v-text-anchor:top" o:gfxdata="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" filled="f" stroked="f" strokeweight=".5pt">
                     <v:textbox style="mso-fit-shape-to-text:t" inset="0,0,0,0">
                       <w:txbxContent>
                         <w:p>
@@ -5507,7 +5507,7 @@
         <mc:AlternateContent>
           <mc:Choice Requires="wps">
             <w:drawing>
-              <wp:anchor distT="0" distB="0" distL="114300" distR="114300" simplePos="0" relativeHeight="251659264" behindDoc="0" locked="0" layoutInCell="1" allowOverlap="1" wp14:anchorId="6DBD47BF" wp14:editId="33DC846C">
+              <wp:anchor distT="0" distB="0" distL="114300" distR="114300" simplePos="0" relativeHeight="251656192" behindDoc="0" locked="0" layoutInCell="1" allowOverlap="1" wp14:anchorId="6DBD47BF" wp14:editId="48FDE604">
                 <wp:simplePos x="0" y="0"/>
                 <wp:positionH relativeFrom="margin">
                   <wp:posOffset>-137160</wp:posOffset>
@@ -5668,7 +5668,7 @@
           </mc:Choice>
           <mc:Fallback>
             <w:pict>
-              <v:roundrect w14:anchorId="6DBD47BF" id="Rectángulo: esquinas redondeadas 1" o:spid="_x0000_s1057" style="position:absolute;margin-left:-10.8pt;margin-top:13.2pt;width:513.6pt;height:211.2pt;z-index:251659264;visibility:visible;mso-wrap-style:square;mso-width-percent:0;mso-height-percent:0;mso-wrap-distance-left:9pt;mso-wrap-distance-top:0;mso-wrap-distance-right:9pt;mso-wrap-distance-bottom:0;mso-position-horizontal:absolute;mso-position-horizontal-relative:margin;mso-position-vertical:absolute;mso-position-vertical-relative:text;mso-width-percent:0;mso-height-percent:0;mso-width-relative:margin;mso-height-relative:margin;v-text-anchor:middle" arcsize="10923f" o:gfxdata="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" fillcolor="#e2efd9 [665]" strokecolor="#09101d [484]" strokeweight="1pt">
+              <v:roundrect w14:anchorId="6DBD47BF" id="Rectángulo: esquinas redondeadas 1" o:spid="_x0000_s1057" style="position:absolute;margin-left:-10.8pt;margin-top:13.2pt;width:513.6pt;height:211.2pt;z-index:251656192;visibility:visible;mso-wrap-style:square;mso-width-percent:0;mso-height-percent:0;mso-wrap-distance-left:9pt;mso-wrap-distance-top:0;mso-wrap-distance-right:9pt;mso-wrap-distance-bottom:0;mso-position-horizontal:absolute;mso-position-horizontal-relative:margin;mso-position-vertical:absolute;mso-position-vertical-relative:text;mso-width-percent:0;mso-height-percent:0;mso-width-relative:margin;mso-height-relative:margin;v-text-anchor:middle" arcsize="10923f" o:gfxdata="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" fillcolor="#e2efd9 [665]" strokecolor="#09101d [484]" strokeweight="1pt">
                 <v:stroke joinstyle="miter"/>
                 <v:textbox>
                   <w:txbxContent>
@@ -5855,7 +5855,7 @@
           <w:noProof/>
         </w:rPr>
         <w:drawing>
-          <wp:anchor distT="0" distB="0" distL="114300" distR="114300" simplePos="0" relativeHeight="251660288" behindDoc="1" locked="0" layoutInCell="1" allowOverlap="1" wp14:anchorId="13EBEFB8" wp14:editId="2DD0F2F6">
+          <wp:anchor distT="0" distB="0" distL="114300" distR="114300" simplePos="0" relativeHeight="251657216" behindDoc="1" locked="0" layoutInCell="1" allowOverlap="1" wp14:anchorId="13EBEFB8" wp14:editId="4F6E0856">
             <wp:simplePos x="0" y="0"/>
             <wp:positionH relativeFrom="margin">
               <wp:align>right</wp:align>
@@ -7166,15 +7166,7 @@
         </w:tabs>
       </w:pPr>
       <w:r>
-        <w:t>A parte de todo esto está el archivo: "</w:t>
-      </w:r>
-      <w:proofErr w:type="spellStart"/>
-      <w:r>
-        <w:t>composer.json</w:t>
-      </w:r>
-      <w:proofErr w:type="spellEnd"/>
-      <w:r>
-        <w:t>".</w:t>
+        <w:t>A parte de todo esto está el archivo: "composer.json".</w:t>
       </w:r>
     </w:p>
     <w:p>
@@ -8632,32 +8624,30 @@
       <w:bookmarkEnd w:id="18"/>
       <w:bookmarkEnd w:id="19"/>
     </w:p>
+    <w:p/>
     <w:p>
       <w:r>
-        <w:rPr>
-          <w:noProof/>
-        </w:rPr>
         <w:drawing>
-          <wp:anchor distT="0" distB="0" distL="114300" distR="114300" simplePos="0" relativeHeight="251661312" behindDoc="1" locked="0" layoutInCell="1" allowOverlap="1" wp14:anchorId="44AD4AD5" wp14:editId="44058509">
+          <wp:anchor distT="0" distB="0" distL="114300" distR="114300" simplePos="0" relativeHeight="251680768" behindDoc="1" locked="0" layoutInCell="1" allowOverlap="1" wp14:anchorId="67E75A01" wp14:editId="5CBDD9B4">
             <wp:simplePos x="0" y="0"/>
             <wp:positionH relativeFrom="column">
-              <wp:posOffset>4838700</wp:posOffset>
+              <wp:posOffset>3619500</wp:posOffset>
             </wp:positionH>
             <wp:positionV relativeFrom="paragraph">
-              <wp:posOffset>160655</wp:posOffset>
+              <wp:posOffset>5715</wp:posOffset>
             </wp:positionV>
-            <wp:extent cx="1645920" cy="2621915"/>
-            <wp:effectExtent l="0" t="0" r="0" b="6985"/>
+            <wp:extent cx="2943636" cy="1476581"/>
+            <wp:effectExtent l="0" t="0" r="9525" b="9525"/>
             <wp:wrapTight wrapText="bothSides">
               <wp:wrapPolygon edited="0">
                 <wp:start x="0" y="0"/>
-                <wp:lineTo x="0" y="21501"/>
-                <wp:lineTo x="21250" y="21501"/>
-                <wp:lineTo x="21250" y="0"/>
+                <wp:lineTo x="0" y="21461"/>
+                <wp:lineTo x="21530" y="21461"/>
+                <wp:lineTo x="21530" y="0"/>
                 <wp:lineTo x="0" y="0"/>
               </wp:wrapPolygon>
             </wp:wrapTight>
-            <wp:docPr id="1629807905" name="Imagen 1" descr="Pantalla de computadora con letras&#10;&#10;Descripción generada automáticamente con confianza media"/>
+            <wp:docPr id="1751609722" name="Imagen 1" descr="Texto&#10;&#10;Descripción generada automáticamente"/>
             <wp:cNvGraphicFramePr>
               <a:graphicFrameLocks xmlns:a="http://schemas.openxmlformats.org/drawingml/2006/main" noChangeAspect="1"/>
             </wp:cNvGraphicFramePr>
@@ -8665,7 +8655,7 @@
               <a:graphicData uri="http://schemas.openxmlformats.org/drawingml/2006/picture">
                 <pic:pic xmlns:pic="http://schemas.openxmlformats.org/drawingml/2006/picture">
                   <pic:nvPicPr>
-                    <pic:cNvPr id="1629807905" name="Imagen 1" descr="Pantalla de computadora con letras&#10;&#10;Descripción generada automáticamente con confianza media"/>
+                    <pic:cNvPr id="1751609722" name="Imagen 1" descr="Texto&#10;&#10;Descripción generada automáticamente"/>
                     <pic:cNvPicPr/>
                   </pic:nvPicPr>
                   <pic:blipFill>
@@ -8683,7 +8673,213 @@
                   <pic:spPr>
                     <a:xfrm>
                       <a:off x="0" y="0"/>
-                      <a:ext cx="1645920" cy="2621915"/>
+                      <a:ext cx="2943636" cy="1476581"/>
+                    </a:xfrm>
+                    <a:prstGeom prst="rect">
+                      <a:avLst/>
+                    </a:prstGeom>
+                  </pic:spPr>
+                </pic:pic>
+              </a:graphicData>
+            </a:graphic>
+          </wp:anchor>
+        </w:drawing>
+      </w:r>
+      <w:r>
+        <w:t xml:space="preserve">Se ha creado el directorio </w:t>
+      </w:r>
+      <w:r>
+        <w:rPr>
+          <w:b/>
+          <w:bCs/>
+          <w:i/>
+          <w:iCs/>
+        </w:rPr>
+        <w:t>jugador</w:t>
+      </w:r>
+      <w:r>
+        <w:t xml:space="preserve"> que será la raíz del proyecto.</w:t>
+      </w:r>
+      <w:r>
+        <w:br/>
+        <w:t>También se ha creado la estructura de directorios.</w:t>
+      </w:r>
+      <w:r>
+        <w:br/>
+        <w:t>No se ha creado ningún archivo.</w:t>
+      </w:r>
+    </w:p>
+    <w:p/>
+    <w:p>
+      <w:pPr>
+        <w:jc w:val="center"/>
+      </w:pPr>
+    </w:p>
+    <w:p/>
+    <w:p>
+      <w:pPr>
+        <w:pStyle w:val="Ttulo3"/>
+      </w:pPr>
+      <w:r>
+        <w:t xml:space="preserve">Inicializar </w:t>
+      </w:r>
+      <w:proofErr w:type="spellStart"/>
+      <w:r>
+        <w:t>composer</w:t>
+      </w:r>
+      <w:proofErr w:type="spellEnd"/>
+    </w:p>
+    <w:p/>
+    <w:p>
+      <w:r>
+        <w:rPr>
+          <w:noProof/>
+        </w:rPr>
+        <mc:AlternateContent>
+          <mc:Choice Requires="wps">
+            <w:drawing>
+              <wp:anchor distT="0" distB="0" distL="114300" distR="114300" simplePos="0" relativeHeight="251683840" behindDoc="1" locked="0" layoutInCell="1" allowOverlap="1" wp14:anchorId="44062DB0" wp14:editId="59494D6E">
+                <wp:simplePos x="0" y="0"/>
+                <wp:positionH relativeFrom="column">
+                  <wp:posOffset>4899660</wp:posOffset>
+                </wp:positionH>
+                <wp:positionV relativeFrom="paragraph">
+                  <wp:posOffset>1950085</wp:posOffset>
+                </wp:positionV>
+                <wp:extent cx="1486535" cy="635"/>
+                <wp:effectExtent l="0" t="0" r="0" b="0"/>
+                <wp:wrapTight wrapText="bothSides">
+                  <wp:wrapPolygon edited="0">
+                    <wp:start x="0" y="0"/>
+                    <wp:lineTo x="0" y="21600"/>
+                    <wp:lineTo x="21600" y="21600"/>
+                    <wp:lineTo x="21600" y="0"/>
+                  </wp:wrapPolygon>
+                </wp:wrapTight>
+                <wp:docPr id="244095827" name="Cuadro de texto 1"/>
+                <wp:cNvGraphicFramePr/>
+                <a:graphic xmlns:a="http://schemas.openxmlformats.org/drawingml/2006/main">
+                  <a:graphicData uri="http://schemas.microsoft.com/office/word/2010/wordprocessingShape">
+                    <wps:wsp>
+                      <wps:cNvSpPr txBox="1"/>
+                      <wps:spPr>
+                        <a:xfrm>
+                          <a:off x="0" y="0"/>
+                          <a:ext cx="1486535" cy="635"/>
+                        </a:xfrm>
+                        <a:prstGeom prst="rect">
+                          <a:avLst/>
+                        </a:prstGeom>
+                        <a:solidFill>
+                          <a:prstClr val="white"/>
+                        </a:solidFill>
+                        <a:ln>
+                          <a:noFill/>
+                        </a:ln>
+                      </wps:spPr>
+                      <wps:txbx>
+                        <w:txbxContent>
+                          <w:p>
+                            <w:pPr>
+                              <w:pStyle w:val="Descripcin"/>
+                              <w:jc w:val="center"/>
+                              <w:rPr>
+                                <w:sz w:val="22"/>
+                                <w:szCs w:val="22"/>
+                              </w:rPr>
+                            </w:pPr>
+                            <w:r>
+                              <w:t>Estructura resultante</w:t>
+                            </w:r>
+                          </w:p>
+                        </w:txbxContent>
+                      </wps:txbx>
+                      <wps:bodyPr rot="0" spcFirstLastPara="0" vertOverflow="overflow" horzOverflow="overflow" vert="horz" wrap="square" lIns="0" tIns="0" rIns="0" bIns="0" numCol="1" spcCol="0" rtlCol="0" fromWordArt="0" anchor="t" anchorCtr="0" forceAA="0" compatLnSpc="1">
+                        <a:prstTxWarp prst="textNoShape">
+                          <a:avLst/>
+                        </a:prstTxWarp>
+                        <a:spAutoFit/>
+                      </wps:bodyPr>
+                    </wps:wsp>
+                  </a:graphicData>
+                </a:graphic>
+              </wp:anchor>
+            </w:drawing>
+          </mc:Choice>
+          <mc:Fallback>
+            <w:pict>
+              <v:shape w14:anchorId="44062DB0" id="Cuadro de texto 1" o:spid="_x0000_s1058" type="#_x0000_t202" style="position:absolute;margin-left:385.8pt;margin-top:153.55pt;width:117.05pt;height:.05pt;z-index:-251632640;visibility:visible;mso-wrap-style:square;mso-wrap-distance-left:9pt;mso-wrap-distance-top:0;mso-wrap-distance-right:9pt;mso-wrap-distance-bottom:0;mso-position-horizontal:absolute;mso-position-horizontal-relative:text;mso-position-vertical:absolute;mso-position-vertical-relative:text;v-text-anchor:top" o:gfxdata="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" stroked="f">
+                <v:textbox style="mso-fit-shape-to-text:t" inset="0,0,0,0">
+                  <w:txbxContent>
+                    <w:p>
+                      <w:pPr>
+                        <w:pStyle w:val="Descripcin"/>
+                        <w:jc w:val="center"/>
+                        <w:rPr>
+                          <w:sz w:val="22"/>
+                          <w:szCs w:val="22"/>
+                        </w:rPr>
+                      </w:pPr>
+                      <w:r>
+                        <w:t>Estructura resultante</w:t>
+                      </w:r>
+                    </w:p>
+                  </w:txbxContent>
+                </v:textbox>
+                <w10:wrap type="tight"/>
+              </v:shape>
+            </w:pict>
+          </mc:Fallback>
+        </mc:AlternateContent>
+      </w:r>
+      <w:r>
+        <w:drawing>
+          <wp:anchor distT="0" distB="0" distL="114300" distR="114300" simplePos="0" relativeHeight="251681792" behindDoc="1" locked="0" layoutInCell="1" allowOverlap="1" wp14:anchorId="2D09B701" wp14:editId="7E0CB7C9">
+            <wp:simplePos x="0" y="0"/>
+            <wp:positionH relativeFrom="column">
+              <wp:posOffset>4899660</wp:posOffset>
+            </wp:positionH>
+            <wp:positionV relativeFrom="paragraph">
+              <wp:posOffset>8890</wp:posOffset>
+            </wp:positionV>
+            <wp:extent cx="1486535" cy="1884045"/>
+            <wp:effectExtent l="0" t="0" r="0" b="1905"/>
+            <wp:wrapTight wrapText="bothSides">
+              <wp:wrapPolygon edited="0">
+                <wp:start x="0" y="0"/>
+                <wp:lineTo x="0" y="21403"/>
+                <wp:lineTo x="21314" y="21403"/>
+                <wp:lineTo x="21314" y="0"/>
+                <wp:lineTo x="0" y="0"/>
+              </wp:wrapPolygon>
+            </wp:wrapTight>
+            <wp:docPr id="607229503" name="Imagen 1" descr="Interfaz de usuario gráfica, Texto, Aplicación&#10;&#10;Descripción generada automáticamente"/>
+            <wp:cNvGraphicFramePr>
+              <a:graphicFrameLocks xmlns:a="http://schemas.openxmlformats.org/drawingml/2006/main" noChangeAspect="1"/>
+            </wp:cNvGraphicFramePr>
+            <a:graphic xmlns:a="http://schemas.openxmlformats.org/drawingml/2006/main">
+              <a:graphicData uri="http://schemas.openxmlformats.org/drawingml/2006/picture">
+                <pic:pic xmlns:pic="http://schemas.openxmlformats.org/drawingml/2006/picture">
+                  <pic:nvPicPr>
+                    <pic:cNvPr id="607229503" name="Imagen 1" descr="Interfaz de usuario gráfica, Texto, Aplicación&#10;&#10;Descripción generada automáticamente"/>
+                    <pic:cNvPicPr/>
+                  </pic:nvPicPr>
+                  <pic:blipFill>
+                    <a:blip r:embed="rId15">
+                      <a:extLst>
+                        <a:ext uri="{28A0092B-C50C-407E-A947-70E740481C1C}">
+                          <a14:useLocalDpi xmlns:a14="http://schemas.microsoft.com/office/drawing/2010/main" val="0"/>
+                        </a:ext>
+                      </a:extLst>
+                    </a:blip>
+                    <a:stretch>
+                      <a:fillRect/>
+                    </a:stretch>
+                  </pic:blipFill>
+                  <pic:spPr>
+                    <a:xfrm>
+                      <a:off x="0" y="0"/>
+                      <a:ext cx="1486535" cy="1884045"/>
                     </a:xfrm>
                     <a:prstGeom prst="rect">
                       <a:avLst/>
@@ -8701,1893 +8897,15 @@
           </wp:anchor>
         </w:drawing>
       </w:r>
-    </w:p>
-    <w:p>
-      <w:r>
-        <w:t>Iniciamos el proyecto creando los</w:t>
-      </w:r>
-      <w:r>
-        <w:t xml:space="preserve"> directorios y los archivos, aun sin contenido.</w:t>
-      </w:r>
-    </w:p>
-    <w:p/>
-    <w:p/>
-    <w:p/>
-    <w:p/>
-    <w:p/>
-    <w:p/>
-    <w:p/>
-    <w:p/>
-    <w:p>
-      <w:pPr>
-        <w:pStyle w:val="Ttulo3"/>
-      </w:pPr>
-      <w:r>
-        <w:t>Inicializar e instalar Composer</w:t>
-      </w:r>
-    </w:p>
-    <w:p>
+      <w:r>
+        <w:t>Inicializamos sin cargar dependencias.</w:t>
+      </w:r>
+      <w:r>
+        <w:t xml:space="preserve"> </w:t>
+      </w:r>
       <w:r>
         <w:br/>
-        <w:t>Las dependencias se han instalado por separado.</w:t>
-      </w:r>
-    </w:p>
-    <w:p>
-      <w:pPr>
-        <w:shd w:val="clear" w:color="auto" w:fill="1F1F1F"/>
-        <w:spacing w:after="0" w:line="285" w:lineRule="atLeast"/>
-        <w:rPr>
-          <w:rFonts w:ascii="Consolas" w:eastAsia="Times New Roman" w:hAnsi="Consolas" w:cs="Times New Roman"/>
-          <w:color w:val="CCCCCC"/>
-          <w:kern w:val="0"/>
-          <w:sz w:val="20"/>
-          <w:szCs w:val="20"/>
-          <w:lang w:eastAsia="es-ES"/>
-          <w14:ligatures w14:val="none"/>
-        </w:rPr>
-      </w:pPr>
-      <w:r>
-        <w:rPr>
-          <w:rFonts w:ascii="Consolas" w:eastAsia="Times New Roman" w:hAnsi="Consolas" w:cs="Times New Roman"/>
-          <w:color w:val="CCCCCC"/>
-          <w:kern w:val="0"/>
-          <w:sz w:val="20"/>
-          <w:szCs w:val="20"/>
-          <w:lang w:eastAsia="es-ES"/>
-          <w14:ligatures w14:val="none"/>
-        </w:rPr>
-        <w:t>{</w:t>
-      </w:r>
-    </w:p>
-    <w:p>
-      <w:pPr>
-        <w:shd w:val="clear" w:color="auto" w:fill="1F1F1F"/>
-        <w:spacing w:after="0" w:line="285" w:lineRule="atLeast"/>
-        <w:rPr>
-          <w:rFonts w:ascii="Consolas" w:eastAsia="Times New Roman" w:hAnsi="Consolas" w:cs="Times New Roman"/>
-          <w:color w:val="CCCCCC"/>
-          <w:kern w:val="0"/>
-          <w:sz w:val="18"/>
-          <w:szCs w:val="18"/>
-          <w:lang w:eastAsia="es-ES"/>
-          <w14:ligatures w14:val="none"/>
-        </w:rPr>
-      </w:pPr>
-      <w:r>
-        <w:rPr>
-          <w:rFonts w:ascii="Consolas" w:eastAsia="Times New Roman" w:hAnsi="Consolas" w:cs="Times New Roman"/>
-          <w:color w:val="CCCCCC"/>
-          <w:kern w:val="0"/>
-          <w:sz w:val="18"/>
-          <w:szCs w:val="18"/>
-          <w:lang w:eastAsia="es-ES"/>
-          <w14:ligatures w14:val="none"/>
-        </w:rPr>
-        <w:t xml:space="preserve">    </w:t>
-      </w:r>
-      <w:r>
-        <w:rPr>
-          <w:rFonts w:ascii="Consolas" w:eastAsia="Times New Roman" w:hAnsi="Consolas" w:cs="Times New Roman"/>
-          <w:color w:val="9CDCFE"/>
-          <w:kern w:val="0"/>
-          <w:sz w:val="18"/>
-          <w:szCs w:val="18"/>
-          <w:lang w:eastAsia="es-ES"/>
-          <w14:ligatures w14:val="none"/>
-        </w:rPr>
-        <w:t>"name"</w:t>
-      </w:r>
-      <w:r>
-        <w:rPr>
-          <w:rFonts w:ascii="Consolas" w:eastAsia="Times New Roman" w:hAnsi="Consolas" w:cs="Times New Roman"/>
-          <w:color w:val="CCCCCC"/>
-          <w:kern w:val="0"/>
-          <w:sz w:val="18"/>
-          <w:szCs w:val="18"/>
-          <w:lang w:eastAsia="es-ES"/>
-          <w14:ligatures w14:val="none"/>
-        </w:rPr>
-        <w:t xml:space="preserve">: </w:t>
-      </w:r>
-      <w:r>
-        <w:rPr>
-          <w:rFonts w:ascii="Consolas" w:eastAsia="Times New Roman" w:hAnsi="Consolas" w:cs="Times New Roman"/>
-          <w:color w:val="CE9178"/>
-          <w:kern w:val="0"/>
-          <w:sz w:val="18"/>
-          <w:szCs w:val="18"/>
-          <w:lang w:eastAsia="es-ES"/>
-          <w14:ligatures w14:val="none"/>
-        </w:rPr>
-        <w:t>"</w:t>
-      </w:r>
-      <w:proofErr w:type="spellStart"/>
-      <w:r>
-        <w:rPr>
-          <w:rFonts w:ascii="Consolas" w:eastAsia="Times New Roman" w:hAnsi="Consolas" w:cs="Times New Roman"/>
-          <w:color w:val="CE9178"/>
-          <w:kern w:val="0"/>
-          <w:sz w:val="18"/>
-          <w:szCs w:val="18"/>
-          <w:lang w:eastAsia="es-ES"/>
-          <w14:ligatures w14:val="none"/>
-        </w:rPr>
-        <w:t>roberto</w:t>
-      </w:r>
-      <w:proofErr w:type="spellEnd"/>
-      <w:r>
-        <w:rPr>
-          <w:rFonts w:ascii="Consolas" w:eastAsia="Times New Roman" w:hAnsi="Consolas" w:cs="Times New Roman"/>
-          <w:color w:val="CE9178"/>
-          <w:kern w:val="0"/>
-          <w:sz w:val="18"/>
-          <w:szCs w:val="18"/>
-          <w:lang w:eastAsia="es-ES"/>
-          <w14:ligatures w14:val="none"/>
-        </w:rPr>
-        <w:t>/jugadores"</w:t>
-      </w:r>
-      <w:r>
-        <w:rPr>
-          <w:rFonts w:ascii="Consolas" w:eastAsia="Times New Roman" w:hAnsi="Consolas" w:cs="Times New Roman"/>
-          <w:color w:val="CCCCCC"/>
-          <w:kern w:val="0"/>
-          <w:sz w:val="18"/>
-          <w:szCs w:val="18"/>
-          <w:lang w:eastAsia="es-ES"/>
-          <w14:ligatures w14:val="none"/>
-        </w:rPr>
-        <w:t>,</w:t>
-      </w:r>
-    </w:p>
-    <w:p>
-      <w:pPr>
-        <w:shd w:val="clear" w:color="auto" w:fill="1F1F1F"/>
-        <w:spacing w:after="0" w:line="285" w:lineRule="atLeast"/>
-        <w:rPr>
-          <w:rFonts w:ascii="Consolas" w:eastAsia="Times New Roman" w:hAnsi="Consolas" w:cs="Times New Roman"/>
-          <w:color w:val="CCCCCC"/>
-          <w:kern w:val="0"/>
-          <w:sz w:val="18"/>
-          <w:szCs w:val="18"/>
-          <w:lang w:eastAsia="es-ES"/>
-          <w14:ligatures w14:val="none"/>
-        </w:rPr>
-      </w:pPr>
-      <w:r>
-        <w:rPr>
-          <w:rFonts w:ascii="Consolas" w:eastAsia="Times New Roman" w:hAnsi="Consolas" w:cs="Times New Roman"/>
-          <w:color w:val="CCCCCC"/>
-          <w:kern w:val="0"/>
-          <w:sz w:val="18"/>
-          <w:szCs w:val="18"/>
-          <w:lang w:eastAsia="es-ES"/>
-          <w14:ligatures w14:val="none"/>
-        </w:rPr>
-        <w:t xml:space="preserve">    </w:t>
-      </w:r>
-      <w:r>
-        <w:rPr>
-          <w:rFonts w:ascii="Consolas" w:eastAsia="Times New Roman" w:hAnsi="Consolas" w:cs="Times New Roman"/>
-          <w:color w:val="9CDCFE"/>
-          <w:kern w:val="0"/>
-          <w:sz w:val="18"/>
-          <w:szCs w:val="18"/>
-          <w:lang w:eastAsia="es-ES"/>
-          <w14:ligatures w14:val="none"/>
-        </w:rPr>
-        <w:t>"</w:t>
-      </w:r>
-      <w:proofErr w:type="spellStart"/>
-      <w:r>
-        <w:rPr>
-          <w:rFonts w:ascii="Consolas" w:eastAsia="Times New Roman" w:hAnsi="Consolas" w:cs="Times New Roman"/>
-          <w:color w:val="9CDCFE"/>
-          <w:kern w:val="0"/>
-          <w:sz w:val="18"/>
-          <w:szCs w:val="18"/>
-          <w:lang w:eastAsia="es-ES"/>
-          <w14:ligatures w14:val="none"/>
-        </w:rPr>
-        <w:t>description</w:t>
-      </w:r>
-      <w:proofErr w:type="spellEnd"/>
-      <w:r>
-        <w:rPr>
-          <w:rFonts w:ascii="Consolas" w:eastAsia="Times New Roman" w:hAnsi="Consolas" w:cs="Times New Roman"/>
-          <w:color w:val="9CDCFE"/>
-          <w:kern w:val="0"/>
-          <w:sz w:val="18"/>
-          <w:szCs w:val="18"/>
-          <w:lang w:eastAsia="es-ES"/>
-          <w14:ligatures w14:val="none"/>
-        </w:rPr>
-        <w:t>"</w:t>
-      </w:r>
-      <w:r>
-        <w:rPr>
-          <w:rFonts w:ascii="Consolas" w:eastAsia="Times New Roman" w:hAnsi="Consolas" w:cs="Times New Roman"/>
-          <w:color w:val="CCCCCC"/>
-          <w:kern w:val="0"/>
-          <w:sz w:val="18"/>
-          <w:szCs w:val="18"/>
-          <w:lang w:eastAsia="es-ES"/>
-          <w14:ligatures w14:val="none"/>
-        </w:rPr>
-        <w:t xml:space="preserve">: </w:t>
-      </w:r>
-      <w:r>
-        <w:rPr>
-          <w:rFonts w:ascii="Consolas" w:eastAsia="Times New Roman" w:hAnsi="Consolas" w:cs="Times New Roman"/>
-          <w:color w:val="CE9178"/>
-          <w:kern w:val="0"/>
-          <w:sz w:val="18"/>
-          <w:szCs w:val="18"/>
-          <w:lang w:eastAsia="es-ES"/>
-          <w14:ligatures w14:val="none"/>
-        </w:rPr>
-        <w:t>"DWES05 Tarea"</w:t>
-      </w:r>
-      <w:r>
-        <w:rPr>
-          <w:rFonts w:ascii="Consolas" w:eastAsia="Times New Roman" w:hAnsi="Consolas" w:cs="Times New Roman"/>
-          <w:color w:val="CCCCCC"/>
-          <w:kern w:val="0"/>
-          <w:sz w:val="18"/>
-          <w:szCs w:val="18"/>
-          <w:lang w:eastAsia="es-ES"/>
-          <w14:ligatures w14:val="none"/>
-        </w:rPr>
-        <w:t>,</w:t>
-      </w:r>
-    </w:p>
-    <w:p>
-      <w:pPr>
-        <w:shd w:val="clear" w:color="auto" w:fill="1F1F1F"/>
-        <w:spacing w:after="0" w:line="285" w:lineRule="atLeast"/>
-        <w:rPr>
-          <w:rFonts w:ascii="Consolas" w:eastAsia="Times New Roman" w:hAnsi="Consolas" w:cs="Times New Roman"/>
-          <w:color w:val="CCCCCC"/>
-          <w:kern w:val="0"/>
-          <w:sz w:val="18"/>
-          <w:szCs w:val="18"/>
-          <w:lang w:eastAsia="es-ES"/>
-          <w14:ligatures w14:val="none"/>
-        </w:rPr>
-      </w:pPr>
-      <w:r>
-        <w:rPr>
-          <w:rFonts w:ascii="Consolas" w:eastAsia="Times New Roman" w:hAnsi="Consolas" w:cs="Times New Roman"/>
-          <w:color w:val="CCCCCC"/>
-          <w:kern w:val="0"/>
-          <w:sz w:val="18"/>
-          <w:szCs w:val="18"/>
-          <w:lang w:eastAsia="es-ES"/>
-          <w14:ligatures w14:val="none"/>
-        </w:rPr>
-        <w:t xml:space="preserve">    </w:t>
-      </w:r>
-      <w:r>
-        <w:rPr>
-          <w:rFonts w:ascii="Consolas" w:eastAsia="Times New Roman" w:hAnsi="Consolas" w:cs="Times New Roman"/>
-          <w:color w:val="9CDCFE"/>
-          <w:kern w:val="0"/>
-          <w:sz w:val="18"/>
-          <w:szCs w:val="18"/>
-          <w:lang w:eastAsia="es-ES"/>
-          <w14:ligatures w14:val="none"/>
-        </w:rPr>
-        <w:t>"type"</w:t>
-      </w:r>
-      <w:r>
-        <w:rPr>
-          <w:rFonts w:ascii="Consolas" w:eastAsia="Times New Roman" w:hAnsi="Consolas" w:cs="Times New Roman"/>
-          <w:color w:val="CCCCCC"/>
-          <w:kern w:val="0"/>
-          <w:sz w:val="18"/>
-          <w:szCs w:val="18"/>
-          <w:lang w:eastAsia="es-ES"/>
-          <w14:ligatures w14:val="none"/>
-        </w:rPr>
-        <w:t xml:space="preserve">: </w:t>
-      </w:r>
-      <w:r>
-        <w:rPr>
-          <w:rFonts w:ascii="Consolas" w:eastAsia="Times New Roman" w:hAnsi="Consolas" w:cs="Times New Roman"/>
-          <w:color w:val="CE9178"/>
-          <w:kern w:val="0"/>
-          <w:sz w:val="18"/>
-          <w:szCs w:val="18"/>
-          <w:lang w:eastAsia="es-ES"/>
-          <w14:ligatures w14:val="none"/>
-        </w:rPr>
-        <w:t>"</w:t>
-      </w:r>
-      <w:proofErr w:type="spellStart"/>
-      <w:r>
-        <w:rPr>
-          <w:rFonts w:ascii="Consolas" w:eastAsia="Times New Roman" w:hAnsi="Consolas" w:cs="Times New Roman"/>
-          <w:color w:val="CE9178"/>
-          <w:kern w:val="0"/>
-          <w:sz w:val="18"/>
-          <w:szCs w:val="18"/>
-          <w:lang w:eastAsia="es-ES"/>
-          <w14:ligatures w14:val="none"/>
-        </w:rPr>
-        <w:t>project</w:t>
-      </w:r>
-      <w:proofErr w:type="spellEnd"/>
-      <w:r>
-        <w:rPr>
-          <w:rFonts w:ascii="Consolas" w:eastAsia="Times New Roman" w:hAnsi="Consolas" w:cs="Times New Roman"/>
-          <w:color w:val="CE9178"/>
-          <w:kern w:val="0"/>
-          <w:sz w:val="18"/>
-          <w:szCs w:val="18"/>
-          <w:lang w:eastAsia="es-ES"/>
-          <w14:ligatures w14:val="none"/>
-        </w:rPr>
-        <w:t>"</w:t>
-      </w:r>
-      <w:r>
-        <w:rPr>
-          <w:rFonts w:ascii="Consolas" w:eastAsia="Times New Roman" w:hAnsi="Consolas" w:cs="Times New Roman"/>
-          <w:color w:val="CCCCCC"/>
-          <w:kern w:val="0"/>
-          <w:sz w:val="18"/>
-          <w:szCs w:val="18"/>
-          <w:lang w:eastAsia="es-ES"/>
-          <w14:ligatures w14:val="none"/>
-        </w:rPr>
-        <w:t>,</w:t>
-      </w:r>
-    </w:p>
-    <w:p>
-      <w:pPr>
-        <w:shd w:val="clear" w:color="auto" w:fill="1F1F1F"/>
-        <w:spacing w:after="0" w:line="285" w:lineRule="atLeast"/>
-        <w:rPr>
-          <w:rFonts w:ascii="Consolas" w:eastAsia="Times New Roman" w:hAnsi="Consolas" w:cs="Times New Roman"/>
-          <w:color w:val="CCCCCC"/>
-          <w:kern w:val="0"/>
-          <w:sz w:val="18"/>
-          <w:szCs w:val="18"/>
-          <w:lang w:eastAsia="es-ES"/>
-          <w14:ligatures w14:val="none"/>
-        </w:rPr>
-      </w:pPr>
-      <w:r>
-        <w:rPr>
-          <w:rFonts w:ascii="Consolas" w:eastAsia="Times New Roman" w:hAnsi="Consolas" w:cs="Times New Roman"/>
-          <w:color w:val="CCCCCC"/>
-          <w:kern w:val="0"/>
-          <w:sz w:val="18"/>
-          <w:szCs w:val="18"/>
-          <w:lang w:eastAsia="es-ES"/>
-          <w14:ligatures w14:val="none"/>
-        </w:rPr>
-        <w:t xml:space="preserve">    </w:t>
-      </w:r>
-      <w:r>
-        <w:rPr>
-          <w:rFonts w:ascii="Consolas" w:eastAsia="Times New Roman" w:hAnsi="Consolas" w:cs="Times New Roman"/>
-          <w:color w:val="9CDCFE"/>
-          <w:kern w:val="0"/>
-          <w:sz w:val="18"/>
-          <w:szCs w:val="18"/>
-          <w:lang w:eastAsia="es-ES"/>
-          <w14:ligatures w14:val="none"/>
-        </w:rPr>
-        <w:t>"</w:t>
-      </w:r>
-      <w:proofErr w:type="spellStart"/>
-      <w:r>
-        <w:rPr>
-          <w:rFonts w:ascii="Consolas" w:eastAsia="Times New Roman" w:hAnsi="Consolas" w:cs="Times New Roman"/>
-          <w:color w:val="9CDCFE"/>
-          <w:kern w:val="0"/>
-          <w:sz w:val="18"/>
-          <w:szCs w:val="18"/>
-          <w:lang w:eastAsia="es-ES"/>
-          <w14:ligatures w14:val="none"/>
-        </w:rPr>
-        <w:t>require</w:t>
-      </w:r>
-      <w:proofErr w:type="spellEnd"/>
-      <w:r>
-        <w:rPr>
-          <w:rFonts w:ascii="Consolas" w:eastAsia="Times New Roman" w:hAnsi="Consolas" w:cs="Times New Roman"/>
-          <w:color w:val="9CDCFE"/>
-          <w:kern w:val="0"/>
-          <w:sz w:val="18"/>
-          <w:szCs w:val="18"/>
-          <w:lang w:eastAsia="es-ES"/>
-          <w14:ligatures w14:val="none"/>
-        </w:rPr>
-        <w:t>"</w:t>
-      </w:r>
-      <w:r>
-        <w:rPr>
-          <w:rFonts w:ascii="Consolas" w:eastAsia="Times New Roman" w:hAnsi="Consolas" w:cs="Times New Roman"/>
-          <w:color w:val="CCCCCC"/>
-          <w:kern w:val="0"/>
-          <w:sz w:val="18"/>
-          <w:szCs w:val="18"/>
-          <w:lang w:eastAsia="es-ES"/>
-          <w14:ligatures w14:val="none"/>
-        </w:rPr>
-        <w:t>: {</w:t>
-      </w:r>
-    </w:p>
-    <w:p>
-      <w:pPr>
-        <w:shd w:val="clear" w:color="auto" w:fill="1F1F1F"/>
-        <w:spacing w:after="0" w:line="285" w:lineRule="atLeast"/>
-        <w:rPr>
-          <w:rFonts w:ascii="Consolas" w:eastAsia="Times New Roman" w:hAnsi="Consolas" w:cs="Times New Roman"/>
-          <w:color w:val="CCCCCC"/>
-          <w:kern w:val="0"/>
-          <w:sz w:val="18"/>
-          <w:szCs w:val="18"/>
-          <w:lang w:eastAsia="es-ES"/>
-          <w14:ligatures w14:val="none"/>
-        </w:rPr>
-      </w:pPr>
-      <w:r>
-        <w:rPr>
-          <w:rFonts w:ascii="Consolas" w:eastAsia="Times New Roman" w:hAnsi="Consolas" w:cs="Times New Roman"/>
-          <w:color w:val="CCCCCC"/>
-          <w:kern w:val="0"/>
-          <w:sz w:val="18"/>
-          <w:szCs w:val="18"/>
-          <w:lang w:eastAsia="es-ES"/>
-          <w14:ligatures w14:val="none"/>
-        </w:rPr>
-        <w:t xml:space="preserve">        </w:t>
-      </w:r>
-      <w:r>
-        <w:rPr>
-          <w:rFonts w:ascii="Consolas" w:eastAsia="Times New Roman" w:hAnsi="Consolas" w:cs="Times New Roman"/>
-          <w:color w:val="9CDCFE"/>
-          <w:kern w:val="0"/>
-          <w:sz w:val="18"/>
-          <w:szCs w:val="18"/>
-          <w:lang w:eastAsia="es-ES"/>
-          <w14:ligatures w14:val="none"/>
-        </w:rPr>
-        <w:t>"philo/laravel-blade"</w:t>
-      </w:r>
-      <w:r>
-        <w:rPr>
-          <w:rFonts w:ascii="Consolas" w:eastAsia="Times New Roman" w:hAnsi="Consolas" w:cs="Times New Roman"/>
-          <w:color w:val="CCCCCC"/>
-          <w:kern w:val="0"/>
-          <w:sz w:val="18"/>
-          <w:szCs w:val="18"/>
-          <w:lang w:eastAsia="es-ES"/>
-          <w14:ligatures w14:val="none"/>
-        </w:rPr>
-        <w:t xml:space="preserve">: </w:t>
-      </w:r>
-      <w:r>
-        <w:rPr>
-          <w:rFonts w:ascii="Consolas" w:eastAsia="Times New Roman" w:hAnsi="Consolas" w:cs="Times New Roman"/>
-          <w:color w:val="CE9178"/>
-          <w:kern w:val="0"/>
-          <w:sz w:val="18"/>
-          <w:szCs w:val="18"/>
-          <w:lang w:eastAsia="es-ES"/>
-          <w14:ligatures w14:val="none"/>
-        </w:rPr>
-        <w:t>"^3.1"</w:t>
-      </w:r>
-      <w:r>
-        <w:rPr>
-          <w:rFonts w:ascii="Consolas" w:eastAsia="Times New Roman" w:hAnsi="Consolas" w:cs="Times New Roman"/>
-          <w:color w:val="CCCCCC"/>
-          <w:kern w:val="0"/>
-          <w:sz w:val="18"/>
-          <w:szCs w:val="18"/>
-          <w:lang w:eastAsia="es-ES"/>
-          <w14:ligatures w14:val="none"/>
-        </w:rPr>
-        <w:t>,</w:t>
-      </w:r>
-    </w:p>
-    <w:p>
-      <w:pPr>
-        <w:shd w:val="clear" w:color="auto" w:fill="1F1F1F"/>
-        <w:spacing w:after="0" w:line="285" w:lineRule="atLeast"/>
-        <w:rPr>
-          <w:rFonts w:ascii="Consolas" w:eastAsia="Times New Roman" w:hAnsi="Consolas" w:cs="Times New Roman"/>
-          <w:color w:val="CCCCCC"/>
-          <w:kern w:val="0"/>
-          <w:sz w:val="18"/>
-          <w:szCs w:val="18"/>
-          <w:lang w:eastAsia="es-ES"/>
-          <w14:ligatures w14:val="none"/>
-        </w:rPr>
-      </w:pPr>
-      <w:r>
-        <w:rPr>
-          <w:rFonts w:ascii="Consolas" w:eastAsia="Times New Roman" w:hAnsi="Consolas" w:cs="Times New Roman"/>
-          <w:color w:val="CCCCCC"/>
-          <w:kern w:val="0"/>
-          <w:sz w:val="18"/>
-          <w:szCs w:val="18"/>
-          <w:lang w:eastAsia="es-ES"/>
-          <w14:ligatures w14:val="none"/>
-        </w:rPr>
-        <w:t xml:space="preserve">        </w:t>
-      </w:r>
-      <w:r>
-        <w:rPr>
-          <w:rFonts w:ascii="Consolas" w:eastAsia="Times New Roman" w:hAnsi="Consolas" w:cs="Times New Roman"/>
-          <w:color w:val="9CDCFE"/>
-          <w:kern w:val="0"/>
-          <w:sz w:val="18"/>
-          <w:szCs w:val="18"/>
-          <w:lang w:eastAsia="es-ES"/>
-          <w14:ligatures w14:val="none"/>
-        </w:rPr>
-        <w:t>"</w:t>
-      </w:r>
-      <w:proofErr w:type="spellStart"/>
-      <w:r>
-        <w:rPr>
-          <w:rFonts w:ascii="Consolas" w:eastAsia="Times New Roman" w:hAnsi="Consolas" w:cs="Times New Roman"/>
-          <w:color w:val="9CDCFE"/>
-          <w:kern w:val="0"/>
-          <w:sz w:val="18"/>
-          <w:szCs w:val="18"/>
-          <w:lang w:eastAsia="es-ES"/>
-          <w14:ligatures w14:val="none"/>
-        </w:rPr>
-        <w:t>fakerphp</w:t>
-      </w:r>
-      <w:proofErr w:type="spellEnd"/>
-      <w:r>
-        <w:rPr>
-          <w:rFonts w:ascii="Consolas" w:eastAsia="Times New Roman" w:hAnsi="Consolas" w:cs="Times New Roman"/>
-          <w:color w:val="9CDCFE"/>
-          <w:kern w:val="0"/>
-          <w:sz w:val="18"/>
-          <w:szCs w:val="18"/>
-          <w:lang w:eastAsia="es-ES"/>
-          <w14:ligatures w14:val="none"/>
-        </w:rPr>
-        <w:t>/</w:t>
-      </w:r>
-      <w:proofErr w:type="spellStart"/>
-      <w:r>
-        <w:rPr>
-          <w:rFonts w:ascii="Consolas" w:eastAsia="Times New Roman" w:hAnsi="Consolas" w:cs="Times New Roman"/>
-          <w:color w:val="9CDCFE"/>
-          <w:kern w:val="0"/>
-          <w:sz w:val="18"/>
-          <w:szCs w:val="18"/>
-          <w:lang w:eastAsia="es-ES"/>
-          <w14:ligatures w14:val="none"/>
-        </w:rPr>
-        <w:t>faker</w:t>
-      </w:r>
-      <w:proofErr w:type="spellEnd"/>
-      <w:r>
-        <w:rPr>
-          <w:rFonts w:ascii="Consolas" w:eastAsia="Times New Roman" w:hAnsi="Consolas" w:cs="Times New Roman"/>
-          <w:color w:val="9CDCFE"/>
-          <w:kern w:val="0"/>
-          <w:sz w:val="18"/>
-          <w:szCs w:val="18"/>
-          <w:lang w:eastAsia="es-ES"/>
-          <w14:ligatures w14:val="none"/>
-        </w:rPr>
-        <w:t>"</w:t>
-      </w:r>
-      <w:r>
-        <w:rPr>
-          <w:rFonts w:ascii="Consolas" w:eastAsia="Times New Roman" w:hAnsi="Consolas" w:cs="Times New Roman"/>
-          <w:color w:val="CCCCCC"/>
-          <w:kern w:val="0"/>
-          <w:sz w:val="18"/>
-          <w:szCs w:val="18"/>
-          <w:lang w:eastAsia="es-ES"/>
-          <w14:ligatures w14:val="none"/>
-        </w:rPr>
-        <w:t xml:space="preserve">: </w:t>
-      </w:r>
-      <w:r>
-        <w:rPr>
-          <w:rFonts w:ascii="Consolas" w:eastAsia="Times New Roman" w:hAnsi="Consolas" w:cs="Times New Roman"/>
-          <w:color w:val="CE9178"/>
-          <w:kern w:val="0"/>
-          <w:sz w:val="18"/>
-          <w:szCs w:val="18"/>
-          <w:lang w:eastAsia="es-ES"/>
-          <w14:ligatures w14:val="none"/>
-        </w:rPr>
-        <w:t>"^1.23"</w:t>
-      </w:r>
-      <w:r>
-        <w:rPr>
-          <w:rFonts w:ascii="Consolas" w:eastAsia="Times New Roman" w:hAnsi="Consolas" w:cs="Times New Roman"/>
-          <w:color w:val="CCCCCC"/>
-          <w:kern w:val="0"/>
-          <w:sz w:val="18"/>
-          <w:szCs w:val="18"/>
-          <w:lang w:eastAsia="es-ES"/>
-          <w14:ligatures w14:val="none"/>
-        </w:rPr>
-        <w:t>,</w:t>
-      </w:r>
-    </w:p>
-    <w:p>
-      <w:pPr>
-        <w:shd w:val="clear" w:color="auto" w:fill="1F1F1F"/>
-        <w:spacing w:after="0" w:line="285" w:lineRule="atLeast"/>
-        <w:rPr>
-          <w:rFonts w:ascii="Consolas" w:eastAsia="Times New Roman" w:hAnsi="Consolas" w:cs="Times New Roman"/>
-          <w:color w:val="CCCCCC"/>
-          <w:kern w:val="0"/>
-          <w:sz w:val="18"/>
-          <w:szCs w:val="18"/>
-          <w:lang w:eastAsia="es-ES"/>
-          <w14:ligatures w14:val="none"/>
-        </w:rPr>
-      </w:pPr>
-      <w:r>
-        <w:rPr>
-          <w:rFonts w:ascii="Consolas" w:eastAsia="Times New Roman" w:hAnsi="Consolas" w:cs="Times New Roman"/>
-          <w:color w:val="CCCCCC"/>
-          <w:kern w:val="0"/>
-          <w:sz w:val="18"/>
-          <w:szCs w:val="18"/>
-          <w:lang w:eastAsia="es-ES"/>
-          <w14:ligatures w14:val="none"/>
-        </w:rPr>
-        <w:t xml:space="preserve">        </w:t>
-      </w:r>
-      <w:r>
-        <w:rPr>
-          <w:rFonts w:ascii="Consolas" w:eastAsia="Times New Roman" w:hAnsi="Consolas" w:cs="Times New Roman"/>
-          <w:color w:val="9CDCFE"/>
-          <w:kern w:val="0"/>
-          <w:sz w:val="18"/>
-          <w:szCs w:val="18"/>
-          <w:lang w:eastAsia="es-ES"/>
-          <w14:ligatures w14:val="none"/>
-        </w:rPr>
-        <w:t>"milon/barcode"</w:t>
-      </w:r>
-      <w:r>
-        <w:rPr>
-          <w:rFonts w:ascii="Consolas" w:eastAsia="Times New Roman" w:hAnsi="Consolas" w:cs="Times New Roman"/>
-          <w:color w:val="CCCCCC"/>
-          <w:kern w:val="0"/>
-          <w:sz w:val="18"/>
-          <w:szCs w:val="18"/>
-          <w:lang w:eastAsia="es-ES"/>
-          <w14:ligatures w14:val="none"/>
-        </w:rPr>
-        <w:t xml:space="preserve">: </w:t>
-      </w:r>
-      <w:r>
-        <w:rPr>
-          <w:rFonts w:ascii="Consolas" w:eastAsia="Times New Roman" w:hAnsi="Consolas" w:cs="Times New Roman"/>
-          <w:color w:val="CE9178"/>
-          <w:kern w:val="0"/>
-          <w:sz w:val="18"/>
-          <w:szCs w:val="18"/>
-          <w:lang w:eastAsia="es-ES"/>
-          <w14:ligatures w14:val="none"/>
-        </w:rPr>
-        <w:t>"^6.0"</w:t>
-      </w:r>
-    </w:p>
-    <w:p>
-      <w:pPr>
-        <w:shd w:val="clear" w:color="auto" w:fill="1F1F1F"/>
-        <w:spacing w:after="0" w:line="285" w:lineRule="atLeast"/>
-        <w:rPr>
-          <w:rFonts w:ascii="Consolas" w:eastAsia="Times New Roman" w:hAnsi="Consolas" w:cs="Times New Roman"/>
-          <w:color w:val="CCCCCC"/>
-          <w:kern w:val="0"/>
-          <w:sz w:val="18"/>
-          <w:szCs w:val="18"/>
-          <w:lang w:eastAsia="es-ES"/>
-          <w14:ligatures w14:val="none"/>
-        </w:rPr>
-      </w:pPr>
-      <w:r>
-        <w:rPr>
-          <w:rFonts w:ascii="Consolas" w:eastAsia="Times New Roman" w:hAnsi="Consolas" w:cs="Times New Roman"/>
-          <w:color w:val="CCCCCC"/>
-          <w:kern w:val="0"/>
-          <w:sz w:val="18"/>
-          <w:szCs w:val="18"/>
-          <w:lang w:eastAsia="es-ES"/>
-          <w14:ligatures w14:val="none"/>
-        </w:rPr>
-        <w:t>    },</w:t>
-      </w:r>
-    </w:p>
-    <w:p>
-      <w:pPr>
-        <w:shd w:val="clear" w:color="auto" w:fill="1F1F1F"/>
-        <w:spacing w:after="0" w:line="285" w:lineRule="atLeast"/>
-        <w:rPr>
-          <w:rFonts w:ascii="Consolas" w:eastAsia="Times New Roman" w:hAnsi="Consolas" w:cs="Times New Roman"/>
-          <w:color w:val="CCCCCC"/>
-          <w:kern w:val="0"/>
-          <w:sz w:val="18"/>
-          <w:szCs w:val="18"/>
-          <w:lang w:eastAsia="es-ES"/>
-          <w14:ligatures w14:val="none"/>
-        </w:rPr>
-      </w:pPr>
-      <w:r>
-        <w:rPr>
-          <w:rFonts w:ascii="Consolas" w:eastAsia="Times New Roman" w:hAnsi="Consolas" w:cs="Times New Roman"/>
-          <w:color w:val="CCCCCC"/>
-          <w:kern w:val="0"/>
-          <w:sz w:val="18"/>
-          <w:szCs w:val="18"/>
-          <w:lang w:eastAsia="es-ES"/>
-          <w14:ligatures w14:val="none"/>
-        </w:rPr>
-        <w:t xml:space="preserve">    </w:t>
-      </w:r>
-      <w:r>
-        <w:rPr>
-          <w:rFonts w:ascii="Consolas" w:eastAsia="Times New Roman" w:hAnsi="Consolas" w:cs="Times New Roman"/>
-          <w:color w:val="9CDCFE"/>
-          <w:kern w:val="0"/>
-          <w:sz w:val="18"/>
-          <w:szCs w:val="18"/>
-          <w:lang w:eastAsia="es-ES"/>
-          <w14:ligatures w14:val="none"/>
-        </w:rPr>
-        <w:t>"</w:t>
-      </w:r>
-      <w:proofErr w:type="spellStart"/>
-      <w:r>
-        <w:rPr>
-          <w:rFonts w:ascii="Consolas" w:eastAsia="Times New Roman" w:hAnsi="Consolas" w:cs="Times New Roman"/>
-          <w:color w:val="9CDCFE"/>
-          <w:kern w:val="0"/>
-          <w:sz w:val="18"/>
-          <w:szCs w:val="18"/>
-          <w:lang w:eastAsia="es-ES"/>
-          <w14:ligatures w14:val="none"/>
-        </w:rPr>
-        <w:t>config</w:t>
-      </w:r>
-      <w:proofErr w:type="spellEnd"/>
-      <w:r>
-        <w:rPr>
-          <w:rFonts w:ascii="Consolas" w:eastAsia="Times New Roman" w:hAnsi="Consolas" w:cs="Times New Roman"/>
-          <w:color w:val="9CDCFE"/>
-          <w:kern w:val="0"/>
-          <w:sz w:val="18"/>
-          <w:szCs w:val="18"/>
-          <w:lang w:eastAsia="es-ES"/>
-          <w14:ligatures w14:val="none"/>
-        </w:rPr>
-        <w:t>"</w:t>
-      </w:r>
-      <w:r>
-        <w:rPr>
-          <w:rFonts w:ascii="Consolas" w:eastAsia="Times New Roman" w:hAnsi="Consolas" w:cs="Times New Roman"/>
-          <w:color w:val="CCCCCC"/>
-          <w:kern w:val="0"/>
-          <w:sz w:val="18"/>
-          <w:szCs w:val="18"/>
-          <w:lang w:eastAsia="es-ES"/>
-          <w14:ligatures w14:val="none"/>
-        </w:rPr>
-        <w:t>: {</w:t>
-      </w:r>
-    </w:p>
-    <w:p>
-      <w:pPr>
-        <w:shd w:val="clear" w:color="auto" w:fill="1F1F1F"/>
-        <w:spacing w:after="0" w:line="285" w:lineRule="atLeast"/>
-        <w:rPr>
-          <w:rFonts w:ascii="Consolas" w:eastAsia="Times New Roman" w:hAnsi="Consolas" w:cs="Times New Roman"/>
-          <w:color w:val="CCCCCC"/>
-          <w:kern w:val="0"/>
-          <w:sz w:val="18"/>
-          <w:szCs w:val="18"/>
-          <w:lang w:eastAsia="es-ES"/>
-          <w14:ligatures w14:val="none"/>
-        </w:rPr>
-      </w:pPr>
-      <w:r>
-        <w:rPr>
-          <w:rFonts w:ascii="Consolas" w:eastAsia="Times New Roman" w:hAnsi="Consolas" w:cs="Times New Roman"/>
-          <w:color w:val="CCCCCC"/>
-          <w:kern w:val="0"/>
-          <w:sz w:val="18"/>
-          <w:szCs w:val="18"/>
-          <w:lang w:eastAsia="es-ES"/>
-          <w14:ligatures w14:val="none"/>
-        </w:rPr>
-        <w:t xml:space="preserve">        </w:t>
-      </w:r>
-      <w:r>
-        <w:rPr>
-          <w:rFonts w:ascii="Consolas" w:eastAsia="Times New Roman" w:hAnsi="Consolas" w:cs="Times New Roman"/>
-          <w:color w:val="9CDCFE"/>
-          <w:kern w:val="0"/>
-          <w:sz w:val="18"/>
-          <w:szCs w:val="18"/>
-          <w:lang w:eastAsia="es-ES"/>
-          <w14:ligatures w14:val="none"/>
-        </w:rPr>
-        <w:t>"</w:t>
-      </w:r>
-      <w:proofErr w:type="spellStart"/>
-      <w:r>
-        <w:rPr>
-          <w:rFonts w:ascii="Consolas" w:eastAsia="Times New Roman" w:hAnsi="Consolas" w:cs="Times New Roman"/>
-          <w:color w:val="9CDCFE"/>
-          <w:kern w:val="0"/>
-          <w:sz w:val="18"/>
-          <w:szCs w:val="18"/>
-          <w:lang w:eastAsia="es-ES"/>
-          <w14:ligatures w14:val="none"/>
-        </w:rPr>
-        <w:t>optimize-autoloader</w:t>
-      </w:r>
-      <w:proofErr w:type="spellEnd"/>
-      <w:r>
-        <w:rPr>
-          <w:rFonts w:ascii="Consolas" w:eastAsia="Times New Roman" w:hAnsi="Consolas" w:cs="Times New Roman"/>
-          <w:color w:val="9CDCFE"/>
-          <w:kern w:val="0"/>
-          <w:sz w:val="18"/>
-          <w:szCs w:val="18"/>
-          <w:lang w:eastAsia="es-ES"/>
-          <w14:ligatures w14:val="none"/>
-        </w:rPr>
-        <w:t>"</w:t>
-      </w:r>
-      <w:r>
-        <w:rPr>
-          <w:rFonts w:ascii="Consolas" w:eastAsia="Times New Roman" w:hAnsi="Consolas" w:cs="Times New Roman"/>
-          <w:color w:val="CCCCCC"/>
-          <w:kern w:val="0"/>
-          <w:sz w:val="18"/>
-          <w:szCs w:val="18"/>
-          <w:lang w:eastAsia="es-ES"/>
-          <w14:ligatures w14:val="none"/>
-        </w:rPr>
-        <w:t xml:space="preserve">: </w:t>
-      </w:r>
-      <w:r>
-        <w:rPr>
-          <w:rFonts w:ascii="Consolas" w:eastAsia="Times New Roman" w:hAnsi="Consolas" w:cs="Times New Roman"/>
-          <w:color w:val="569CD6"/>
-          <w:kern w:val="0"/>
-          <w:sz w:val="18"/>
-          <w:szCs w:val="18"/>
-          <w:lang w:eastAsia="es-ES"/>
-          <w14:ligatures w14:val="none"/>
-        </w:rPr>
-        <w:t>true</w:t>
-      </w:r>
-      <w:r>
-        <w:rPr>
-          <w:rFonts w:ascii="Consolas" w:eastAsia="Times New Roman" w:hAnsi="Consolas" w:cs="Times New Roman"/>
-          <w:color w:val="CCCCCC"/>
-          <w:kern w:val="0"/>
-          <w:sz w:val="18"/>
-          <w:szCs w:val="18"/>
-          <w:lang w:eastAsia="es-ES"/>
-          <w14:ligatures w14:val="none"/>
-        </w:rPr>
-        <w:t>,</w:t>
-      </w:r>
-    </w:p>
-    <w:p>
-      <w:pPr>
-        <w:shd w:val="clear" w:color="auto" w:fill="1F1F1F"/>
-        <w:spacing w:after="0" w:line="285" w:lineRule="atLeast"/>
-        <w:rPr>
-          <w:rFonts w:ascii="Consolas" w:eastAsia="Times New Roman" w:hAnsi="Consolas" w:cs="Times New Roman"/>
-          <w:color w:val="CCCCCC"/>
-          <w:kern w:val="0"/>
-          <w:sz w:val="18"/>
-          <w:szCs w:val="18"/>
-          <w:lang w:eastAsia="es-ES"/>
-          <w14:ligatures w14:val="none"/>
-        </w:rPr>
-      </w:pPr>
-      <w:r>
-        <w:rPr>
-          <w:rFonts w:ascii="Consolas" w:eastAsia="Times New Roman" w:hAnsi="Consolas" w:cs="Times New Roman"/>
-          <w:color w:val="CCCCCC"/>
-          <w:kern w:val="0"/>
-          <w:sz w:val="18"/>
-          <w:szCs w:val="18"/>
-          <w:lang w:eastAsia="es-ES"/>
-          <w14:ligatures w14:val="none"/>
-        </w:rPr>
-        <w:t xml:space="preserve">        </w:t>
-      </w:r>
-      <w:r>
-        <w:rPr>
-          <w:rFonts w:ascii="Consolas" w:eastAsia="Times New Roman" w:hAnsi="Consolas" w:cs="Times New Roman"/>
-          <w:color w:val="9CDCFE"/>
-          <w:kern w:val="0"/>
-          <w:sz w:val="18"/>
-          <w:szCs w:val="18"/>
-          <w:lang w:eastAsia="es-ES"/>
-          <w14:ligatures w14:val="none"/>
-        </w:rPr>
-        <w:t>"</w:t>
-      </w:r>
-      <w:proofErr w:type="spellStart"/>
-      <w:r>
-        <w:rPr>
-          <w:rFonts w:ascii="Consolas" w:eastAsia="Times New Roman" w:hAnsi="Consolas" w:cs="Times New Roman"/>
-          <w:color w:val="9CDCFE"/>
-          <w:kern w:val="0"/>
-          <w:sz w:val="18"/>
-          <w:szCs w:val="18"/>
-          <w:lang w:eastAsia="es-ES"/>
-          <w14:ligatures w14:val="none"/>
-        </w:rPr>
-        <w:t>allow</w:t>
-      </w:r>
-      <w:proofErr w:type="spellEnd"/>
-      <w:r>
-        <w:rPr>
-          <w:rFonts w:ascii="Consolas" w:eastAsia="Times New Roman" w:hAnsi="Consolas" w:cs="Times New Roman"/>
-          <w:color w:val="9CDCFE"/>
-          <w:kern w:val="0"/>
-          <w:sz w:val="18"/>
-          <w:szCs w:val="18"/>
-          <w:lang w:eastAsia="es-ES"/>
-          <w14:ligatures w14:val="none"/>
-        </w:rPr>
-        <w:t>-plugins"</w:t>
-      </w:r>
-      <w:r>
-        <w:rPr>
-          <w:rFonts w:ascii="Consolas" w:eastAsia="Times New Roman" w:hAnsi="Consolas" w:cs="Times New Roman"/>
-          <w:color w:val="CCCCCC"/>
-          <w:kern w:val="0"/>
-          <w:sz w:val="18"/>
-          <w:szCs w:val="18"/>
-          <w:lang w:eastAsia="es-ES"/>
-          <w14:ligatures w14:val="none"/>
-        </w:rPr>
-        <w:t>: {</w:t>
-      </w:r>
-    </w:p>
-    <w:p>
-      <w:pPr>
-        <w:shd w:val="clear" w:color="auto" w:fill="1F1F1F"/>
-        <w:spacing w:after="0" w:line="285" w:lineRule="atLeast"/>
-        <w:rPr>
-          <w:rFonts w:ascii="Consolas" w:eastAsia="Times New Roman" w:hAnsi="Consolas" w:cs="Times New Roman"/>
-          <w:color w:val="CCCCCC"/>
-          <w:kern w:val="0"/>
-          <w:sz w:val="18"/>
-          <w:szCs w:val="18"/>
-          <w:lang w:eastAsia="es-ES"/>
-          <w14:ligatures w14:val="none"/>
-        </w:rPr>
-      </w:pPr>
-      <w:r>
-        <w:rPr>
-          <w:rFonts w:ascii="Consolas" w:eastAsia="Times New Roman" w:hAnsi="Consolas" w:cs="Times New Roman"/>
-          <w:color w:val="CCCCCC"/>
-          <w:kern w:val="0"/>
-          <w:sz w:val="18"/>
-          <w:szCs w:val="18"/>
-          <w:lang w:eastAsia="es-ES"/>
-          <w14:ligatures w14:val="none"/>
-        </w:rPr>
-        <w:t xml:space="preserve">            </w:t>
-      </w:r>
-      <w:r>
-        <w:rPr>
-          <w:rFonts w:ascii="Consolas" w:eastAsia="Times New Roman" w:hAnsi="Consolas" w:cs="Times New Roman"/>
-          <w:color w:val="9CDCFE"/>
-          <w:kern w:val="0"/>
-          <w:sz w:val="18"/>
-          <w:szCs w:val="18"/>
-          <w:lang w:eastAsia="es-ES"/>
-          <w14:ligatures w14:val="none"/>
-        </w:rPr>
-        <w:t>"</w:t>
-      </w:r>
-      <w:proofErr w:type="spellStart"/>
-      <w:r>
-        <w:rPr>
-          <w:rFonts w:ascii="Consolas" w:eastAsia="Times New Roman" w:hAnsi="Consolas" w:cs="Times New Roman"/>
-          <w:color w:val="9CDCFE"/>
-          <w:kern w:val="0"/>
-          <w:sz w:val="18"/>
-          <w:szCs w:val="18"/>
-          <w:lang w:eastAsia="es-ES"/>
-          <w14:ligatures w14:val="none"/>
-        </w:rPr>
-        <w:t>kylekatarnls</w:t>
-      </w:r>
-      <w:proofErr w:type="spellEnd"/>
-      <w:r>
-        <w:rPr>
-          <w:rFonts w:ascii="Consolas" w:eastAsia="Times New Roman" w:hAnsi="Consolas" w:cs="Times New Roman"/>
-          <w:color w:val="9CDCFE"/>
-          <w:kern w:val="0"/>
-          <w:sz w:val="18"/>
-          <w:szCs w:val="18"/>
-          <w:lang w:eastAsia="es-ES"/>
-          <w14:ligatures w14:val="none"/>
-        </w:rPr>
-        <w:t>/update-</w:t>
-      </w:r>
-      <w:proofErr w:type="spellStart"/>
-      <w:r>
-        <w:rPr>
-          <w:rFonts w:ascii="Consolas" w:eastAsia="Times New Roman" w:hAnsi="Consolas" w:cs="Times New Roman"/>
-          <w:color w:val="9CDCFE"/>
-          <w:kern w:val="0"/>
-          <w:sz w:val="18"/>
-          <w:szCs w:val="18"/>
-          <w:lang w:eastAsia="es-ES"/>
-          <w14:ligatures w14:val="none"/>
-        </w:rPr>
-        <w:t>helper</w:t>
-      </w:r>
-      <w:proofErr w:type="spellEnd"/>
-      <w:r>
-        <w:rPr>
-          <w:rFonts w:ascii="Consolas" w:eastAsia="Times New Roman" w:hAnsi="Consolas" w:cs="Times New Roman"/>
-          <w:color w:val="9CDCFE"/>
-          <w:kern w:val="0"/>
-          <w:sz w:val="18"/>
-          <w:szCs w:val="18"/>
-          <w:lang w:eastAsia="es-ES"/>
-          <w14:ligatures w14:val="none"/>
-        </w:rPr>
-        <w:t>"</w:t>
-      </w:r>
-      <w:r>
-        <w:rPr>
-          <w:rFonts w:ascii="Consolas" w:eastAsia="Times New Roman" w:hAnsi="Consolas" w:cs="Times New Roman"/>
-          <w:color w:val="CCCCCC"/>
-          <w:kern w:val="0"/>
-          <w:sz w:val="18"/>
-          <w:szCs w:val="18"/>
-          <w:lang w:eastAsia="es-ES"/>
-          <w14:ligatures w14:val="none"/>
-        </w:rPr>
-        <w:t xml:space="preserve">: </w:t>
-      </w:r>
-      <w:r>
-        <w:rPr>
-          <w:rFonts w:ascii="Consolas" w:eastAsia="Times New Roman" w:hAnsi="Consolas" w:cs="Times New Roman"/>
-          <w:color w:val="569CD6"/>
-          <w:kern w:val="0"/>
-          <w:sz w:val="18"/>
-          <w:szCs w:val="18"/>
-          <w:lang w:eastAsia="es-ES"/>
-          <w14:ligatures w14:val="none"/>
-        </w:rPr>
-        <w:t>false</w:t>
-      </w:r>
-    </w:p>
-    <w:p>
-      <w:pPr>
-        <w:shd w:val="clear" w:color="auto" w:fill="1F1F1F"/>
-        <w:spacing w:after="0" w:line="285" w:lineRule="atLeast"/>
-        <w:rPr>
-          <w:rFonts w:ascii="Consolas" w:eastAsia="Times New Roman" w:hAnsi="Consolas" w:cs="Times New Roman"/>
-          <w:color w:val="CCCCCC"/>
-          <w:kern w:val="0"/>
-          <w:sz w:val="18"/>
-          <w:szCs w:val="18"/>
-          <w:lang w:eastAsia="es-ES"/>
-          <w14:ligatures w14:val="none"/>
-        </w:rPr>
-      </w:pPr>
-      <w:r>
-        <w:rPr>
-          <w:rFonts w:ascii="Consolas" w:eastAsia="Times New Roman" w:hAnsi="Consolas" w:cs="Times New Roman"/>
-          <w:color w:val="CCCCCC"/>
-          <w:kern w:val="0"/>
-          <w:sz w:val="18"/>
-          <w:szCs w:val="18"/>
-          <w:lang w:eastAsia="es-ES"/>
-          <w14:ligatures w14:val="none"/>
-        </w:rPr>
-        <w:t>        }</w:t>
-      </w:r>
-    </w:p>
-    <w:p>
-      <w:pPr>
-        <w:shd w:val="clear" w:color="auto" w:fill="1F1F1F"/>
-        <w:spacing w:after="0" w:line="285" w:lineRule="atLeast"/>
-        <w:rPr>
-          <w:rFonts w:ascii="Consolas" w:eastAsia="Times New Roman" w:hAnsi="Consolas" w:cs="Times New Roman"/>
-          <w:color w:val="CCCCCC"/>
-          <w:kern w:val="0"/>
-          <w:sz w:val="18"/>
-          <w:szCs w:val="18"/>
-          <w:lang w:eastAsia="es-ES"/>
-          <w14:ligatures w14:val="none"/>
-        </w:rPr>
-      </w:pPr>
-      <w:r>
-        <w:rPr>
-          <w:rFonts w:ascii="Consolas" w:eastAsia="Times New Roman" w:hAnsi="Consolas" w:cs="Times New Roman"/>
-          <w:color w:val="CCCCCC"/>
-          <w:kern w:val="0"/>
-          <w:sz w:val="18"/>
-          <w:szCs w:val="18"/>
-          <w:lang w:eastAsia="es-ES"/>
-          <w14:ligatures w14:val="none"/>
-        </w:rPr>
-        <w:t>    },</w:t>
-      </w:r>
-    </w:p>
-    <w:p>
-      <w:pPr>
-        <w:shd w:val="clear" w:color="auto" w:fill="1F1F1F"/>
-        <w:spacing w:after="0" w:line="285" w:lineRule="atLeast"/>
-        <w:rPr>
-          <w:rFonts w:ascii="Consolas" w:eastAsia="Times New Roman" w:hAnsi="Consolas" w:cs="Times New Roman"/>
-          <w:color w:val="CCCCCC"/>
-          <w:kern w:val="0"/>
-          <w:sz w:val="18"/>
-          <w:szCs w:val="18"/>
-          <w:lang w:eastAsia="es-ES"/>
-          <w14:ligatures w14:val="none"/>
-        </w:rPr>
-      </w:pPr>
-      <w:r>
-        <w:rPr>
-          <w:rFonts w:ascii="Consolas" w:eastAsia="Times New Roman" w:hAnsi="Consolas" w:cs="Times New Roman"/>
-          <w:color w:val="CCCCCC"/>
-          <w:kern w:val="0"/>
-          <w:sz w:val="18"/>
-          <w:szCs w:val="18"/>
-          <w:lang w:eastAsia="es-ES"/>
-          <w14:ligatures w14:val="none"/>
-        </w:rPr>
-        <w:t xml:space="preserve">    </w:t>
-      </w:r>
-      <w:r>
-        <w:rPr>
-          <w:rFonts w:ascii="Consolas" w:eastAsia="Times New Roman" w:hAnsi="Consolas" w:cs="Times New Roman"/>
-          <w:color w:val="9CDCFE"/>
-          <w:kern w:val="0"/>
-          <w:sz w:val="18"/>
-          <w:szCs w:val="18"/>
-          <w:lang w:eastAsia="es-ES"/>
-          <w14:ligatures w14:val="none"/>
-        </w:rPr>
-        <w:t>"</w:t>
-      </w:r>
-      <w:proofErr w:type="spellStart"/>
-      <w:r>
-        <w:rPr>
-          <w:rFonts w:ascii="Consolas" w:eastAsia="Times New Roman" w:hAnsi="Consolas" w:cs="Times New Roman"/>
-          <w:color w:val="9CDCFE"/>
-          <w:kern w:val="0"/>
-          <w:sz w:val="18"/>
-          <w:szCs w:val="18"/>
-          <w:lang w:eastAsia="es-ES"/>
-          <w14:ligatures w14:val="none"/>
-        </w:rPr>
-        <w:t>license</w:t>
-      </w:r>
-      <w:proofErr w:type="spellEnd"/>
-      <w:r>
-        <w:rPr>
-          <w:rFonts w:ascii="Consolas" w:eastAsia="Times New Roman" w:hAnsi="Consolas" w:cs="Times New Roman"/>
-          <w:color w:val="9CDCFE"/>
-          <w:kern w:val="0"/>
-          <w:sz w:val="18"/>
-          <w:szCs w:val="18"/>
-          <w:lang w:eastAsia="es-ES"/>
-          <w14:ligatures w14:val="none"/>
-        </w:rPr>
-        <w:t>"</w:t>
-      </w:r>
-      <w:r>
-        <w:rPr>
-          <w:rFonts w:ascii="Consolas" w:eastAsia="Times New Roman" w:hAnsi="Consolas" w:cs="Times New Roman"/>
-          <w:color w:val="CCCCCC"/>
-          <w:kern w:val="0"/>
-          <w:sz w:val="18"/>
-          <w:szCs w:val="18"/>
-          <w:lang w:eastAsia="es-ES"/>
-          <w14:ligatures w14:val="none"/>
-        </w:rPr>
-        <w:t xml:space="preserve">: </w:t>
-      </w:r>
-      <w:r>
-        <w:rPr>
-          <w:rFonts w:ascii="Consolas" w:eastAsia="Times New Roman" w:hAnsi="Consolas" w:cs="Times New Roman"/>
-          <w:color w:val="CE9178"/>
-          <w:kern w:val="0"/>
-          <w:sz w:val="18"/>
-          <w:szCs w:val="18"/>
-          <w:lang w:eastAsia="es-ES"/>
-          <w14:ligatures w14:val="none"/>
-        </w:rPr>
-        <w:t>"GPL"</w:t>
-      </w:r>
-      <w:r>
-        <w:rPr>
-          <w:rFonts w:ascii="Consolas" w:eastAsia="Times New Roman" w:hAnsi="Consolas" w:cs="Times New Roman"/>
-          <w:color w:val="CCCCCC"/>
-          <w:kern w:val="0"/>
-          <w:sz w:val="18"/>
-          <w:szCs w:val="18"/>
-          <w:lang w:eastAsia="es-ES"/>
-          <w14:ligatures w14:val="none"/>
-        </w:rPr>
-        <w:t>,</w:t>
-      </w:r>
-    </w:p>
-    <w:p>
-      <w:pPr>
-        <w:shd w:val="clear" w:color="auto" w:fill="1F1F1F"/>
-        <w:spacing w:after="0" w:line="285" w:lineRule="atLeast"/>
-        <w:rPr>
-          <w:rFonts w:ascii="Consolas" w:eastAsia="Times New Roman" w:hAnsi="Consolas" w:cs="Times New Roman"/>
-          <w:color w:val="CCCCCC"/>
-          <w:kern w:val="0"/>
-          <w:sz w:val="18"/>
-          <w:szCs w:val="18"/>
-          <w:lang w:eastAsia="es-ES"/>
-          <w14:ligatures w14:val="none"/>
-        </w:rPr>
-      </w:pPr>
-      <w:r>
-        <w:rPr>
-          <w:rFonts w:ascii="Consolas" w:eastAsia="Times New Roman" w:hAnsi="Consolas" w:cs="Times New Roman"/>
-          <w:color w:val="CCCCCC"/>
-          <w:kern w:val="0"/>
-          <w:sz w:val="18"/>
-          <w:szCs w:val="18"/>
-          <w:lang w:eastAsia="es-ES"/>
-          <w14:ligatures w14:val="none"/>
-        </w:rPr>
-        <w:t xml:space="preserve">    </w:t>
-      </w:r>
-      <w:r>
-        <w:rPr>
-          <w:rFonts w:ascii="Consolas" w:eastAsia="Times New Roman" w:hAnsi="Consolas" w:cs="Times New Roman"/>
-          <w:color w:val="9CDCFE"/>
-          <w:kern w:val="0"/>
-          <w:sz w:val="18"/>
-          <w:szCs w:val="18"/>
-          <w:lang w:eastAsia="es-ES"/>
-          <w14:ligatures w14:val="none"/>
-        </w:rPr>
-        <w:t>"</w:t>
-      </w:r>
-      <w:proofErr w:type="spellStart"/>
-      <w:r>
-        <w:rPr>
-          <w:rFonts w:ascii="Consolas" w:eastAsia="Times New Roman" w:hAnsi="Consolas" w:cs="Times New Roman"/>
-          <w:color w:val="9CDCFE"/>
-          <w:kern w:val="0"/>
-          <w:sz w:val="18"/>
-          <w:szCs w:val="18"/>
-          <w:lang w:eastAsia="es-ES"/>
-          <w14:ligatures w14:val="none"/>
-        </w:rPr>
-        <w:t>autoload</w:t>
-      </w:r>
-      <w:proofErr w:type="spellEnd"/>
-      <w:r>
-        <w:rPr>
-          <w:rFonts w:ascii="Consolas" w:eastAsia="Times New Roman" w:hAnsi="Consolas" w:cs="Times New Roman"/>
-          <w:color w:val="9CDCFE"/>
-          <w:kern w:val="0"/>
-          <w:sz w:val="18"/>
-          <w:szCs w:val="18"/>
-          <w:lang w:eastAsia="es-ES"/>
-          <w14:ligatures w14:val="none"/>
-        </w:rPr>
-        <w:t>"</w:t>
-      </w:r>
-      <w:r>
-        <w:rPr>
-          <w:rFonts w:ascii="Consolas" w:eastAsia="Times New Roman" w:hAnsi="Consolas" w:cs="Times New Roman"/>
-          <w:color w:val="CCCCCC"/>
-          <w:kern w:val="0"/>
-          <w:sz w:val="18"/>
-          <w:szCs w:val="18"/>
-          <w:lang w:eastAsia="es-ES"/>
-          <w14:ligatures w14:val="none"/>
-        </w:rPr>
-        <w:t>: {</w:t>
-      </w:r>
-    </w:p>
-    <w:p>
-      <w:pPr>
-        <w:shd w:val="clear" w:color="auto" w:fill="1F1F1F"/>
-        <w:spacing w:after="0" w:line="285" w:lineRule="atLeast"/>
-        <w:rPr>
-          <w:rFonts w:ascii="Consolas" w:eastAsia="Times New Roman" w:hAnsi="Consolas" w:cs="Times New Roman"/>
-          <w:color w:val="CCCCCC"/>
-          <w:kern w:val="0"/>
-          <w:sz w:val="18"/>
-          <w:szCs w:val="18"/>
-          <w:lang w:eastAsia="es-ES"/>
-          <w14:ligatures w14:val="none"/>
-        </w:rPr>
-      </w:pPr>
-      <w:r>
-        <w:rPr>
-          <w:rFonts w:ascii="Consolas" w:eastAsia="Times New Roman" w:hAnsi="Consolas" w:cs="Times New Roman"/>
-          <w:color w:val="CCCCCC"/>
-          <w:kern w:val="0"/>
-          <w:sz w:val="18"/>
-          <w:szCs w:val="18"/>
-          <w:lang w:eastAsia="es-ES"/>
-          <w14:ligatures w14:val="none"/>
-        </w:rPr>
-        <w:t xml:space="preserve">        </w:t>
-      </w:r>
-      <w:r>
-        <w:rPr>
-          <w:rFonts w:ascii="Consolas" w:eastAsia="Times New Roman" w:hAnsi="Consolas" w:cs="Times New Roman"/>
-          <w:color w:val="9CDCFE"/>
-          <w:kern w:val="0"/>
-          <w:sz w:val="18"/>
-          <w:szCs w:val="18"/>
-          <w:lang w:eastAsia="es-ES"/>
-          <w14:ligatures w14:val="none"/>
-        </w:rPr>
-        <w:t>"psr-4"</w:t>
-      </w:r>
-      <w:r>
-        <w:rPr>
-          <w:rFonts w:ascii="Consolas" w:eastAsia="Times New Roman" w:hAnsi="Consolas" w:cs="Times New Roman"/>
-          <w:color w:val="CCCCCC"/>
-          <w:kern w:val="0"/>
-          <w:sz w:val="18"/>
-          <w:szCs w:val="18"/>
-          <w:lang w:eastAsia="es-ES"/>
-          <w14:ligatures w14:val="none"/>
-        </w:rPr>
-        <w:t>: {</w:t>
-      </w:r>
-    </w:p>
-    <w:p>
-      <w:pPr>
-        <w:shd w:val="clear" w:color="auto" w:fill="1F1F1F"/>
-        <w:spacing w:after="0" w:line="285" w:lineRule="atLeast"/>
-        <w:rPr>
-          <w:rFonts w:ascii="Consolas" w:eastAsia="Times New Roman" w:hAnsi="Consolas" w:cs="Times New Roman"/>
-          <w:color w:val="CCCCCC"/>
-          <w:kern w:val="0"/>
-          <w:sz w:val="18"/>
-          <w:szCs w:val="18"/>
-          <w:lang w:eastAsia="es-ES"/>
-          <w14:ligatures w14:val="none"/>
-        </w:rPr>
-      </w:pPr>
-      <w:r>
-        <w:rPr>
-          <w:rFonts w:ascii="Consolas" w:eastAsia="Times New Roman" w:hAnsi="Consolas" w:cs="Times New Roman"/>
-          <w:color w:val="CCCCCC"/>
-          <w:kern w:val="0"/>
-          <w:sz w:val="18"/>
-          <w:szCs w:val="18"/>
-          <w:lang w:eastAsia="es-ES"/>
-          <w14:ligatures w14:val="none"/>
-        </w:rPr>
-        <w:t xml:space="preserve">            </w:t>
-      </w:r>
-      <w:r>
-        <w:rPr>
-          <w:rFonts w:ascii="Consolas" w:eastAsia="Times New Roman" w:hAnsi="Consolas" w:cs="Times New Roman"/>
-          <w:color w:val="9CDCFE"/>
-          <w:kern w:val="0"/>
-          <w:sz w:val="18"/>
-          <w:szCs w:val="18"/>
-          <w:lang w:eastAsia="es-ES"/>
-          <w14:ligatures w14:val="none"/>
-        </w:rPr>
-        <w:t>"Clases</w:t>
-      </w:r>
-      <w:r>
-        <w:rPr>
-          <w:rFonts w:ascii="Consolas" w:eastAsia="Times New Roman" w:hAnsi="Consolas" w:cs="Times New Roman"/>
-          <w:color w:val="D7BA7D"/>
-          <w:kern w:val="0"/>
-          <w:sz w:val="18"/>
-          <w:szCs w:val="18"/>
-          <w:lang w:eastAsia="es-ES"/>
-          <w14:ligatures w14:val="none"/>
-        </w:rPr>
-        <w:t>\\</w:t>
-      </w:r>
-      <w:r>
-        <w:rPr>
-          <w:rFonts w:ascii="Consolas" w:eastAsia="Times New Roman" w:hAnsi="Consolas" w:cs="Times New Roman"/>
-          <w:color w:val="9CDCFE"/>
-          <w:kern w:val="0"/>
-          <w:sz w:val="18"/>
-          <w:szCs w:val="18"/>
-          <w:lang w:eastAsia="es-ES"/>
-          <w14:ligatures w14:val="none"/>
-        </w:rPr>
-        <w:t>"</w:t>
-      </w:r>
-      <w:r>
-        <w:rPr>
-          <w:rFonts w:ascii="Consolas" w:eastAsia="Times New Roman" w:hAnsi="Consolas" w:cs="Times New Roman"/>
-          <w:color w:val="CCCCCC"/>
-          <w:kern w:val="0"/>
-          <w:sz w:val="18"/>
-          <w:szCs w:val="18"/>
-          <w:lang w:eastAsia="es-ES"/>
-          <w14:ligatures w14:val="none"/>
-        </w:rPr>
-        <w:t xml:space="preserve">: </w:t>
-      </w:r>
-      <w:r>
-        <w:rPr>
-          <w:rFonts w:ascii="Consolas" w:eastAsia="Times New Roman" w:hAnsi="Consolas" w:cs="Times New Roman"/>
-          <w:color w:val="CE9178"/>
-          <w:kern w:val="0"/>
-          <w:sz w:val="18"/>
-          <w:szCs w:val="18"/>
-          <w:lang w:eastAsia="es-ES"/>
-          <w14:ligatures w14:val="none"/>
-        </w:rPr>
-        <w:t>"src/"</w:t>
-      </w:r>
-    </w:p>
-    <w:p>
-      <w:pPr>
-        <w:shd w:val="clear" w:color="auto" w:fill="1F1F1F"/>
-        <w:spacing w:after="0" w:line="285" w:lineRule="atLeast"/>
-        <w:rPr>
-          <w:rFonts w:ascii="Consolas" w:eastAsia="Times New Roman" w:hAnsi="Consolas" w:cs="Times New Roman"/>
-          <w:color w:val="CCCCCC"/>
-          <w:kern w:val="0"/>
-          <w:sz w:val="18"/>
-          <w:szCs w:val="18"/>
-          <w:lang w:eastAsia="es-ES"/>
-          <w14:ligatures w14:val="none"/>
-        </w:rPr>
-      </w:pPr>
-      <w:r>
-        <w:rPr>
-          <w:rFonts w:ascii="Consolas" w:eastAsia="Times New Roman" w:hAnsi="Consolas" w:cs="Times New Roman"/>
-          <w:color w:val="CCCCCC"/>
-          <w:kern w:val="0"/>
-          <w:sz w:val="18"/>
-          <w:szCs w:val="18"/>
-          <w:lang w:eastAsia="es-ES"/>
-          <w14:ligatures w14:val="none"/>
-        </w:rPr>
-        <w:t>        }</w:t>
-      </w:r>
-    </w:p>
-    <w:p>
-      <w:pPr>
-        <w:shd w:val="clear" w:color="auto" w:fill="1F1F1F"/>
-        <w:spacing w:after="0" w:line="285" w:lineRule="atLeast"/>
-        <w:rPr>
-          <w:rFonts w:ascii="Consolas" w:eastAsia="Times New Roman" w:hAnsi="Consolas" w:cs="Times New Roman"/>
-          <w:color w:val="CCCCCC"/>
-          <w:kern w:val="0"/>
-          <w:sz w:val="18"/>
-          <w:szCs w:val="18"/>
-          <w:lang w:eastAsia="es-ES"/>
-          <w14:ligatures w14:val="none"/>
-        </w:rPr>
-      </w:pPr>
-      <w:r>
-        <w:rPr>
-          <w:rFonts w:ascii="Consolas" w:eastAsia="Times New Roman" w:hAnsi="Consolas" w:cs="Times New Roman"/>
-          <w:color w:val="CCCCCC"/>
-          <w:kern w:val="0"/>
-          <w:sz w:val="18"/>
-          <w:szCs w:val="18"/>
-          <w:lang w:eastAsia="es-ES"/>
-          <w14:ligatures w14:val="none"/>
-        </w:rPr>
-        <w:t>    },</w:t>
-      </w:r>
-    </w:p>
-    <w:p>
-      <w:pPr>
-        <w:shd w:val="clear" w:color="auto" w:fill="1F1F1F"/>
-        <w:spacing w:after="0" w:line="285" w:lineRule="atLeast"/>
-        <w:rPr>
-          <w:rFonts w:ascii="Consolas" w:eastAsia="Times New Roman" w:hAnsi="Consolas" w:cs="Times New Roman"/>
-          <w:color w:val="CCCCCC"/>
-          <w:kern w:val="0"/>
-          <w:sz w:val="18"/>
-          <w:szCs w:val="18"/>
-          <w:lang w:eastAsia="es-ES"/>
-          <w14:ligatures w14:val="none"/>
-        </w:rPr>
-      </w:pPr>
-      <w:r>
-        <w:rPr>
-          <w:rFonts w:ascii="Consolas" w:eastAsia="Times New Roman" w:hAnsi="Consolas" w:cs="Times New Roman"/>
-          <w:color w:val="CCCCCC"/>
-          <w:kern w:val="0"/>
-          <w:sz w:val="18"/>
-          <w:szCs w:val="18"/>
-          <w:lang w:eastAsia="es-ES"/>
-          <w14:ligatures w14:val="none"/>
-        </w:rPr>
-        <w:t xml:space="preserve">    </w:t>
-      </w:r>
-      <w:r>
-        <w:rPr>
-          <w:rFonts w:ascii="Consolas" w:eastAsia="Times New Roman" w:hAnsi="Consolas" w:cs="Times New Roman"/>
-          <w:color w:val="9CDCFE"/>
-          <w:kern w:val="0"/>
-          <w:sz w:val="18"/>
-          <w:szCs w:val="18"/>
-          <w:lang w:eastAsia="es-ES"/>
-          <w14:ligatures w14:val="none"/>
-        </w:rPr>
-        <w:t>"</w:t>
-      </w:r>
-      <w:proofErr w:type="spellStart"/>
-      <w:r>
-        <w:rPr>
-          <w:rFonts w:ascii="Consolas" w:eastAsia="Times New Roman" w:hAnsi="Consolas" w:cs="Times New Roman"/>
-          <w:color w:val="9CDCFE"/>
-          <w:kern w:val="0"/>
-          <w:sz w:val="18"/>
-          <w:szCs w:val="18"/>
-          <w:lang w:eastAsia="es-ES"/>
-          <w14:ligatures w14:val="none"/>
-        </w:rPr>
-        <w:t>authors</w:t>
-      </w:r>
-      <w:proofErr w:type="spellEnd"/>
-      <w:r>
-        <w:rPr>
-          <w:rFonts w:ascii="Consolas" w:eastAsia="Times New Roman" w:hAnsi="Consolas" w:cs="Times New Roman"/>
-          <w:color w:val="9CDCFE"/>
-          <w:kern w:val="0"/>
-          <w:sz w:val="18"/>
-          <w:szCs w:val="18"/>
-          <w:lang w:eastAsia="es-ES"/>
-          <w14:ligatures w14:val="none"/>
-        </w:rPr>
-        <w:t>"</w:t>
-      </w:r>
-      <w:r>
-        <w:rPr>
-          <w:rFonts w:ascii="Consolas" w:eastAsia="Times New Roman" w:hAnsi="Consolas" w:cs="Times New Roman"/>
-          <w:color w:val="CCCCCC"/>
-          <w:kern w:val="0"/>
-          <w:sz w:val="18"/>
-          <w:szCs w:val="18"/>
-          <w:lang w:eastAsia="es-ES"/>
-          <w14:ligatures w14:val="none"/>
-        </w:rPr>
-        <w:t>: [</w:t>
-      </w:r>
-    </w:p>
-    <w:p>
-      <w:pPr>
-        <w:shd w:val="clear" w:color="auto" w:fill="1F1F1F"/>
-        <w:spacing w:after="0" w:line="285" w:lineRule="atLeast"/>
-        <w:rPr>
-          <w:rFonts w:ascii="Consolas" w:eastAsia="Times New Roman" w:hAnsi="Consolas" w:cs="Times New Roman"/>
-          <w:color w:val="CCCCCC"/>
-          <w:kern w:val="0"/>
-          <w:sz w:val="18"/>
-          <w:szCs w:val="18"/>
-          <w:lang w:eastAsia="es-ES"/>
-          <w14:ligatures w14:val="none"/>
-        </w:rPr>
-      </w:pPr>
-      <w:r>
-        <w:rPr>
-          <w:rFonts w:ascii="Consolas" w:eastAsia="Times New Roman" w:hAnsi="Consolas" w:cs="Times New Roman"/>
-          <w:color w:val="CCCCCC"/>
-          <w:kern w:val="0"/>
-          <w:sz w:val="18"/>
-          <w:szCs w:val="18"/>
-          <w:lang w:eastAsia="es-ES"/>
-          <w14:ligatures w14:val="none"/>
-        </w:rPr>
-        <w:t>        {</w:t>
-      </w:r>
-    </w:p>
-    <w:p>
-      <w:pPr>
-        <w:shd w:val="clear" w:color="auto" w:fill="1F1F1F"/>
-        <w:spacing w:after="0" w:line="285" w:lineRule="atLeast"/>
-        <w:rPr>
-          <w:rFonts w:ascii="Consolas" w:eastAsia="Times New Roman" w:hAnsi="Consolas" w:cs="Times New Roman"/>
-          <w:color w:val="CCCCCC"/>
-          <w:kern w:val="0"/>
-          <w:sz w:val="18"/>
-          <w:szCs w:val="18"/>
-          <w:lang w:eastAsia="es-ES"/>
-          <w14:ligatures w14:val="none"/>
-        </w:rPr>
-      </w:pPr>
-      <w:r>
-        <w:rPr>
-          <w:rFonts w:ascii="Consolas" w:eastAsia="Times New Roman" w:hAnsi="Consolas" w:cs="Times New Roman"/>
-          <w:color w:val="CCCCCC"/>
-          <w:kern w:val="0"/>
-          <w:sz w:val="18"/>
-          <w:szCs w:val="18"/>
-          <w:lang w:eastAsia="es-ES"/>
-          <w14:ligatures w14:val="none"/>
-        </w:rPr>
-        <w:t xml:space="preserve">            </w:t>
-      </w:r>
-      <w:r>
-        <w:rPr>
-          <w:rFonts w:ascii="Consolas" w:eastAsia="Times New Roman" w:hAnsi="Consolas" w:cs="Times New Roman"/>
-          <w:color w:val="9CDCFE"/>
-          <w:kern w:val="0"/>
-          <w:sz w:val="18"/>
-          <w:szCs w:val="18"/>
-          <w:lang w:eastAsia="es-ES"/>
-          <w14:ligatures w14:val="none"/>
-        </w:rPr>
-        <w:t>"name"</w:t>
-      </w:r>
-      <w:r>
-        <w:rPr>
-          <w:rFonts w:ascii="Consolas" w:eastAsia="Times New Roman" w:hAnsi="Consolas" w:cs="Times New Roman"/>
-          <w:color w:val="CCCCCC"/>
-          <w:kern w:val="0"/>
-          <w:sz w:val="18"/>
-          <w:szCs w:val="18"/>
-          <w:lang w:eastAsia="es-ES"/>
-          <w14:ligatures w14:val="none"/>
-        </w:rPr>
-        <w:t xml:space="preserve">: </w:t>
-      </w:r>
-      <w:r>
-        <w:rPr>
-          <w:rFonts w:ascii="Consolas" w:eastAsia="Times New Roman" w:hAnsi="Consolas" w:cs="Times New Roman"/>
-          <w:color w:val="CE9178"/>
-          <w:kern w:val="0"/>
-          <w:sz w:val="18"/>
-          <w:szCs w:val="18"/>
-          <w:lang w:eastAsia="es-ES"/>
-          <w14:ligatures w14:val="none"/>
-        </w:rPr>
-        <w:t>"Roberto Rodríguez"</w:t>
-      </w:r>
-      <w:r>
-        <w:rPr>
-          <w:rFonts w:ascii="Consolas" w:eastAsia="Times New Roman" w:hAnsi="Consolas" w:cs="Times New Roman"/>
-          <w:color w:val="CCCCCC"/>
-          <w:kern w:val="0"/>
-          <w:sz w:val="18"/>
-          <w:szCs w:val="18"/>
-          <w:lang w:eastAsia="es-ES"/>
-          <w14:ligatures w14:val="none"/>
-        </w:rPr>
-        <w:t>,</w:t>
-      </w:r>
-    </w:p>
-    <w:p>
-      <w:pPr>
-        <w:shd w:val="clear" w:color="auto" w:fill="1F1F1F"/>
-        <w:spacing w:after="0" w:line="285" w:lineRule="atLeast"/>
-        <w:rPr>
-          <w:rFonts w:ascii="Consolas" w:eastAsia="Times New Roman" w:hAnsi="Consolas" w:cs="Times New Roman"/>
-          <w:color w:val="CCCCCC"/>
-          <w:kern w:val="0"/>
-          <w:sz w:val="18"/>
-          <w:szCs w:val="18"/>
-          <w:lang w:eastAsia="es-ES"/>
-          <w14:ligatures w14:val="none"/>
-        </w:rPr>
-      </w:pPr>
-      <w:r>
-        <w:rPr>
-          <w:rFonts w:ascii="Consolas" w:eastAsia="Times New Roman" w:hAnsi="Consolas" w:cs="Times New Roman"/>
-          <w:color w:val="CCCCCC"/>
-          <w:kern w:val="0"/>
-          <w:sz w:val="18"/>
-          <w:szCs w:val="18"/>
-          <w:lang w:eastAsia="es-ES"/>
-          <w14:ligatures w14:val="none"/>
-        </w:rPr>
-        <w:t xml:space="preserve">            </w:t>
-      </w:r>
-      <w:r>
-        <w:rPr>
-          <w:rFonts w:ascii="Consolas" w:eastAsia="Times New Roman" w:hAnsi="Consolas" w:cs="Times New Roman"/>
-          <w:color w:val="9CDCFE"/>
-          <w:kern w:val="0"/>
-          <w:sz w:val="18"/>
-          <w:szCs w:val="18"/>
-          <w:lang w:eastAsia="es-ES"/>
-          <w14:ligatures w14:val="none"/>
-        </w:rPr>
-        <w:t>"email"</w:t>
-      </w:r>
-      <w:r>
-        <w:rPr>
-          <w:rFonts w:ascii="Consolas" w:eastAsia="Times New Roman" w:hAnsi="Consolas" w:cs="Times New Roman"/>
-          <w:color w:val="CCCCCC"/>
-          <w:kern w:val="0"/>
-          <w:sz w:val="18"/>
-          <w:szCs w:val="18"/>
-          <w:lang w:eastAsia="es-ES"/>
-          <w14:ligatures w14:val="none"/>
-        </w:rPr>
-        <w:t xml:space="preserve">: </w:t>
-      </w:r>
-      <w:r>
-        <w:rPr>
-          <w:rFonts w:ascii="Consolas" w:eastAsia="Times New Roman" w:hAnsi="Consolas" w:cs="Times New Roman"/>
-          <w:color w:val="CE9178"/>
-          <w:kern w:val="0"/>
-          <w:sz w:val="18"/>
-          <w:szCs w:val="18"/>
-          <w:lang w:eastAsia="es-ES"/>
-          <w14:ligatures w14:val="none"/>
-        </w:rPr>
-        <w:t>"roberto.rodjim.1@educa.jcyl.es"</w:t>
-      </w:r>
-    </w:p>
-    <w:p>
-      <w:pPr>
-        <w:shd w:val="clear" w:color="auto" w:fill="1F1F1F"/>
-        <w:spacing w:after="0" w:line="285" w:lineRule="atLeast"/>
-        <w:rPr>
-          <w:rFonts w:ascii="Consolas" w:eastAsia="Times New Roman" w:hAnsi="Consolas" w:cs="Times New Roman"/>
-          <w:color w:val="CCCCCC"/>
-          <w:kern w:val="0"/>
-          <w:sz w:val="18"/>
-          <w:szCs w:val="18"/>
-          <w:lang w:eastAsia="es-ES"/>
-          <w14:ligatures w14:val="none"/>
-        </w:rPr>
-      </w:pPr>
-      <w:r>
-        <w:rPr>
-          <w:rFonts w:ascii="Consolas" w:eastAsia="Times New Roman" w:hAnsi="Consolas" w:cs="Times New Roman"/>
-          <w:color w:val="CCCCCC"/>
-          <w:kern w:val="0"/>
-          <w:sz w:val="18"/>
-          <w:szCs w:val="18"/>
-          <w:lang w:eastAsia="es-ES"/>
-          <w14:ligatures w14:val="none"/>
-        </w:rPr>
-        <w:t>        }</w:t>
-      </w:r>
-    </w:p>
-    <w:p>
-      <w:pPr>
-        <w:shd w:val="clear" w:color="auto" w:fill="1F1F1F"/>
-        <w:spacing w:after="0" w:line="285" w:lineRule="atLeast"/>
-        <w:rPr>
-          <w:rFonts w:ascii="Consolas" w:eastAsia="Times New Roman" w:hAnsi="Consolas" w:cs="Times New Roman"/>
-          <w:color w:val="CCCCCC"/>
-          <w:kern w:val="0"/>
-          <w:sz w:val="18"/>
-          <w:szCs w:val="18"/>
-          <w:lang w:eastAsia="es-ES"/>
-          <w14:ligatures w14:val="none"/>
-        </w:rPr>
-      </w:pPr>
-      <w:r>
-        <w:rPr>
-          <w:rFonts w:ascii="Consolas" w:eastAsia="Times New Roman" w:hAnsi="Consolas" w:cs="Times New Roman"/>
-          <w:color w:val="CCCCCC"/>
-          <w:kern w:val="0"/>
-          <w:sz w:val="18"/>
-          <w:szCs w:val="18"/>
-          <w:lang w:eastAsia="es-ES"/>
-          <w14:ligatures w14:val="none"/>
-        </w:rPr>
-        <w:t>    ]</w:t>
-      </w:r>
-    </w:p>
-    <w:p>
-      <w:pPr>
-        <w:shd w:val="clear" w:color="auto" w:fill="1F1F1F"/>
-        <w:spacing w:after="0" w:line="285" w:lineRule="atLeast"/>
-        <w:rPr>
-          <w:rFonts w:ascii="Consolas" w:eastAsia="Times New Roman" w:hAnsi="Consolas" w:cs="Times New Roman"/>
-          <w:color w:val="CCCCCC"/>
-          <w:kern w:val="0"/>
-          <w:sz w:val="18"/>
-          <w:szCs w:val="18"/>
-          <w:lang w:eastAsia="es-ES"/>
-          <w14:ligatures w14:val="none"/>
-        </w:rPr>
-      </w:pPr>
-      <w:r>
-        <w:rPr>
-          <w:rFonts w:ascii="Consolas" w:eastAsia="Times New Roman" w:hAnsi="Consolas" w:cs="Times New Roman"/>
-          <w:color w:val="CCCCCC"/>
-          <w:kern w:val="0"/>
-          <w:sz w:val="18"/>
-          <w:szCs w:val="18"/>
-          <w:lang w:eastAsia="es-ES"/>
-          <w14:ligatures w14:val="none"/>
-        </w:rPr>
-        <w:t>}</w:t>
-      </w:r>
-    </w:p>
-    <w:p>
-      <w:pPr>
-        <w:shd w:val="clear" w:color="auto" w:fill="1F1F1F"/>
-        <w:spacing w:after="0" w:line="285" w:lineRule="atLeast"/>
-        <w:rPr>
-          <w:rFonts w:ascii="Consolas" w:eastAsia="Times New Roman" w:hAnsi="Consolas" w:cs="Times New Roman"/>
-          <w:color w:val="CCCCCC"/>
-          <w:kern w:val="0"/>
-          <w:sz w:val="21"/>
-          <w:szCs w:val="21"/>
-          <w:lang w:eastAsia="es-ES"/>
-          <w14:ligatures w14:val="none"/>
-        </w:rPr>
-      </w:pPr>
-    </w:p>
-    <w:p/>
-    <w:p>
-      <w:pPr>
-        <w:jc w:val="center"/>
-      </w:pPr>
-    </w:p>
-    <w:p/>
-    <w:p>
-      <w:r>
-        <w:br w:type="page"/>
-      </w:r>
-    </w:p>
-    <w:p/>
-    <w:p>
-      <w:pPr>
-        <w:pStyle w:val="Ttulo2"/>
-      </w:pPr>
-      <w:r>
-        <w:t>namespace</w:t>
-      </w:r>
-    </w:p>
-    <w:p/>
-    <w:p>
-      <w:r>
-        <w:t xml:space="preserve">En la estructura final del ejercicio los archivos de las clases se guardan en </w:t>
+        <w:t xml:space="preserve">Después de inicializar, añadimos al </w:t>
       </w:r>
       <w:r>
         <w:rPr>
@@ -10596,15 +8914,9 @@
           <w:i/>
           <w:iCs/>
         </w:rPr>
-        <w:t>src</w:t>
-      </w:r>
-      <w:r>
         <w:t>.</w:t>
       </w:r>
-      <w:r>
-        <w:br/>
-        <w:t xml:space="preserve">El namespace para las clases del proyecto es </w:t>
-      </w:r>
+      <w:proofErr w:type="spellStart"/>
       <w:r>
         <w:rPr>
           <w:b/>
@@ -10612,15 +8924,1411 @@
           <w:i/>
           <w:iCs/>
         </w:rPr>
-        <w:t>Clases</w:t>
+        <w:t>json</w:t>
+      </w:r>
+      <w:proofErr w:type="spellEnd"/>
+      <w:r>
+        <w:t xml:space="preserve"> el </w:t>
+      </w:r>
+      <w:proofErr w:type="spellStart"/>
+      <w:r>
+        <w:t>autoloader</w:t>
+      </w:r>
+      <w:proofErr w:type="spellEnd"/>
+      <w:r>
+        <w:t xml:space="preserve"> y hacemos </w:t>
+      </w:r>
+      <w:r>
+        <w:rPr>
+          <w:rStyle w:val="CdigoCar"/>
+          <w:rFonts w:eastAsiaTheme="minorHAnsi"/>
+        </w:rPr>
+        <w:t>Composer install</w:t>
       </w:r>
       <w:r>
         <w:t>.</w:t>
       </w:r>
     </w:p>
     <w:p>
-      <w:r>
-        <w:t xml:space="preserve">Desde </w:t>
+      <w:pPr>
+        <w:shd w:val="clear" w:color="auto" w:fill="1F1F1F"/>
+        <w:spacing w:after="0" w:line="285" w:lineRule="atLeast"/>
+        <w:rPr>
+          <w:rFonts w:ascii="Consolas" w:eastAsia="Times New Roman" w:hAnsi="Consolas" w:cs="Times New Roman"/>
+          <w:color w:val="CCCCCC"/>
+          <w:kern w:val="0"/>
+          <w:sz w:val="18"/>
+          <w:szCs w:val="18"/>
+          <w:lang w:eastAsia="es-ES"/>
+          <w14:ligatures w14:val="none"/>
+        </w:rPr>
+      </w:pPr>
+      <w:r>
+        <w:rPr>
+          <w:rFonts w:ascii="Consolas" w:eastAsia="Times New Roman" w:hAnsi="Consolas" w:cs="Times New Roman"/>
+          <w:color w:val="CCCCCC"/>
+          <w:kern w:val="0"/>
+          <w:sz w:val="18"/>
+          <w:szCs w:val="18"/>
+          <w:lang w:eastAsia="es-ES"/>
+          <w14:ligatures w14:val="none"/>
+        </w:rPr>
+        <w:t>{</w:t>
+      </w:r>
+    </w:p>
+    <w:p>
+      <w:pPr>
+        <w:shd w:val="clear" w:color="auto" w:fill="1F1F1F"/>
+        <w:spacing w:after="0" w:line="285" w:lineRule="atLeast"/>
+        <w:rPr>
+          <w:rFonts w:ascii="Consolas" w:eastAsia="Times New Roman" w:hAnsi="Consolas" w:cs="Times New Roman"/>
+          <w:color w:val="CCCCCC"/>
+          <w:kern w:val="0"/>
+          <w:sz w:val="18"/>
+          <w:szCs w:val="18"/>
+          <w:lang w:eastAsia="es-ES"/>
+          <w14:ligatures w14:val="none"/>
+        </w:rPr>
+      </w:pPr>
+      <w:r>
+        <w:rPr>
+          <w:rFonts w:ascii="Consolas" w:eastAsia="Times New Roman" w:hAnsi="Consolas" w:cs="Times New Roman"/>
+          <w:color w:val="CCCCCC"/>
+          <w:kern w:val="0"/>
+          <w:sz w:val="18"/>
+          <w:szCs w:val="18"/>
+          <w:lang w:eastAsia="es-ES"/>
+          <w14:ligatures w14:val="none"/>
+        </w:rPr>
+        <w:t xml:space="preserve">    </w:t>
+      </w:r>
+      <w:r>
+        <w:rPr>
+          <w:rFonts w:ascii="Consolas" w:eastAsia="Times New Roman" w:hAnsi="Consolas" w:cs="Times New Roman"/>
+          <w:color w:val="9CDCFE"/>
+          <w:kern w:val="0"/>
+          <w:sz w:val="18"/>
+          <w:szCs w:val="18"/>
+          <w:lang w:eastAsia="es-ES"/>
+          <w14:ligatures w14:val="none"/>
+        </w:rPr>
+        <w:t>"name"</w:t>
+      </w:r>
+      <w:r>
+        <w:rPr>
+          <w:rFonts w:ascii="Consolas" w:eastAsia="Times New Roman" w:hAnsi="Consolas" w:cs="Times New Roman"/>
+          <w:color w:val="CCCCCC"/>
+          <w:kern w:val="0"/>
+          <w:sz w:val="18"/>
+          <w:szCs w:val="18"/>
+          <w:lang w:eastAsia="es-ES"/>
+          <w14:ligatures w14:val="none"/>
+        </w:rPr>
+        <w:t xml:space="preserve">: </w:t>
+      </w:r>
+      <w:r>
+        <w:rPr>
+          <w:rFonts w:ascii="Consolas" w:eastAsia="Times New Roman" w:hAnsi="Consolas" w:cs="Times New Roman"/>
+          <w:color w:val="CE9178"/>
+          <w:kern w:val="0"/>
+          <w:sz w:val="18"/>
+          <w:szCs w:val="18"/>
+          <w:lang w:eastAsia="es-ES"/>
+          <w14:ligatures w14:val="none"/>
+        </w:rPr>
+        <w:t>"</w:t>
+      </w:r>
+      <w:proofErr w:type="spellStart"/>
+      <w:r>
+        <w:rPr>
+          <w:rFonts w:ascii="Consolas" w:eastAsia="Times New Roman" w:hAnsi="Consolas" w:cs="Times New Roman"/>
+          <w:color w:val="CE9178"/>
+          <w:kern w:val="0"/>
+          <w:sz w:val="18"/>
+          <w:szCs w:val="18"/>
+          <w:lang w:eastAsia="es-ES"/>
+          <w14:ligatures w14:val="none"/>
+        </w:rPr>
+        <w:t>roberto</w:t>
+      </w:r>
+      <w:proofErr w:type="spellEnd"/>
+      <w:r>
+        <w:rPr>
+          <w:rFonts w:ascii="Consolas" w:eastAsia="Times New Roman" w:hAnsi="Consolas" w:cs="Times New Roman"/>
+          <w:color w:val="CE9178"/>
+          <w:kern w:val="0"/>
+          <w:sz w:val="18"/>
+          <w:szCs w:val="18"/>
+          <w:lang w:eastAsia="es-ES"/>
+          <w14:ligatures w14:val="none"/>
+        </w:rPr>
+        <w:t>/jugador"</w:t>
+      </w:r>
+      <w:r>
+        <w:rPr>
+          <w:rFonts w:ascii="Consolas" w:eastAsia="Times New Roman" w:hAnsi="Consolas" w:cs="Times New Roman"/>
+          <w:color w:val="CCCCCC"/>
+          <w:kern w:val="0"/>
+          <w:sz w:val="18"/>
+          <w:szCs w:val="18"/>
+          <w:lang w:eastAsia="es-ES"/>
+          <w14:ligatures w14:val="none"/>
+        </w:rPr>
+        <w:t>,</w:t>
+      </w:r>
+    </w:p>
+    <w:p>
+      <w:pPr>
+        <w:shd w:val="clear" w:color="auto" w:fill="1F1F1F"/>
+        <w:spacing w:after="0" w:line="285" w:lineRule="atLeast"/>
+        <w:rPr>
+          <w:rFonts w:ascii="Consolas" w:eastAsia="Times New Roman" w:hAnsi="Consolas" w:cs="Times New Roman"/>
+          <w:color w:val="CCCCCC"/>
+          <w:kern w:val="0"/>
+          <w:sz w:val="18"/>
+          <w:szCs w:val="18"/>
+          <w:lang w:eastAsia="es-ES"/>
+          <w14:ligatures w14:val="none"/>
+        </w:rPr>
+      </w:pPr>
+      <w:r>
+        <w:rPr>
+          <w:rFonts w:ascii="Consolas" w:eastAsia="Times New Roman" w:hAnsi="Consolas" w:cs="Times New Roman"/>
+          <w:color w:val="CCCCCC"/>
+          <w:kern w:val="0"/>
+          <w:sz w:val="18"/>
+          <w:szCs w:val="18"/>
+          <w:lang w:eastAsia="es-ES"/>
+          <w14:ligatures w14:val="none"/>
+        </w:rPr>
+        <w:t xml:space="preserve">    </w:t>
+      </w:r>
+      <w:r>
+        <w:rPr>
+          <w:rFonts w:ascii="Consolas" w:eastAsia="Times New Roman" w:hAnsi="Consolas" w:cs="Times New Roman"/>
+          <w:color w:val="9CDCFE"/>
+          <w:kern w:val="0"/>
+          <w:sz w:val="18"/>
+          <w:szCs w:val="18"/>
+          <w:lang w:eastAsia="es-ES"/>
+          <w14:ligatures w14:val="none"/>
+        </w:rPr>
+        <w:t>"</w:t>
+      </w:r>
+      <w:proofErr w:type="spellStart"/>
+      <w:r>
+        <w:rPr>
+          <w:rFonts w:ascii="Consolas" w:eastAsia="Times New Roman" w:hAnsi="Consolas" w:cs="Times New Roman"/>
+          <w:color w:val="9CDCFE"/>
+          <w:kern w:val="0"/>
+          <w:sz w:val="18"/>
+          <w:szCs w:val="18"/>
+          <w:lang w:eastAsia="es-ES"/>
+          <w14:ligatures w14:val="none"/>
+        </w:rPr>
+        <w:t>description</w:t>
+      </w:r>
+      <w:proofErr w:type="spellEnd"/>
+      <w:r>
+        <w:rPr>
+          <w:rFonts w:ascii="Consolas" w:eastAsia="Times New Roman" w:hAnsi="Consolas" w:cs="Times New Roman"/>
+          <w:color w:val="9CDCFE"/>
+          <w:kern w:val="0"/>
+          <w:sz w:val="18"/>
+          <w:szCs w:val="18"/>
+          <w:lang w:eastAsia="es-ES"/>
+          <w14:ligatures w14:val="none"/>
+        </w:rPr>
+        <w:t>"</w:t>
+      </w:r>
+      <w:r>
+        <w:rPr>
+          <w:rFonts w:ascii="Consolas" w:eastAsia="Times New Roman" w:hAnsi="Consolas" w:cs="Times New Roman"/>
+          <w:color w:val="CCCCCC"/>
+          <w:kern w:val="0"/>
+          <w:sz w:val="18"/>
+          <w:szCs w:val="18"/>
+          <w:lang w:eastAsia="es-ES"/>
+          <w14:ligatures w14:val="none"/>
+        </w:rPr>
+        <w:t xml:space="preserve">: </w:t>
+      </w:r>
+      <w:r>
+        <w:rPr>
+          <w:rFonts w:ascii="Consolas" w:eastAsia="Times New Roman" w:hAnsi="Consolas" w:cs="Times New Roman"/>
+          <w:color w:val="CE9178"/>
+          <w:kern w:val="0"/>
+          <w:sz w:val="18"/>
+          <w:szCs w:val="18"/>
+          <w:lang w:eastAsia="es-ES"/>
+          <w14:ligatures w14:val="none"/>
+        </w:rPr>
+        <w:t>"DWES Tarea05"</w:t>
+      </w:r>
+      <w:r>
+        <w:rPr>
+          <w:rFonts w:ascii="Consolas" w:eastAsia="Times New Roman" w:hAnsi="Consolas" w:cs="Times New Roman"/>
+          <w:color w:val="CCCCCC"/>
+          <w:kern w:val="0"/>
+          <w:sz w:val="18"/>
+          <w:szCs w:val="18"/>
+          <w:lang w:eastAsia="es-ES"/>
+          <w14:ligatures w14:val="none"/>
+        </w:rPr>
+        <w:t>,</w:t>
+      </w:r>
+    </w:p>
+    <w:p>
+      <w:pPr>
+        <w:shd w:val="clear" w:color="auto" w:fill="1F1F1F"/>
+        <w:spacing w:after="0" w:line="285" w:lineRule="atLeast"/>
+        <w:rPr>
+          <w:rFonts w:ascii="Consolas" w:eastAsia="Times New Roman" w:hAnsi="Consolas" w:cs="Times New Roman"/>
+          <w:color w:val="CCCCCC"/>
+          <w:kern w:val="0"/>
+          <w:sz w:val="18"/>
+          <w:szCs w:val="18"/>
+          <w:lang w:eastAsia="es-ES"/>
+          <w14:ligatures w14:val="none"/>
+        </w:rPr>
+      </w:pPr>
+      <w:r>
+        <w:rPr>
+          <w:rFonts w:ascii="Consolas" w:eastAsia="Times New Roman" w:hAnsi="Consolas" w:cs="Times New Roman"/>
+          <w:color w:val="CCCCCC"/>
+          <w:kern w:val="0"/>
+          <w:sz w:val="18"/>
+          <w:szCs w:val="18"/>
+          <w:lang w:eastAsia="es-ES"/>
+          <w14:ligatures w14:val="none"/>
+        </w:rPr>
+        <w:t xml:space="preserve">    </w:t>
+      </w:r>
+      <w:r>
+        <w:rPr>
+          <w:rFonts w:ascii="Consolas" w:eastAsia="Times New Roman" w:hAnsi="Consolas" w:cs="Times New Roman"/>
+          <w:color w:val="9CDCFE"/>
+          <w:kern w:val="0"/>
+          <w:sz w:val="18"/>
+          <w:szCs w:val="18"/>
+          <w:lang w:eastAsia="es-ES"/>
+          <w14:ligatures w14:val="none"/>
+        </w:rPr>
+        <w:t>"type"</w:t>
+      </w:r>
+      <w:r>
+        <w:rPr>
+          <w:rFonts w:ascii="Consolas" w:eastAsia="Times New Roman" w:hAnsi="Consolas" w:cs="Times New Roman"/>
+          <w:color w:val="CCCCCC"/>
+          <w:kern w:val="0"/>
+          <w:sz w:val="18"/>
+          <w:szCs w:val="18"/>
+          <w:lang w:eastAsia="es-ES"/>
+          <w14:ligatures w14:val="none"/>
+        </w:rPr>
+        <w:t xml:space="preserve">: </w:t>
+      </w:r>
+      <w:r>
+        <w:rPr>
+          <w:rFonts w:ascii="Consolas" w:eastAsia="Times New Roman" w:hAnsi="Consolas" w:cs="Times New Roman"/>
+          <w:color w:val="CE9178"/>
+          <w:kern w:val="0"/>
+          <w:sz w:val="18"/>
+          <w:szCs w:val="18"/>
+          <w:lang w:eastAsia="es-ES"/>
+          <w14:ligatures w14:val="none"/>
+        </w:rPr>
+        <w:t>"</w:t>
+      </w:r>
+      <w:proofErr w:type="spellStart"/>
+      <w:r>
+        <w:rPr>
+          <w:rFonts w:ascii="Consolas" w:eastAsia="Times New Roman" w:hAnsi="Consolas" w:cs="Times New Roman"/>
+          <w:color w:val="CE9178"/>
+          <w:kern w:val="0"/>
+          <w:sz w:val="18"/>
+          <w:szCs w:val="18"/>
+          <w:lang w:eastAsia="es-ES"/>
+          <w14:ligatures w14:val="none"/>
+        </w:rPr>
+        <w:t>project</w:t>
+      </w:r>
+      <w:proofErr w:type="spellEnd"/>
+      <w:r>
+        <w:rPr>
+          <w:rFonts w:ascii="Consolas" w:eastAsia="Times New Roman" w:hAnsi="Consolas" w:cs="Times New Roman"/>
+          <w:color w:val="CE9178"/>
+          <w:kern w:val="0"/>
+          <w:sz w:val="18"/>
+          <w:szCs w:val="18"/>
+          <w:lang w:eastAsia="es-ES"/>
+          <w14:ligatures w14:val="none"/>
+        </w:rPr>
+        <w:t>"</w:t>
+      </w:r>
+      <w:r>
+        <w:rPr>
+          <w:rFonts w:ascii="Consolas" w:eastAsia="Times New Roman" w:hAnsi="Consolas" w:cs="Times New Roman"/>
+          <w:color w:val="CCCCCC"/>
+          <w:kern w:val="0"/>
+          <w:sz w:val="18"/>
+          <w:szCs w:val="18"/>
+          <w:lang w:eastAsia="es-ES"/>
+          <w14:ligatures w14:val="none"/>
+        </w:rPr>
+        <w:t>,</w:t>
+      </w:r>
+    </w:p>
+    <w:p>
+      <w:pPr>
+        <w:shd w:val="clear" w:color="auto" w:fill="1F1F1F"/>
+        <w:spacing w:after="0" w:line="285" w:lineRule="atLeast"/>
+        <w:rPr>
+          <w:rFonts w:ascii="Consolas" w:eastAsia="Times New Roman" w:hAnsi="Consolas" w:cs="Times New Roman"/>
+          <w:color w:val="CCCCCC"/>
+          <w:kern w:val="0"/>
+          <w:sz w:val="18"/>
+          <w:szCs w:val="18"/>
+          <w:lang w:eastAsia="es-ES"/>
+          <w14:ligatures w14:val="none"/>
+        </w:rPr>
+      </w:pPr>
+      <w:r>
+        <w:rPr>
+          <w:rFonts w:ascii="Consolas" w:eastAsia="Times New Roman" w:hAnsi="Consolas" w:cs="Times New Roman"/>
+          <w:color w:val="CCCCCC"/>
+          <w:kern w:val="0"/>
+          <w:sz w:val="18"/>
+          <w:szCs w:val="18"/>
+          <w:lang w:eastAsia="es-ES"/>
+          <w14:ligatures w14:val="none"/>
+        </w:rPr>
+        <w:t xml:space="preserve">    </w:t>
+      </w:r>
+      <w:r>
+        <w:rPr>
+          <w:rFonts w:ascii="Consolas" w:eastAsia="Times New Roman" w:hAnsi="Consolas" w:cs="Times New Roman"/>
+          <w:color w:val="9CDCFE"/>
+          <w:kern w:val="0"/>
+          <w:sz w:val="18"/>
+          <w:szCs w:val="18"/>
+          <w:lang w:eastAsia="es-ES"/>
+          <w14:ligatures w14:val="none"/>
+        </w:rPr>
+        <w:t>"</w:t>
+      </w:r>
+      <w:proofErr w:type="spellStart"/>
+      <w:r>
+        <w:rPr>
+          <w:rFonts w:ascii="Consolas" w:eastAsia="Times New Roman" w:hAnsi="Consolas" w:cs="Times New Roman"/>
+          <w:color w:val="9CDCFE"/>
+          <w:kern w:val="0"/>
+          <w:sz w:val="18"/>
+          <w:szCs w:val="18"/>
+          <w:lang w:eastAsia="es-ES"/>
+          <w14:ligatures w14:val="none"/>
+        </w:rPr>
+        <w:t>license</w:t>
+      </w:r>
+      <w:proofErr w:type="spellEnd"/>
+      <w:r>
+        <w:rPr>
+          <w:rFonts w:ascii="Consolas" w:eastAsia="Times New Roman" w:hAnsi="Consolas" w:cs="Times New Roman"/>
+          <w:color w:val="9CDCFE"/>
+          <w:kern w:val="0"/>
+          <w:sz w:val="18"/>
+          <w:szCs w:val="18"/>
+          <w:lang w:eastAsia="es-ES"/>
+          <w14:ligatures w14:val="none"/>
+        </w:rPr>
+        <w:t>"</w:t>
+      </w:r>
+      <w:r>
+        <w:rPr>
+          <w:rFonts w:ascii="Consolas" w:eastAsia="Times New Roman" w:hAnsi="Consolas" w:cs="Times New Roman"/>
+          <w:color w:val="CCCCCC"/>
+          <w:kern w:val="0"/>
+          <w:sz w:val="18"/>
+          <w:szCs w:val="18"/>
+          <w:lang w:eastAsia="es-ES"/>
+          <w14:ligatures w14:val="none"/>
+        </w:rPr>
+        <w:t xml:space="preserve">: </w:t>
+      </w:r>
+      <w:r>
+        <w:rPr>
+          <w:rFonts w:ascii="Consolas" w:eastAsia="Times New Roman" w:hAnsi="Consolas" w:cs="Times New Roman"/>
+          <w:color w:val="CE9178"/>
+          <w:kern w:val="0"/>
+          <w:sz w:val="18"/>
+          <w:szCs w:val="18"/>
+          <w:lang w:eastAsia="es-ES"/>
+          <w14:ligatures w14:val="none"/>
+        </w:rPr>
+        <w:t>"GPL"</w:t>
+      </w:r>
+      <w:r>
+        <w:rPr>
+          <w:rFonts w:ascii="Consolas" w:eastAsia="Times New Roman" w:hAnsi="Consolas" w:cs="Times New Roman"/>
+          <w:color w:val="CCCCCC"/>
+          <w:kern w:val="0"/>
+          <w:sz w:val="18"/>
+          <w:szCs w:val="18"/>
+          <w:lang w:eastAsia="es-ES"/>
+          <w14:ligatures w14:val="none"/>
+        </w:rPr>
+        <w:t>,</w:t>
+      </w:r>
+    </w:p>
+    <w:p>
+      <w:pPr>
+        <w:shd w:val="clear" w:color="auto" w:fill="1F1F1F"/>
+        <w:spacing w:after="0" w:line="285" w:lineRule="atLeast"/>
+        <w:rPr>
+          <w:rFonts w:ascii="Consolas" w:eastAsia="Times New Roman" w:hAnsi="Consolas" w:cs="Times New Roman"/>
+          <w:color w:val="CCCCCC"/>
+          <w:kern w:val="0"/>
+          <w:sz w:val="18"/>
+          <w:szCs w:val="18"/>
+          <w:lang w:eastAsia="es-ES"/>
+          <w14:ligatures w14:val="none"/>
+        </w:rPr>
+      </w:pPr>
+      <w:r>
+        <w:rPr>
+          <w:rFonts w:ascii="Consolas" w:eastAsia="Times New Roman" w:hAnsi="Consolas" w:cs="Times New Roman"/>
+          <w:color w:val="CCCCCC"/>
+          <w:kern w:val="0"/>
+          <w:sz w:val="18"/>
+          <w:szCs w:val="18"/>
+          <w:lang w:eastAsia="es-ES"/>
+          <w14:ligatures w14:val="none"/>
+        </w:rPr>
+        <w:t xml:space="preserve">    </w:t>
+      </w:r>
+      <w:r>
+        <w:rPr>
+          <w:rFonts w:ascii="Consolas" w:eastAsia="Times New Roman" w:hAnsi="Consolas" w:cs="Times New Roman"/>
+          <w:color w:val="9CDCFE"/>
+          <w:kern w:val="0"/>
+          <w:sz w:val="18"/>
+          <w:szCs w:val="18"/>
+          <w:lang w:eastAsia="es-ES"/>
+          <w14:ligatures w14:val="none"/>
+        </w:rPr>
+        <w:t>"</w:t>
+      </w:r>
+      <w:proofErr w:type="spellStart"/>
+      <w:r>
+        <w:rPr>
+          <w:rFonts w:ascii="Consolas" w:eastAsia="Times New Roman" w:hAnsi="Consolas" w:cs="Times New Roman"/>
+          <w:color w:val="9CDCFE"/>
+          <w:kern w:val="0"/>
+          <w:sz w:val="18"/>
+          <w:szCs w:val="18"/>
+          <w:lang w:eastAsia="es-ES"/>
+          <w14:ligatures w14:val="none"/>
+        </w:rPr>
+        <w:t>config</w:t>
+      </w:r>
+      <w:proofErr w:type="spellEnd"/>
+      <w:r>
+        <w:rPr>
+          <w:rFonts w:ascii="Consolas" w:eastAsia="Times New Roman" w:hAnsi="Consolas" w:cs="Times New Roman"/>
+          <w:color w:val="9CDCFE"/>
+          <w:kern w:val="0"/>
+          <w:sz w:val="18"/>
+          <w:szCs w:val="18"/>
+          <w:lang w:eastAsia="es-ES"/>
+          <w14:ligatures w14:val="none"/>
+        </w:rPr>
+        <w:t>"</w:t>
+      </w:r>
+      <w:r>
+        <w:rPr>
+          <w:rFonts w:ascii="Consolas" w:eastAsia="Times New Roman" w:hAnsi="Consolas" w:cs="Times New Roman"/>
+          <w:color w:val="CCCCCC"/>
+          <w:kern w:val="0"/>
+          <w:sz w:val="18"/>
+          <w:szCs w:val="18"/>
+          <w:lang w:eastAsia="es-ES"/>
+          <w14:ligatures w14:val="none"/>
+        </w:rPr>
+        <w:t>: {</w:t>
+      </w:r>
+    </w:p>
+    <w:p>
+      <w:pPr>
+        <w:shd w:val="clear" w:color="auto" w:fill="1F1F1F"/>
+        <w:spacing w:after="0" w:line="285" w:lineRule="atLeast"/>
+        <w:rPr>
+          <w:rFonts w:ascii="Consolas" w:eastAsia="Times New Roman" w:hAnsi="Consolas" w:cs="Times New Roman"/>
+          <w:color w:val="CCCCCC"/>
+          <w:kern w:val="0"/>
+          <w:sz w:val="18"/>
+          <w:szCs w:val="18"/>
+          <w:lang w:eastAsia="es-ES"/>
+          <w14:ligatures w14:val="none"/>
+        </w:rPr>
+      </w:pPr>
+      <w:r>
+        <w:rPr>
+          <w:rFonts w:ascii="Consolas" w:eastAsia="Times New Roman" w:hAnsi="Consolas" w:cs="Times New Roman"/>
+          <w:color w:val="CCCCCC"/>
+          <w:kern w:val="0"/>
+          <w:sz w:val="18"/>
+          <w:szCs w:val="18"/>
+          <w:lang w:eastAsia="es-ES"/>
+          <w14:ligatures w14:val="none"/>
+        </w:rPr>
+        <w:t xml:space="preserve">        </w:t>
+      </w:r>
+      <w:r>
+        <w:rPr>
+          <w:rFonts w:ascii="Consolas" w:eastAsia="Times New Roman" w:hAnsi="Consolas" w:cs="Times New Roman"/>
+          <w:color w:val="9CDCFE"/>
+          <w:kern w:val="0"/>
+          <w:sz w:val="18"/>
+          <w:szCs w:val="18"/>
+          <w:lang w:eastAsia="es-ES"/>
+          <w14:ligatures w14:val="none"/>
+        </w:rPr>
+        <w:t>"</w:t>
+      </w:r>
+      <w:proofErr w:type="spellStart"/>
+      <w:r>
+        <w:rPr>
+          <w:rFonts w:ascii="Consolas" w:eastAsia="Times New Roman" w:hAnsi="Consolas" w:cs="Times New Roman"/>
+          <w:color w:val="9CDCFE"/>
+          <w:kern w:val="0"/>
+          <w:sz w:val="18"/>
+          <w:szCs w:val="18"/>
+          <w:lang w:eastAsia="es-ES"/>
+          <w14:ligatures w14:val="none"/>
+        </w:rPr>
+        <w:t>optimize-autoloader</w:t>
+      </w:r>
+      <w:proofErr w:type="spellEnd"/>
+      <w:r>
+        <w:rPr>
+          <w:rFonts w:ascii="Consolas" w:eastAsia="Times New Roman" w:hAnsi="Consolas" w:cs="Times New Roman"/>
+          <w:color w:val="9CDCFE"/>
+          <w:kern w:val="0"/>
+          <w:sz w:val="18"/>
+          <w:szCs w:val="18"/>
+          <w:lang w:eastAsia="es-ES"/>
+          <w14:ligatures w14:val="none"/>
+        </w:rPr>
+        <w:t>"</w:t>
+      </w:r>
+      <w:r>
+        <w:rPr>
+          <w:rFonts w:ascii="Consolas" w:eastAsia="Times New Roman" w:hAnsi="Consolas" w:cs="Times New Roman"/>
+          <w:color w:val="CCCCCC"/>
+          <w:kern w:val="0"/>
+          <w:sz w:val="18"/>
+          <w:szCs w:val="18"/>
+          <w:lang w:eastAsia="es-ES"/>
+          <w14:ligatures w14:val="none"/>
+        </w:rPr>
+        <w:t xml:space="preserve">: </w:t>
+      </w:r>
+      <w:r>
+        <w:rPr>
+          <w:rFonts w:ascii="Consolas" w:eastAsia="Times New Roman" w:hAnsi="Consolas" w:cs="Times New Roman"/>
+          <w:color w:val="569CD6"/>
+          <w:kern w:val="0"/>
+          <w:sz w:val="18"/>
+          <w:szCs w:val="18"/>
+          <w:lang w:eastAsia="es-ES"/>
+          <w14:ligatures w14:val="none"/>
+        </w:rPr>
+        <w:t>true</w:t>
+      </w:r>
+    </w:p>
+    <w:p>
+      <w:pPr>
+        <w:shd w:val="clear" w:color="auto" w:fill="1F1F1F"/>
+        <w:spacing w:after="0" w:line="285" w:lineRule="atLeast"/>
+        <w:rPr>
+          <w:rFonts w:ascii="Consolas" w:eastAsia="Times New Roman" w:hAnsi="Consolas" w:cs="Times New Roman"/>
+          <w:color w:val="CCCCCC"/>
+          <w:kern w:val="0"/>
+          <w:sz w:val="18"/>
+          <w:szCs w:val="18"/>
+          <w:lang w:eastAsia="es-ES"/>
+          <w14:ligatures w14:val="none"/>
+        </w:rPr>
+      </w:pPr>
+      <w:r>
+        <w:rPr>
+          <w:rFonts w:ascii="Consolas" w:eastAsia="Times New Roman" w:hAnsi="Consolas" w:cs="Times New Roman"/>
+          <w:color w:val="CCCCCC"/>
+          <w:kern w:val="0"/>
+          <w:sz w:val="18"/>
+          <w:szCs w:val="18"/>
+          <w:lang w:eastAsia="es-ES"/>
+          <w14:ligatures w14:val="none"/>
+        </w:rPr>
+        <w:t>    },</w:t>
+      </w:r>
+    </w:p>
+    <w:p>
+      <w:pPr>
+        <w:shd w:val="clear" w:color="auto" w:fill="1F1F1F"/>
+        <w:spacing w:after="0" w:line="285" w:lineRule="atLeast"/>
+        <w:rPr>
+          <w:rFonts w:ascii="Consolas" w:eastAsia="Times New Roman" w:hAnsi="Consolas" w:cs="Times New Roman"/>
+          <w:color w:val="CCCCCC"/>
+          <w:kern w:val="0"/>
+          <w:sz w:val="18"/>
+          <w:szCs w:val="18"/>
+          <w:lang w:eastAsia="es-ES"/>
+          <w14:ligatures w14:val="none"/>
+        </w:rPr>
+      </w:pPr>
+      <w:r>
+        <w:rPr>
+          <w:rFonts w:ascii="Consolas" w:eastAsia="Times New Roman" w:hAnsi="Consolas" w:cs="Times New Roman"/>
+          <w:color w:val="CCCCCC"/>
+          <w:kern w:val="0"/>
+          <w:sz w:val="18"/>
+          <w:szCs w:val="18"/>
+          <w:lang w:eastAsia="es-ES"/>
+          <w14:ligatures w14:val="none"/>
+        </w:rPr>
+        <w:t xml:space="preserve">    </w:t>
+      </w:r>
+      <w:r>
+        <w:rPr>
+          <w:rFonts w:ascii="Consolas" w:eastAsia="Times New Roman" w:hAnsi="Consolas" w:cs="Times New Roman"/>
+          <w:color w:val="9CDCFE"/>
+          <w:kern w:val="0"/>
+          <w:sz w:val="18"/>
+          <w:szCs w:val="18"/>
+          <w:lang w:eastAsia="es-ES"/>
+          <w14:ligatures w14:val="none"/>
+        </w:rPr>
+        <w:t>"</w:t>
+      </w:r>
+      <w:proofErr w:type="spellStart"/>
+      <w:r>
+        <w:rPr>
+          <w:rFonts w:ascii="Consolas" w:eastAsia="Times New Roman" w:hAnsi="Consolas" w:cs="Times New Roman"/>
+          <w:color w:val="9CDCFE"/>
+          <w:kern w:val="0"/>
+          <w:sz w:val="18"/>
+          <w:szCs w:val="18"/>
+          <w:lang w:eastAsia="es-ES"/>
+          <w14:ligatures w14:val="none"/>
+        </w:rPr>
+        <w:t>autoload</w:t>
+      </w:r>
+      <w:proofErr w:type="spellEnd"/>
+      <w:r>
+        <w:rPr>
+          <w:rFonts w:ascii="Consolas" w:eastAsia="Times New Roman" w:hAnsi="Consolas" w:cs="Times New Roman"/>
+          <w:color w:val="9CDCFE"/>
+          <w:kern w:val="0"/>
+          <w:sz w:val="18"/>
+          <w:szCs w:val="18"/>
+          <w:lang w:eastAsia="es-ES"/>
+          <w14:ligatures w14:val="none"/>
+        </w:rPr>
+        <w:t>"</w:t>
+      </w:r>
+      <w:r>
+        <w:rPr>
+          <w:rFonts w:ascii="Consolas" w:eastAsia="Times New Roman" w:hAnsi="Consolas" w:cs="Times New Roman"/>
+          <w:color w:val="CCCCCC"/>
+          <w:kern w:val="0"/>
+          <w:sz w:val="18"/>
+          <w:szCs w:val="18"/>
+          <w:lang w:eastAsia="es-ES"/>
+          <w14:ligatures w14:val="none"/>
+        </w:rPr>
+        <w:t>: {</w:t>
+      </w:r>
+    </w:p>
+    <w:p>
+      <w:pPr>
+        <w:shd w:val="clear" w:color="auto" w:fill="1F1F1F"/>
+        <w:spacing w:after="0" w:line="285" w:lineRule="atLeast"/>
+        <w:rPr>
+          <w:rFonts w:ascii="Consolas" w:eastAsia="Times New Roman" w:hAnsi="Consolas" w:cs="Times New Roman"/>
+          <w:color w:val="CCCCCC"/>
+          <w:kern w:val="0"/>
+          <w:sz w:val="18"/>
+          <w:szCs w:val="18"/>
+          <w:lang w:eastAsia="es-ES"/>
+          <w14:ligatures w14:val="none"/>
+        </w:rPr>
+      </w:pPr>
+      <w:r>
+        <w:rPr>
+          <w:rFonts w:ascii="Consolas" w:eastAsia="Times New Roman" w:hAnsi="Consolas" w:cs="Times New Roman"/>
+          <w:color w:val="CCCCCC"/>
+          <w:kern w:val="0"/>
+          <w:sz w:val="18"/>
+          <w:szCs w:val="18"/>
+          <w:lang w:eastAsia="es-ES"/>
+          <w14:ligatures w14:val="none"/>
+        </w:rPr>
+        <w:t xml:space="preserve">        </w:t>
+      </w:r>
+      <w:r>
+        <w:rPr>
+          <w:rFonts w:ascii="Consolas" w:eastAsia="Times New Roman" w:hAnsi="Consolas" w:cs="Times New Roman"/>
+          <w:color w:val="9CDCFE"/>
+          <w:kern w:val="0"/>
+          <w:sz w:val="18"/>
+          <w:szCs w:val="18"/>
+          <w:lang w:eastAsia="es-ES"/>
+          <w14:ligatures w14:val="none"/>
+        </w:rPr>
+        <w:t>"psr-4"</w:t>
+      </w:r>
+      <w:r>
+        <w:rPr>
+          <w:rFonts w:ascii="Consolas" w:eastAsia="Times New Roman" w:hAnsi="Consolas" w:cs="Times New Roman"/>
+          <w:color w:val="CCCCCC"/>
+          <w:kern w:val="0"/>
+          <w:sz w:val="18"/>
+          <w:szCs w:val="18"/>
+          <w:lang w:eastAsia="es-ES"/>
+          <w14:ligatures w14:val="none"/>
+        </w:rPr>
+        <w:t>: {</w:t>
+      </w:r>
+    </w:p>
+    <w:p>
+      <w:pPr>
+        <w:shd w:val="clear" w:color="auto" w:fill="1F1F1F"/>
+        <w:spacing w:after="0" w:line="285" w:lineRule="atLeast"/>
+        <w:rPr>
+          <w:rFonts w:ascii="Consolas" w:eastAsia="Times New Roman" w:hAnsi="Consolas" w:cs="Times New Roman"/>
+          <w:color w:val="CCCCCC"/>
+          <w:kern w:val="0"/>
+          <w:sz w:val="18"/>
+          <w:szCs w:val="18"/>
+          <w:lang w:eastAsia="es-ES"/>
+          <w14:ligatures w14:val="none"/>
+        </w:rPr>
+      </w:pPr>
+      <w:r>
+        <w:rPr>
+          <w:rFonts w:ascii="Consolas" w:eastAsia="Times New Roman" w:hAnsi="Consolas" w:cs="Times New Roman"/>
+          <w:color w:val="CCCCCC"/>
+          <w:kern w:val="0"/>
+          <w:sz w:val="18"/>
+          <w:szCs w:val="18"/>
+          <w:lang w:eastAsia="es-ES"/>
+          <w14:ligatures w14:val="none"/>
+        </w:rPr>
+        <w:t xml:space="preserve">            </w:t>
+      </w:r>
+      <w:r>
+        <w:rPr>
+          <w:rFonts w:ascii="Consolas" w:eastAsia="Times New Roman" w:hAnsi="Consolas" w:cs="Times New Roman"/>
+          <w:color w:val="9CDCFE"/>
+          <w:kern w:val="0"/>
+          <w:sz w:val="18"/>
+          <w:szCs w:val="18"/>
+          <w:lang w:eastAsia="es-ES"/>
+          <w14:ligatures w14:val="none"/>
+        </w:rPr>
+        <w:t>"Roberto</w:t>
+      </w:r>
+      <w:r>
+        <w:rPr>
+          <w:rFonts w:ascii="Consolas" w:eastAsia="Times New Roman" w:hAnsi="Consolas" w:cs="Times New Roman"/>
+          <w:color w:val="D7BA7D"/>
+          <w:kern w:val="0"/>
+          <w:sz w:val="18"/>
+          <w:szCs w:val="18"/>
+          <w:lang w:eastAsia="es-ES"/>
+          <w14:ligatures w14:val="none"/>
+        </w:rPr>
+        <w:t>\\</w:t>
+      </w:r>
+      <w:r>
+        <w:rPr>
+          <w:rFonts w:ascii="Consolas" w:eastAsia="Times New Roman" w:hAnsi="Consolas" w:cs="Times New Roman"/>
+          <w:color w:val="9CDCFE"/>
+          <w:kern w:val="0"/>
+          <w:sz w:val="18"/>
+          <w:szCs w:val="18"/>
+          <w:lang w:eastAsia="es-ES"/>
+          <w14:ligatures w14:val="none"/>
+        </w:rPr>
+        <w:t>Jugador</w:t>
+      </w:r>
+      <w:r>
+        <w:rPr>
+          <w:rFonts w:ascii="Consolas" w:eastAsia="Times New Roman" w:hAnsi="Consolas" w:cs="Times New Roman"/>
+          <w:color w:val="D7BA7D"/>
+          <w:kern w:val="0"/>
+          <w:sz w:val="18"/>
+          <w:szCs w:val="18"/>
+          <w:lang w:eastAsia="es-ES"/>
+          <w14:ligatures w14:val="none"/>
+        </w:rPr>
+        <w:t>\\</w:t>
+      </w:r>
+      <w:r>
+        <w:rPr>
+          <w:rFonts w:ascii="Consolas" w:eastAsia="Times New Roman" w:hAnsi="Consolas" w:cs="Times New Roman"/>
+          <w:color w:val="9CDCFE"/>
+          <w:kern w:val="0"/>
+          <w:sz w:val="18"/>
+          <w:szCs w:val="18"/>
+          <w:lang w:eastAsia="es-ES"/>
+          <w14:ligatures w14:val="none"/>
+        </w:rPr>
+        <w:t>"</w:t>
+      </w:r>
+      <w:r>
+        <w:rPr>
+          <w:rFonts w:ascii="Consolas" w:eastAsia="Times New Roman" w:hAnsi="Consolas" w:cs="Times New Roman"/>
+          <w:color w:val="CCCCCC"/>
+          <w:kern w:val="0"/>
+          <w:sz w:val="18"/>
+          <w:szCs w:val="18"/>
+          <w:lang w:eastAsia="es-ES"/>
+          <w14:ligatures w14:val="none"/>
+        </w:rPr>
+        <w:t xml:space="preserve">: </w:t>
+      </w:r>
+      <w:r>
+        <w:rPr>
+          <w:rFonts w:ascii="Consolas" w:eastAsia="Times New Roman" w:hAnsi="Consolas" w:cs="Times New Roman"/>
+          <w:color w:val="CE9178"/>
+          <w:kern w:val="0"/>
+          <w:sz w:val="18"/>
+          <w:szCs w:val="18"/>
+          <w:lang w:eastAsia="es-ES"/>
+          <w14:ligatures w14:val="none"/>
+        </w:rPr>
+        <w:t>"src/"</w:t>
+      </w:r>
+    </w:p>
+    <w:p>
+      <w:pPr>
+        <w:shd w:val="clear" w:color="auto" w:fill="1F1F1F"/>
+        <w:spacing w:after="0" w:line="285" w:lineRule="atLeast"/>
+        <w:rPr>
+          <w:rFonts w:ascii="Consolas" w:eastAsia="Times New Roman" w:hAnsi="Consolas" w:cs="Times New Roman"/>
+          <w:color w:val="CCCCCC"/>
+          <w:kern w:val="0"/>
+          <w:sz w:val="18"/>
+          <w:szCs w:val="18"/>
+          <w:lang w:eastAsia="es-ES"/>
+          <w14:ligatures w14:val="none"/>
+        </w:rPr>
+      </w:pPr>
+      <w:r>
+        <w:rPr>
+          <w:rFonts w:ascii="Consolas" w:eastAsia="Times New Roman" w:hAnsi="Consolas" w:cs="Times New Roman"/>
+          <w:color w:val="CCCCCC"/>
+          <w:kern w:val="0"/>
+          <w:sz w:val="18"/>
+          <w:szCs w:val="18"/>
+          <w:lang w:eastAsia="es-ES"/>
+          <w14:ligatures w14:val="none"/>
+        </w:rPr>
+        <w:t>        }</w:t>
+      </w:r>
+    </w:p>
+    <w:p>
+      <w:pPr>
+        <w:shd w:val="clear" w:color="auto" w:fill="1F1F1F"/>
+        <w:spacing w:after="0" w:line="285" w:lineRule="atLeast"/>
+        <w:rPr>
+          <w:rFonts w:ascii="Consolas" w:eastAsia="Times New Roman" w:hAnsi="Consolas" w:cs="Times New Roman"/>
+          <w:color w:val="CCCCCC"/>
+          <w:kern w:val="0"/>
+          <w:sz w:val="18"/>
+          <w:szCs w:val="18"/>
+          <w:lang w:eastAsia="es-ES"/>
+          <w14:ligatures w14:val="none"/>
+        </w:rPr>
+      </w:pPr>
+      <w:r>
+        <w:rPr>
+          <w:rFonts w:ascii="Consolas" w:eastAsia="Times New Roman" w:hAnsi="Consolas" w:cs="Times New Roman"/>
+          <w:color w:val="CCCCCC"/>
+          <w:kern w:val="0"/>
+          <w:sz w:val="18"/>
+          <w:szCs w:val="18"/>
+          <w:lang w:eastAsia="es-ES"/>
+          <w14:ligatures w14:val="none"/>
+        </w:rPr>
+        <w:t>    },</w:t>
+      </w:r>
+    </w:p>
+    <w:p>
+      <w:pPr>
+        <w:shd w:val="clear" w:color="auto" w:fill="1F1F1F"/>
+        <w:spacing w:after="0" w:line="285" w:lineRule="atLeast"/>
+        <w:rPr>
+          <w:rFonts w:ascii="Consolas" w:eastAsia="Times New Roman" w:hAnsi="Consolas" w:cs="Times New Roman"/>
+          <w:color w:val="CCCCCC"/>
+          <w:kern w:val="0"/>
+          <w:sz w:val="18"/>
+          <w:szCs w:val="18"/>
+          <w:lang w:eastAsia="es-ES"/>
+          <w14:ligatures w14:val="none"/>
+        </w:rPr>
+      </w:pPr>
+      <w:r>
+        <w:rPr>
+          <w:rFonts w:ascii="Consolas" w:eastAsia="Times New Roman" w:hAnsi="Consolas" w:cs="Times New Roman"/>
+          <w:color w:val="CCCCCC"/>
+          <w:kern w:val="0"/>
+          <w:sz w:val="18"/>
+          <w:szCs w:val="18"/>
+          <w:lang w:eastAsia="es-ES"/>
+          <w14:ligatures w14:val="none"/>
+        </w:rPr>
+        <w:t xml:space="preserve">    </w:t>
+      </w:r>
+      <w:r>
+        <w:rPr>
+          <w:rFonts w:ascii="Consolas" w:eastAsia="Times New Roman" w:hAnsi="Consolas" w:cs="Times New Roman"/>
+          <w:color w:val="9CDCFE"/>
+          <w:kern w:val="0"/>
+          <w:sz w:val="18"/>
+          <w:szCs w:val="18"/>
+          <w:lang w:eastAsia="es-ES"/>
+          <w14:ligatures w14:val="none"/>
+        </w:rPr>
+        <w:t>"</w:t>
+      </w:r>
+      <w:proofErr w:type="spellStart"/>
+      <w:r>
+        <w:rPr>
+          <w:rFonts w:ascii="Consolas" w:eastAsia="Times New Roman" w:hAnsi="Consolas" w:cs="Times New Roman"/>
+          <w:color w:val="9CDCFE"/>
+          <w:kern w:val="0"/>
+          <w:sz w:val="18"/>
+          <w:szCs w:val="18"/>
+          <w:lang w:eastAsia="es-ES"/>
+          <w14:ligatures w14:val="none"/>
+        </w:rPr>
+        <w:t>authors</w:t>
+      </w:r>
+      <w:proofErr w:type="spellEnd"/>
+      <w:r>
+        <w:rPr>
+          <w:rFonts w:ascii="Consolas" w:eastAsia="Times New Roman" w:hAnsi="Consolas" w:cs="Times New Roman"/>
+          <w:color w:val="9CDCFE"/>
+          <w:kern w:val="0"/>
+          <w:sz w:val="18"/>
+          <w:szCs w:val="18"/>
+          <w:lang w:eastAsia="es-ES"/>
+          <w14:ligatures w14:val="none"/>
+        </w:rPr>
+        <w:t>"</w:t>
+      </w:r>
+      <w:r>
+        <w:rPr>
+          <w:rFonts w:ascii="Consolas" w:eastAsia="Times New Roman" w:hAnsi="Consolas" w:cs="Times New Roman"/>
+          <w:color w:val="CCCCCC"/>
+          <w:kern w:val="0"/>
+          <w:sz w:val="18"/>
+          <w:szCs w:val="18"/>
+          <w:lang w:eastAsia="es-ES"/>
+          <w14:ligatures w14:val="none"/>
+        </w:rPr>
+        <w:t>: [</w:t>
+      </w:r>
+    </w:p>
+    <w:p>
+      <w:pPr>
+        <w:shd w:val="clear" w:color="auto" w:fill="1F1F1F"/>
+        <w:spacing w:after="0" w:line="285" w:lineRule="atLeast"/>
+        <w:rPr>
+          <w:rFonts w:ascii="Consolas" w:eastAsia="Times New Roman" w:hAnsi="Consolas" w:cs="Times New Roman"/>
+          <w:color w:val="CCCCCC"/>
+          <w:kern w:val="0"/>
+          <w:sz w:val="18"/>
+          <w:szCs w:val="18"/>
+          <w:lang w:eastAsia="es-ES"/>
+          <w14:ligatures w14:val="none"/>
+        </w:rPr>
+      </w:pPr>
+      <w:r>
+        <w:rPr>
+          <w:rFonts w:ascii="Consolas" w:eastAsia="Times New Roman" w:hAnsi="Consolas" w:cs="Times New Roman"/>
+          <w:color w:val="CCCCCC"/>
+          <w:kern w:val="0"/>
+          <w:sz w:val="18"/>
+          <w:szCs w:val="18"/>
+          <w:lang w:eastAsia="es-ES"/>
+          <w14:ligatures w14:val="none"/>
+        </w:rPr>
+        <w:t>        {</w:t>
+      </w:r>
+    </w:p>
+    <w:p>
+      <w:pPr>
+        <w:shd w:val="clear" w:color="auto" w:fill="1F1F1F"/>
+        <w:spacing w:after="0" w:line="285" w:lineRule="atLeast"/>
+        <w:rPr>
+          <w:rFonts w:ascii="Consolas" w:eastAsia="Times New Roman" w:hAnsi="Consolas" w:cs="Times New Roman"/>
+          <w:color w:val="CCCCCC"/>
+          <w:kern w:val="0"/>
+          <w:sz w:val="18"/>
+          <w:szCs w:val="18"/>
+          <w:lang w:eastAsia="es-ES"/>
+          <w14:ligatures w14:val="none"/>
+        </w:rPr>
+      </w:pPr>
+      <w:r>
+        <w:rPr>
+          <w:rFonts w:ascii="Consolas" w:eastAsia="Times New Roman" w:hAnsi="Consolas" w:cs="Times New Roman"/>
+          <w:color w:val="CCCCCC"/>
+          <w:kern w:val="0"/>
+          <w:sz w:val="18"/>
+          <w:szCs w:val="18"/>
+          <w:lang w:eastAsia="es-ES"/>
+          <w14:ligatures w14:val="none"/>
+        </w:rPr>
+        <w:t xml:space="preserve">            </w:t>
+      </w:r>
+      <w:r>
+        <w:rPr>
+          <w:rFonts w:ascii="Consolas" w:eastAsia="Times New Roman" w:hAnsi="Consolas" w:cs="Times New Roman"/>
+          <w:color w:val="9CDCFE"/>
+          <w:kern w:val="0"/>
+          <w:sz w:val="18"/>
+          <w:szCs w:val="18"/>
+          <w:lang w:eastAsia="es-ES"/>
+          <w14:ligatures w14:val="none"/>
+        </w:rPr>
+        <w:t>"name"</w:t>
+      </w:r>
+      <w:r>
+        <w:rPr>
+          <w:rFonts w:ascii="Consolas" w:eastAsia="Times New Roman" w:hAnsi="Consolas" w:cs="Times New Roman"/>
+          <w:color w:val="CCCCCC"/>
+          <w:kern w:val="0"/>
+          <w:sz w:val="18"/>
+          <w:szCs w:val="18"/>
+          <w:lang w:eastAsia="es-ES"/>
+          <w14:ligatures w14:val="none"/>
+        </w:rPr>
+        <w:t xml:space="preserve">: </w:t>
+      </w:r>
+      <w:r>
+        <w:rPr>
+          <w:rFonts w:ascii="Consolas" w:eastAsia="Times New Roman" w:hAnsi="Consolas" w:cs="Times New Roman"/>
+          <w:color w:val="CE9178"/>
+          <w:kern w:val="0"/>
+          <w:sz w:val="18"/>
+          <w:szCs w:val="18"/>
+          <w:lang w:eastAsia="es-ES"/>
+          <w14:ligatures w14:val="none"/>
+        </w:rPr>
+        <w:t xml:space="preserve">"Roberto </w:t>
+      </w:r>
+      <w:proofErr w:type="spellStart"/>
+      <w:r>
+        <w:rPr>
+          <w:rFonts w:ascii="Consolas" w:eastAsia="Times New Roman" w:hAnsi="Consolas" w:cs="Times New Roman"/>
+          <w:color w:val="CE9178"/>
+          <w:kern w:val="0"/>
+          <w:sz w:val="18"/>
+          <w:szCs w:val="18"/>
+          <w:lang w:eastAsia="es-ES"/>
+          <w14:ligatures w14:val="none"/>
+        </w:rPr>
+        <w:t>Rodriguez</w:t>
+      </w:r>
+      <w:proofErr w:type="spellEnd"/>
+      <w:r>
+        <w:rPr>
+          <w:rFonts w:ascii="Consolas" w:eastAsia="Times New Roman" w:hAnsi="Consolas" w:cs="Times New Roman"/>
+          <w:color w:val="CE9178"/>
+          <w:kern w:val="0"/>
+          <w:sz w:val="18"/>
+          <w:szCs w:val="18"/>
+          <w:lang w:eastAsia="es-ES"/>
+          <w14:ligatures w14:val="none"/>
+        </w:rPr>
+        <w:t>"</w:t>
+      </w:r>
+      <w:r>
+        <w:rPr>
+          <w:rFonts w:ascii="Consolas" w:eastAsia="Times New Roman" w:hAnsi="Consolas" w:cs="Times New Roman"/>
+          <w:color w:val="CCCCCC"/>
+          <w:kern w:val="0"/>
+          <w:sz w:val="18"/>
+          <w:szCs w:val="18"/>
+          <w:lang w:eastAsia="es-ES"/>
+          <w14:ligatures w14:val="none"/>
+        </w:rPr>
+        <w:t>,</w:t>
+      </w:r>
+    </w:p>
+    <w:p>
+      <w:pPr>
+        <w:shd w:val="clear" w:color="auto" w:fill="1F1F1F"/>
+        <w:spacing w:after="0" w:line="285" w:lineRule="atLeast"/>
+        <w:rPr>
+          <w:rFonts w:ascii="Consolas" w:eastAsia="Times New Roman" w:hAnsi="Consolas" w:cs="Times New Roman"/>
+          <w:color w:val="CCCCCC"/>
+          <w:kern w:val="0"/>
+          <w:sz w:val="18"/>
+          <w:szCs w:val="18"/>
+          <w:lang w:eastAsia="es-ES"/>
+          <w14:ligatures w14:val="none"/>
+        </w:rPr>
+      </w:pPr>
+      <w:r>
+        <w:rPr>
+          <w:rFonts w:ascii="Consolas" w:eastAsia="Times New Roman" w:hAnsi="Consolas" w:cs="Times New Roman"/>
+          <w:color w:val="CCCCCC"/>
+          <w:kern w:val="0"/>
+          <w:sz w:val="18"/>
+          <w:szCs w:val="18"/>
+          <w:lang w:eastAsia="es-ES"/>
+          <w14:ligatures w14:val="none"/>
+        </w:rPr>
+        <w:t xml:space="preserve">            </w:t>
+      </w:r>
+      <w:r>
+        <w:rPr>
+          <w:rFonts w:ascii="Consolas" w:eastAsia="Times New Roman" w:hAnsi="Consolas" w:cs="Times New Roman"/>
+          <w:color w:val="9CDCFE"/>
+          <w:kern w:val="0"/>
+          <w:sz w:val="18"/>
+          <w:szCs w:val="18"/>
+          <w:lang w:eastAsia="es-ES"/>
+          <w14:ligatures w14:val="none"/>
+        </w:rPr>
+        <w:t>"email"</w:t>
+      </w:r>
+      <w:r>
+        <w:rPr>
+          <w:rFonts w:ascii="Consolas" w:eastAsia="Times New Roman" w:hAnsi="Consolas" w:cs="Times New Roman"/>
+          <w:color w:val="CCCCCC"/>
+          <w:kern w:val="0"/>
+          <w:sz w:val="18"/>
+          <w:szCs w:val="18"/>
+          <w:lang w:eastAsia="es-ES"/>
+          <w14:ligatures w14:val="none"/>
+        </w:rPr>
+        <w:t xml:space="preserve">: </w:t>
+      </w:r>
+      <w:r>
+        <w:rPr>
+          <w:rFonts w:ascii="Consolas" w:eastAsia="Times New Roman" w:hAnsi="Consolas" w:cs="Times New Roman"/>
+          <w:color w:val="CE9178"/>
+          <w:kern w:val="0"/>
+          <w:sz w:val="18"/>
+          <w:szCs w:val="18"/>
+          <w:lang w:eastAsia="es-ES"/>
+          <w14:ligatures w14:val="none"/>
+        </w:rPr>
+        <w:t>"roberto.rodjim.1@educa.jcyl.es"</w:t>
+      </w:r>
+    </w:p>
+    <w:p>
+      <w:pPr>
+        <w:shd w:val="clear" w:color="auto" w:fill="1F1F1F"/>
+        <w:spacing w:after="0" w:line="285" w:lineRule="atLeast"/>
+        <w:rPr>
+          <w:rFonts w:ascii="Consolas" w:eastAsia="Times New Roman" w:hAnsi="Consolas" w:cs="Times New Roman"/>
+          <w:color w:val="CCCCCC"/>
+          <w:kern w:val="0"/>
+          <w:sz w:val="18"/>
+          <w:szCs w:val="18"/>
+          <w:lang w:eastAsia="es-ES"/>
+          <w14:ligatures w14:val="none"/>
+        </w:rPr>
+      </w:pPr>
+      <w:r>
+        <w:rPr>
+          <w:rFonts w:ascii="Consolas" w:eastAsia="Times New Roman" w:hAnsi="Consolas" w:cs="Times New Roman"/>
+          <w:color w:val="CCCCCC"/>
+          <w:kern w:val="0"/>
+          <w:sz w:val="18"/>
+          <w:szCs w:val="18"/>
+          <w:lang w:eastAsia="es-ES"/>
+          <w14:ligatures w14:val="none"/>
+        </w:rPr>
+        <w:t>        }</w:t>
+      </w:r>
+    </w:p>
+    <w:p>
+      <w:pPr>
+        <w:shd w:val="clear" w:color="auto" w:fill="1F1F1F"/>
+        <w:spacing w:after="0" w:line="285" w:lineRule="atLeast"/>
+        <w:rPr>
+          <w:rFonts w:ascii="Consolas" w:eastAsia="Times New Roman" w:hAnsi="Consolas" w:cs="Times New Roman"/>
+          <w:color w:val="CCCCCC"/>
+          <w:kern w:val="0"/>
+          <w:sz w:val="18"/>
+          <w:szCs w:val="18"/>
+          <w:lang w:eastAsia="es-ES"/>
+          <w14:ligatures w14:val="none"/>
+        </w:rPr>
+      </w:pPr>
+      <w:r>
+        <w:rPr>
+          <w:rFonts w:ascii="Consolas" w:eastAsia="Times New Roman" w:hAnsi="Consolas" w:cs="Times New Roman"/>
+          <w:color w:val="CCCCCC"/>
+          <w:kern w:val="0"/>
+          <w:sz w:val="18"/>
+          <w:szCs w:val="18"/>
+          <w:lang w:eastAsia="es-ES"/>
+          <w14:ligatures w14:val="none"/>
+        </w:rPr>
+        <w:t>    ],</w:t>
+      </w:r>
+    </w:p>
+    <w:p>
+      <w:pPr>
+        <w:shd w:val="clear" w:color="auto" w:fill="1F1F1F"/>
+        <w:spacing w:after="0" w:line="285" w:lineRule="atLeast"/>
+        <w:rPr>
+          <w:rFonts w:ascii="Consolas" w:eastAsia="Times New Roman" w:hAnsi="Consolas" w:cs="Times New Roman"/>
+          <w:color w:val="CCCCCC"/>
+          <w:kern w:val="0"/>
+          <w:sz w:val="18"/>
+          <w:szCs w:val="18"/>
+          <w:lang w:eastAsia="es-ES"/>
+          <w14:ligatures w14:val="none"/>
+        </w:rPr>
+      </w:pPr>
+      <w:r>
+        <w:rPr>
+          <w:rFonts w:ascii="Consolas" w:eastAsia="Times New Roman" w:hAnsi="Consolas" w:cs="Times New Roman"/>
+          <w:color w:val="CCCCCC"/>
+          <w:kern w:val="0"/>
+          <w:sz w:val="18"/>
+          <w:szCs w:val="18"/>
+          <w:lang w:eastAsia="es-ES"/>
+          <w14:ligatures w14:val="none"/>
+        </w:rPr>
+        <w:t xml:space="preserve">    </w:t>
+      </w:r>
+      <w:r>
+        <w:rPr>
+          <w:rFonts w:ascii="Consolas" w:eastAsia="Times New Roman" w:hAnsi="Consolas" w:cs="Times New Roman"/>
+          <w:color w:val="9CDCFE"/>
+          <w:kern w:val="0"/>
+          <w:sz w:val="18"/>
+          <w:szCs w:val="18"/>
+          <w:lang w:eastAsia="es-ES"/>
+          <w14:ligatures w14:val="none"/>
+        </w:rPr>
+        <w:t>"</w:t>
+      </w:r>
+      <w:proofErr w:type="spellStart"/>
+      <w:r>
+        <w:rPr>
+          <w:rFonts w:ascii="Consolas" w:eastAsia="Times New Roman" w:hAnsi="Consolas" w:cs="Times New Roman"/>
+          <w:color w:val="9CDCFE"/>
+          <w:kern w:val="0"/>
+          <w:sz w:val="18"/>
+          <w:szCs w:val="18"/>
+          <w:lang w:eastAsia="es-ES"/>
+          <w14:ligatures w14:val="none"/>
+        </w:rPr>
+        <w:t>require</w:t>
+      </w:r>
+      <w:proofErr w:type="spellEnd"/>
+      <w:r>
+        <w:rPr>
+          <w:rFonts w:ascii="Consolas" w:eastAsia="Times New Roman" w:hAnsi="Consolas" w:cs="Times New Roman"/>
+          <w:color w:val="9CDCFE"/>
+          <w:kern w:val="0"/>
+          <w:sz w:val="18"/>
+          <w:szCs w:val="18"/>
+          <w:lang w:eastAsia="es-ES"/>
+          <w14:ligatures w14:val="none"/>
+        </w:rPr>
+        <w:t>"</w:t>
+      </w:r>
+      <w:r>
+        <w:rPr>
+          <w:rFonts w:ascii="Consolas" w:eastAsia="Times New Roman" w:hAnsi="Consolas" w:cs="Times New Roman"/>
+          <w:color w:val="CCCCCC"/>
+          <w:kern w:val="0"/>
+          <w:sz w:val="18"/>
+          <w:szCs w:val="18"/>
+          <w:lang w:eastAsia="es-ES"/>
+          <w14:ligatures w14:val="none"/>
+        </w:rPr>
+        <w:t>: {}</w:t>
+      </w:r>
+    </w:p>
+    <w:p>
+      <w:pPr>
+        <w:shd w:val="clear" w:color="auto" w:fill="1F1F1F"/>
+        <w:spacing w:after="0" w:line="285" w:lineRule="atLeast"/>
+        <w:rPr>
+          <w:rFonts w:ascii="Consolas" w:eastAsia="Times New Roman" w:hAnsi="Consolas" w:cs="Times New Roman"/>
+          <w:color w:val="CCCCCC"/>
+          <w:kern w:val="0"/>
+          <w:sz w:val="18"/>
+          <w:szCs w:val="18"/>
+          <w:lang w:eastAsia="es-ES"/>
+          <w14:ligatures w14:val="none"/>
+        </w:rPr>
+      </w:pPr>
+      <w:r>
+        <w:rPr>
+          <w:rFonts w:ascii="Consolas" w:eastAsia="Times New Roman" w:hAnsi="Consolas" w:cs="Times New Roman"/>
+          <w:color w:val="CCCCCC"/>
+          <w:kern w:val="0"/>
+          <w:sz w:val="18"/>
+          <w:szCs w:val="18"/>
+          <w:lang w:eastAsia="es-ES"/>
+          <w14:ligatures w14:val="none"/>
+        </w:rPr>
+        <w:t>}</w:t>
+      </w:r>
+    </w:p>
+    <w:p>
+      <w:pPr>
+        <w:jc w:val="center"/>
+        <w:rPr>
+          <w:i/>
+          <w:iCs/>
+        </w:rPr>
+      </w:pPr>
+      <w:r>
+        <w:rPr>
+          <w:i/>
+          <w:iCs/>
+        </w:rPr>
+        <w:t>composer.json resultante</w:t>
+      </w:r>
+    </w:p>
+    <w:p>
+      <w:r>
+        <w:br/>
+      </w:r>
+      <w:r>
+        <w:br w:type="page"/>
+      </w:r>
+    </w:p>
+    <w:p/>
+    <w:p>
+      <w:pPr>
+        <w:pStyle w:val="Ttulo2"/>
+      </w:pPr>
+      <w:r>
+        <w:t>namespace</w:t>
+      </w:r>
+    </w:p>
+    <w:p/>
+    <w:p>
+      <w:r>
+        <w:t xml:space="preserve">En la estructura final del ejercicio los archivos de las clases se guardan en </w:t>
       </w:r>
       <w:r>
         <w:rPr>
@@ -10629,10 +10337,14 @@
           <w:i/>
           <w:iCs/>
         </w:rPr>
-        <w:t>index.php</w:t>
-      </w:r>
-      <w:r>
-        <w:t xml:space="preserve"> se llama a la autocarga de los archivos requeridos, pasándole como directorio </w:t>
+        <w:t>src</w:t>
+      </w:r>
+      <w:r>
+        <w:t>.</w:t>
+      </w:r>
+      <w:r>
+        <w:br/>
+        <w:t xml:space="preserve">El namespace para las clases del proyecto es </w:t>
       </w:r>
       <w:r>
         <w:rPr>
@@ -10641,14 +10353,15 @@
           <w:i/>
           <w:iCs/>
         </w:rPr>
-        <w:t>src</w:t>
+        <w:t>Clases</w:t>
       </w:r>
       <w:r>
         <w:t>.</w:t>
       </w:r>
-      <w:r>
-        <w:br/>
-        <w:t xml:space="preserve">Sin embargo, al declarar los </w:t>
+    </w:p>
+    <w:p>
+      <w:r>
+        <w:t xml:space="preserve">Desde </w:t>
       </w:r>
       <w:r>
         <w:rPr>
@@ -10657,10 +10370,10 @@
           <w:i/>
           <w:iCs/>
         </w:rPr>
-        <w:t>namespace</w:t>
-      </w:r>
-      <w:r>
-        <w:t xml:space="preserve">, los archivos se van a buscar en un directorio llamado igual al </w:t>
+        <w:t>index.php</w:t>
+      </w:r>
+      <w:r>
+        <w:t xml:space="preserve"> se llama a la autocarga de los archivos requeridos, pasándole como directorio </w:t>
       </w:r>
       <w:r>
         <w:rPr>
@@ -10669,6 +10382,34 @@
           <w:i/>
           <w:iCs/>
         </w:rPr>
+        <w:t>src</w:t>
+      </w:r>
+      <w:r>
+        <w:t>.</w:t>
+      </w:r>
+      <w:r>
+        <w:br/>
+        <w:t xml:space="preserve">Sin embargo, al declarar los </w:t>
+      </w:r>
+      <w:r>
+        <w:rPr>
+          <w:b/>
+          <w:bCs/>
+          <w:i/>
+          <w:iCs/>
+        </w:rPr>
+        <w:t>namespace</w:t>
+      </w:r>
+      <w:r>
+        <w:t xml:space="preserve">, los archivos se van a buscar en un directorio llamado igual al </w:t>
+      </w:r>
+      <w:r>
+        <w:rPr>
+          <w:b/>
+          <w:bCs/>
+          <w:i/>
+          <w:iCs/>
+        </w:rPr>
         <w:t>namespace</w:t>
       </w:r>
       <w:r>
@@ -10683,7 +10424,7 @@
         <mc:AlternateContent>
           <mc:Choice Requires="wpg">
             <w:drawing>
-              <wp:anchor distT="0" distB="0" distL="114300" distR="114300" simplePos="0" relativeHeight="251671552" behindDoc="0" locked="0" layoutInCell="1" allowOverlap="1" wp14:anchorId="42962E2C" wp14:editId="29C8DA40">
+              <wp:anchor distT="0" distB="0" distL="114300" distR="114300" simplePos="0" relativeHeight="251679744" behindDoc="0" locked="0" layoutInCell="1" allowOverlap="1" wp14:anchorId="75894449" wp14:editId="7033A716">
                 <wp:simplePos x="0" y="0"/>
                 <wp:positionH relativeFrom="column">
                   <wp:posOffset>0</wp:posOffset>
@@ -10694,7 +10435,7 @@
                 <wp:extent cx="6645910" cy="4382135"/>
                 <wp:effectExtent l="0" t="0" r="2540" b="0"/>
                 <wp:wrapNone/>
-                <wp:docPr id="158156983" name="Grupo 5"/>
+                <wp:docPr id="304903595" name="Grupo 8"/>
                 <wp:cNvGraphicFramePr/>
                 <a:graphic xmlns:a="http://schemas.openxmlformats.org/drawingml/2006/main">
                   <a:graphicData uri="http://schemas.microsoft.com/office/word/2010/wordprocessingGroup">
@@ -10709,7 +10450,7 @@
                         </a:xfrm>
                       </wpg:grpSpPr>
                       <wpg:grpSp>
-                        <wpg:cNvPr id="683120189" name="Grupo 4"/>
+                        <wpg:cNvPr id="985183758" name="Grupo 7"/>
                         <wpg:cNvGrpSpPr/>
                         <wpg:grpSpPr>
                           <a:xfrm>
@@ -10719,42 +10460,375 @@
                             <a:chExt cx="6645910" cy="4382135"/>
                           </a:xfrm>
                         </wpg:grpSpPr>
-                        <pic:pic xmlns:pic="http://schemas.openxmlformats.org/drawingml/2006/picture">
-                          <pic:nvPicPr>
-                            <pic:cNvPr id="480756409" name="Imagen 1" descr="Texto&#10;&#10;Descripción generada automáticamente"/>
-                            <pic:cNvPicPr>
-                              <a:picLocks noChangeAspect="1"/>
-                            </pic:cNvPicPr>
-                          </pic:nvPicPr>
-                          <pic:blipFill>
-                            <a:blip r:embed="rId15">
-                              <a:extLst>
-                                <a:ext uri="{28A0092B-C50C-407E-A947-70E740481C1C}">
-                                  <a14:useLocalDpi xmlns:a14="http://schemas.microsoft.com/office/drawing/2010/main" val="0"/>
-                                </a:ext>
-                              </a:extLst>
-                            </a:blip>
-                            <a:stretch>
-                              <a:fillRect/>
-                            </a:stretch>
-                          </pic:blipFill>
-                          <pic:spPr>
+                        <wpg:grpSp>
+                          <wpg:cNvPr id="1696386252" name="Grupo 6"/>
+                          <wpg:cNvGrpSpPr/>
+                          <wpg:grpSpPr>
                             <a:xfrm>
                               <a:off x="0" y="0"/>
                               <a:ext cx="6645910" cy="4382135"/>
+                              <a:chOff x="0" y="0"/>
+                              <a:chExt cx="6645910" cy="4382135"/>
                             </a:xfrm>
-                            <a:prstGeom prst="rect">
-                              <a:avLst/>
-                            </a:prstGeom>
-                          </pic:spPr>
-                        </pic:pic>
+                          </wpg:grpSpPr>
+                          <wpg:grpSp>
+                            <wpg:cNvPr id="158156983" name="Grupo 5"/>
+                            <wpg:cNvGrpSpPr/>
+                            <wpg:grpSpPr>
+                              <a:xfrm>
+                                <a:off x="0" y="0"/>
+                                <a:ext cx="6645910" cy="4382135"/>
+                                <a:chOff x="0" y="0"/>
+                                <a:chExt cx="6645910" cy="4382135"/>
+                              </a:xfrm>
+                            </wpg:grpSpPr>
+                            <wpg:grpSp>
+                              <wpg:cNvPr id="683120189" name="Grupo 4"/>
+                              <wpg:cNvGrpSpPr/>
+                              <wpg:grpSpPr>
+                                <a:xfrm>
+                                  <a:off x="0" y="0"/>
+                                  <a:ext cx="6645910" cy="4382135"/>
+                                  <a:chOff x="0" y="0"/>
+                                  <a:chExt cx="6645910" cy="4382135"/>
+                                </a:xfrm>
+                              </wpg:grpSpPr>
+                              <pic:pic xmlns:pic="http://schemas.openxmlformats.org/drawingml/2006/picture">
+                                <pic:nvPicPr>
+                                  <pic:cNvPr id="480756409" name="Imagen 1" descr="Texto&#10;&#10;Descripción generada automáticamente"/>
+                                  <pic:cNvPicPr>
+                                    <a:picLocks noChangeAspect="1"/>
+                                  </pic:cNvPicPr>
+                                </pic:nvPicPr>
+                                <pic:blipFill>
+                                  <a:blip r:embed="rId16">
+                                    <a:extLst>
+                                      <a:ext uri="{28A0092B-C50C-407E-A947-70E740481C1C}">
+                                        <a14:useLocalDpi xmlns:a14="http://schemas.microsoft.com/office/drawing/2010/main" val="0"/>
+                                      </a:ext>
+                                    </a:extLst>
+                                  </a:blip>
+                                  <a:stretch>
+                                    <a:fillRect/>
+                                  </a:stretch>
+                                </pic:blipFill>
+                                <pic:spPr>
+                                  <a:xfrm>
+                                    <a:off x="0" y="0"/>
+                                    <a:ext cx="6645910" cy="4382135"/>
+                                  </a:xfrm>
+                                  <a:prstGeom prst="rect">
+                                    <a:avLst/>
+                                  </a:prstGeom>
+                                </pic:spPr>
+                              </pic:pic>
+                              <wps:wsp>
+                                <wps:cNvPr id="609990974" name="Rectángulo: esquinas redondeadas 1"/>
+                                <wps:cNvSpPr/>
+                                <wps:spPr>
+                                  <a:xfrm>
+                                    <a:off x="209550" y="3352800"/>
+                                    <a:ext cx="1362075" cy="762000"/>
+                                  </a:xfrm>
+                                  <a:prstGeom prst="roundRect">
+                                    <a:avLst/>
+                                  </a:prstGeom>
+                                  <a:noFill/>
+                                  <a:ln w="19050">
+                                    <a:solidFill>
+                                      <a:srgbClr val="FFFF00"/>
+                                    </a:solidFill>
+                                  </a:ln>
+                                </wps:spPr>
+                                <wps:style>
+                                  <a:lnRef idx="2">
+                                    <a:schemeClr val="accent1">
+                                      <a:shade val="15000"/>
+                                    </a:schemeClr>
+                                  </a:lnRef>
+                                  <a:fillRef idx="1">
+                                    <a:schemeClr val="accent1"/>
+                                  </a:fillRef>
+                                  <a:effectRef idx="0">
+                                    <a:schemeClr val="accent1"/>
+                                  </a:effectRef>
+                                  <a:fontRef idx="minor">
+                                    <a:schemeClr val="lt1"/>
+                                  </a:fontRef>
+                                </wps:style>
+                                <wps:bodyPr rot="0" spcFirstLastPara="0" vertOverflow="overflow" horzOverflow="overflow" vert="horz" wrap="square" lIns="91440" tIns="45720" rIns="91440" bIns="45720" numCol="1" spcCol="0" rtlCol="0" fromWordArt="0" anchor="ctr" anchorCtr="0" forceAA="0" compatLnSpc="1">
+                                  <a:prstTxWarp prst="textNoShape">
+                                    <a:avLst/>
+                                  </a:prstTxWarp>
+                                  <a:noAutofit/>
+                                </wps:bodyPr>
+                              </wps:wsp>
+                              <wps:wsp>
+                                <wps:cNvPr id="659534285" name="Cuadro de texto 2"/>
+                                <wps:cNvSpPr txBox="1"/>
+                                <wps:spPr>
+                                  <a:xfrm>
+                                    <a:off x="1952625" y="3914775"/>
+                                    <a:ext cx="2219325" cy="266700"/>
+                                  </a:xfrm>
+                                  <a:prstGeom prst="rect">
+                                    <a:avLst/>
+                                  </a:prstGeom>
+                                  <a:solidFill>
+                                    <a:schemeClr val="tx1"/>
+                                  </a:solidFill>
+                                  <a:ln w="6350">
+                                    <a:solidFill>
+                                      <a:prstClr val="black"/>
+                                    </a:solidFill>
+                                  </a:ln>
+                                </wps:spPr>
+                                <wps:txbx>
+                                  <w:txbxContent>
+                                    <w:p>
+                                      <w:pPr>
+                                        <w:rPr>
+                                          <w:color w:val="FFFF00"/>
+                                        </w:rPr>
+                                      </w:pPr>
+                                      <w:r>
+                                        <w:rPr>
+                                          <w:color w:val="FFFF00"/>
+                                        </w:rPr>
+                                        <w:t>Directorio específico para las clases</w:t>
+                                      </w:r>
+                                    </w:p>
+                                  </w:txbxContent>
+                                </wps:txbx>
+                                <wps:bodyPr rot="0" spcFirstLastPara="0" vertOverflow="overflow" horzOverflow="overflow" vert="horz" wrap="square" lIns="91440" tIns="45720" rIns="91440" bIns="45720" numCol="1" spcCol="0" rtlCol="0" fromWordArt="0" anchor="t" anchorCtr="0" forceAA="0" compatLnSpc="1">
+                                  <a:prstTxWarp prst="textNoShape">
+                                    <a:avLst/>
+                                  </a:prstTxWarp>
+                                  <a:noAutofit/>
+                                </wps:bodyPr>
+                              </wps:wsp>
+                              <wps:wsp>
+                                <wps:cNvPr id="553233132" name="Conector recto de flecha 3"/>
+                                <wps:cNvCnPr/>
+                                <wps:spPr>
+                                  <a:xfrm flipH="1" flipV="1">
+                                    <a:off x="1590675" y="3771900"/>
+                                    <a:ext cx="342900" cy="285750"/>
+                                  </a:xfrm>
+                                  <a:prstGeom prst="straightConnector1">
+                                    <a:avLst/>
+                                  </a:prstGeom>
+                                  <a:ln w="19050">
+                                    <a:solidFill>
+                                      <a:srgbClr val="FFFF00"/>
+                                    </a:solidFill>
+                                    <a:tailEnd type="triangle"/>
+                                  </a:ln>
+                                </wps:spPr>
+                                <wps:style>
+                                  <a:lnRef idx="1">
+                                    <a:schemeClr val="accent1"/>
+                                  </a:lnRef>
+                                  <a:fillRef idx="0">
+                                    <a:schemeClr val="accent1"/>
+                                  </a:fillRef>
+                                  <a:effectRef idx="0">
+                                    <a:schemeClr val="accent1"/>
+                                  </a:effectRef>
+                                  <a:fontRef idx="minor">
+                                    <a:schemeClr val="tx1"/>
+                                  </a:fontRef>
+                                </wps:style>
+                                <wps:bodyPr/>
+                              </wps:wsp>
+                            </wpg:grpSp>
+                            <wps:wsp>
+                              <wps:cNvPr id="1053898911" name="Rectángulo: esquinas redondeadas 1"/>
+                              <wps:cNvSpPr/>
+                              <wps:spPr>
+                                <a:xfrm>
+                                  <a:off x="333375" y="1152525"/>
+                                  <a:ext cx="1362075" cy="762000"/>
+                                </a:xfrm>
+                                <a:prstGeom prst="roundRect">
+                                  <a:avLst/>
+                                </a:prstGeom>
+                                <a:noFill/>
+                                <a:ln w="19050">
+                                  <a:solidFill>
+                                    <a:srgbClr val="FFFF00"/>
+                                  </a:solidFill>
+                                </a:ln>
+                              </wps:spPr>
+                              <wps:style>
+                                <a:lnRef idx="2">
+                                  <a:schemeClr val="accent1">
+                                    <a:shade val="15000"/>
+                                  </a:schemeClr>
+                                </a:lnRef>
+                                <a:fillRef idx="1">
+                                  <a:schemeClr val="accent1"/>
+                                </a:fillRef>
+                                <a:effectRef idx="0">
+                                  <a:schemeClr val="accent1"/>
+                                </a:effectRef>
+                                <a:fontRef idx="minor">
+                                  <a:schemeClr val="lt1"/>
+                                </a:fontRef>
+                              </wps:style>
+                              <wps:bodyPr rot="0" spcFirstLastPara="0" vertOverflow="overflow" horzOverflow="overflow" vert="horz" wrap="square" lIns="91440" tIns="45720" rIns="91440" bIns="45720" numCol="1" spcCol="0" rtlCol="0" fromWordArt="0" anchor="ctr" anchorCtr="0" forceAA="0" compatLnSpc="1">
+                                <a:prstTxWarp prst="textNoShape">
+                                  <a:avLst/>
+                                </a:prstTxWarp>
+                                <a:noAutofit/>
+                              </wps:bodyPr>
+                            </wps:wsp>
+                            <wps:wsp>
+                              <wps:cNvPr id="902189622" name="Cuadro de texto 2"/>
+                              <wps:cNvSpPr txBox="1"/>
+                              <wps:spPr>
+                                <a:xfrm>
+                                  <a:off x="295275" y="361950"/>
+                                  <a:ext cx="2247900" cy="266700"/>
+                                </a:xfrm>
+                                <a:prstGeom prst="rect">
+                                  <a:avLst/>
+                                </a:prstGeom>
+                                <a:solidFill>
+                                  <a:schemeClr val="tx1"/>
+                                </a:solidFill>
+                                <a:ln w="6350">
+                                  <a:solidFill>
+                                    <a:prstClr val="black"/>
+                                  </a:solidFill>
+                                </a:ln>
+                              </wps:spPr>
+                              <wps:txbx>
+                                <w:txbxContent>
+                                  <w:p>
+                                    <w:pPr>
+                                      <w:rPr>
+                                        <w:color w:val="FFFF00"/>
+                                      </w:rPr>
+                                    </w:pPr>
+                                    <w:r>
+                                      <w:rPr>
+                                        <w:color w:val="FFFF00"/>
+                                      </w:rPr>
+                                      <w:t xml:space="preserve">Directorio </w:t>
+                                    </w:r>
+                                    <w:r>
+                                      <w:rPr>
+                                        <w:color w:val="FFFF00"/>
+                                      </w:rPr>
+                                      <w:t xml:space="preserve">creado </w:t>
+                                    </w:r>
+                                    <w:r>
+                                      <w:rPr>
+                                        <w:color w:val="FFFF00"/>
+                                      </w:rPr>
+                                      <w:t xml:space="preserve">para </w:t>
+                                    </w:r>
+                                    <w:r>
+                                      <w:rPr>
+                                        <w:color w:val="FFFF00"/>
+                                      </w:rPr>
+                                      <w:t>namespaces</w:t>
+                                    </w:r>
+                                  </w:p>
+                                </w:txbxContent>
+                              </wps:txbx>
+                              <wps:bodyPr rot="0" spcFirstLastPara="0" vertOverflow="overflow" horzOverflow="overflow" vert="horz" wrap="square" lIns="91440" tIns="45720" rIns="91440" bIns="45720" numCol="1" spcCol="0" rtlCol="0" fromWordArt="0" anchor="t" anchorCtr="0" forceAA="0" compatLnSpc="1">
+                                <a:prstTxWarp prst="textNoShape">
+                                  <a:avLst/>
+                                </a:prstTxWarp>
+                                <a:noAutofit/>
+                              </wps:bodyPr>
+                            </wps:wsp>
+                            <wps:wsp>
+                              <wps:cNvPr id="36306393" name="Conector recto de flecha 3"/>
+                              <wps:cNvCnPr/>
+                              <wps:spPr>
+                                <a:xfrm flipH="1">
+                                  <a:off x="1038225" y="571500"/>
+                                  <a:ext cx="45719" cy="581025"/>
+                                </a:xfrm>
+                                <a:prstGeom prst="straightConnector1">
+                                  <a:avLst/>
+                                </a:prstGeom>
+                                <a:ln w="19050">
+                                  <a:solidFill>
+                                    <a:srgbClr val="FFFF00"/>
+                                  </a:solidFill>
+                                  <a:tailEnd type="triangle"/>
+                                </a:ln>
+                              </wps:spPr>
+                              <wps:style>
+                                <a:lnRef idx="1">
+                                  <a:schemeClr val="accent1"/>
+                                </a:lnRef>
+                                <a:fillRef idx="0">
+                                  <a:schemeClr val="accent1"/>
+                                </a:fillRef>
+                                <a:effectRef idx="0">
+                                  <a:schemeClr val="accent1"/>
+                                </a:effectRef>
+                                <a:fontRef idx="minor">
+                                  <a:schemeClr val="tx1"/>
+                                </a:fontRef>
+                              </wps:style>
+                              <wps:bodyPr/>
+                            </wps:wsp>
+                          </wpg:grpSp>
+                          <wps:wsp>
+                            <wps:cNvPr id="1885894620" name="Rectángulo: esquinas redondeadas 1"/>
+                            <wps:cNvSpPr/>
+                            <wps:spPr>
+                              <a:xfrm>
+                                <a:off x="2438400" y="3143250"/>
+                                <a:ext cx="1362075" cy="266700"/>
+                              </a:xfrm>
+                              <a:prstGeom prst="roundRect">
+                                <a:avLst/>
+                              </a:prstGeom>
+                              <a:noFill/>
+                              <a:ln w="19050">
+                                <a:solidFill>
+                                  <a:srgbClr val="FFFF00"/>
+                                </a:solidFill>
+                              </a:ln>
+                            </wps:spPr>
+                            <wps:style>
+                              <a:lnRef idx="2">
+                                <a:schemeClr val="accent1">
+                                  <a:shade val="15000"/>
+                                </a:schemeClr>
+                              </a:lnRef>
+                              <a:fillRef idx="1">
+                                <a:schemeClr val="accent1"/>
+                              </a:fillRef>
+                              <a:effectRef idx="0">
+                                <a:schemeClr val="accent1"/>
+                              </a:effectRef>
+                              <a:fontRef idx="minor">
+                                <a:schemeClr val="lt1"/>
+                              </a:fontRef>
+                            </wps:style>
+                            <wps:bodyPr rot="0" spcFirstLastPara="0" vertOverflow="overflow" horzOverflow="overflow" vert="horz" wrap="square" lIns="91440" tIns="45720" rIns="91440" bIns="45720" numCol="1" spcCol="0" rtlCol="0" fromWordArt="0" anchor="ctr" anchorCtr="0" forceAA="0" compatLnSpc="1">
+                              <a:prstTxWarp prst="textNoShape">
+                                <a:avLst/>
+                              </a:prstTxWarp>
+                              <a:noAutofit/>
+                            </wps:bodyPr>
+                          </wps:wsp>
+                        </wpg:grpSp>
                         <wps:wsp>
-                          <wps:cNvPr id="609990974" name="Rectángulo: esquinas redondeadas 1"/>
+                          <wps:cNvPr id="1297843718" name="Rectángulo: esquinas redondeadas 1"/>
                           <wps:cNvSpPr/>
                           <wps:spPr>
                             <a:xfrm>
-                              <a:off x="209550" y="3352800"/>
-                              <a:ext cx="1362075" cy="762000"/>
+                              <a:off x="2628900" y="857250"/>
+                              <a:ext cx="2266950" cy="266700"/>
                             </a:xfrm>
                             <a:prstGeom prst="roundRect">
                               <a:avLst/>
@@ -10789,27 +10863,115 @@
                             <a:noAutofit/>
                           </wps:bodyPr>
                         </wps:wsp>
-                        <wps:wsp>
-                          <wps:cNvPr id="659534285" name="Cuadro de texto 2"/>
-                          <wps:cNvSpPr txBox="1"/>
-                          <wps:spPr>
-                            <a:xfrm>
-                              <a:off x="1952625" y="3914775"/>
-                              <a:ext cx="2219325" cy="266700"/>
-                            </a:xfrm>
-                            <a:prstGeom prst="rect">
-                              <a:avLst/>
-                            </a:prstGeom>
+                      </wpg:grpSp>
+                      <wps:wsp>
+                        <wps:cNvPr id="1825762614" name="Conector recto de flecha 3"/>
+                        <wps:cNvCnPr/>
+                        <wps:spPr>
+                          <a:xfrm flipH="1">
+                            <a:off x="1724025" y="1114425"/>
+                            <a:ext cx="876300" cy="295275"/>
+                          </a:xfrm>
+                          <a:prstGeom prst="straightConnector1">
+                            <a:avLst/>
+                          </a:prstGeom>
+                          <a:ln w="19050">
                             <a:solidFill>
-                              <a:schemeClr val="tx1"/>
+                              <a:srgbClr val="FFFF00"/>
                             </a:solidFill>
-                            <a:ln w="6350">
-                              <a:solidFill>
-                                <a:prstClr val="black"/>
-                              </a:solidFill>
-                            </a:ln>
-                          </wps:spPr>
-                          <wps:txbx>
+                            <a:tailEnd type="triangle"/>
+                          </a:ln>
+                        </wps:spPr>
+                        <wps:style>
+                          <a:lnRef idx="1">
+                            <a:schemeClr val="accent1"/>
+                          </a:lnRef>
+                          <a:fillRef idx="0">
+                            <a:schemeClr val="accent1"/>
+                          </a:fillRef>
+                          <a:effectRef idx="0">
+                            <a:schemeClr val="accent1"/>
+                          </a:effectRef>
+                          <a:fontRef idx="minor">
+                            <a:schemeClr val="tx1"/>
+                          </a:fontRef>
+                        </wps:style>
+                        <wps:bodyPr/>
+                      </wps:wsp>
+                      <wps:wsp>
+                        <wps:cNvPr id="2131504969" name="Conector recto de flecha 3"/>
+                        <wps:cNvCnPr/>
+                        <wps:spPr>
+                          <a:xfrm flipH="1">
+                            <a:off x="1514475" y="1143000"/>
+                            <a:ext cx="1114425" cy="2219325"/>
+                          </a:xfrm>
+                          <a:prstGeom prst="straightConnector1">
+                            <a:avLst/>
+                          </a:prstGeom>
+                          <a:ln w="19050">
+                            <a:solidFill>
+                              <a:srgbClr val="FF0000"/>
+                            </a:solidFill>
+                            <a:tailEnd type="triangle"/>
+                          </a:ln>
+                        </wps:spPr>
+                        <wps:style>
+                          <a:lnRef idx="1">
+                            <a:schemeClr val="accent1"/>
+                          </a:lnRef>
+                          <a:fillRef idx="0">
+                            <a:schemeClr val="accent1"/>
+                          </a:fillRef>
+                          <a:effectRef idx="0">
+                            <a:schemeClr val="accent1"/>
+                          </a:effectRef>
+                          <a:fontRef idx="minor">
+                            <a:schemeClr val="tx1"/>
+                          </a:fontRef>
+                        </wps:style>
+                        <wps:bodyPr/>
+                      </wps:wsp>
+                    </wpg:wgp>
+                  </a:graphicData>
+                </a:graphic>
+              </wp:anchor>
+            </w:drawing>
+          </mc:Choice>
+          <mc:Fallback>
+            <w:pict>
+              <v:group w14:anchorId="75894449" id="Grupo 8" o:spid="_x0000_s1059" style="position:absolute;margin-left:0;margin-top:22.85pt;width:523.3pt;height:345.05pt;z-index:251679744" coordsize="66459,43821" o:gfxdata="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">
+                <v:group id="Grupo 7" o:spid="_x0000_s1060" style="position:absolute;width:66459;height:43821" coordsize="66459,43821" o:gfxdata="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">
+                  <v:group id="Grupo 6" o:spid="_x0000_s1061" style="position:absolute;width:66459;height:43821" coordsize="66459,43821" o:gfxdata="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">
+                    <v:group id="Grupo 5" o:spid="_x0000_s1062" style="position:absolute;width:66459;height:43821" coordsize="66459,43821" o:gfxdata="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">
+                      <v:group id="Grupo 4" o:spid="_x0000_s1063" style="position:absolute;width:66459;height:43821" coordsize="66459,43821" o:gfxdata="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">
+                        <v:shapetype id="_x0000_t75" coordsize="21600,21600" o:spt="75" o:preferrelative="t" path="m@4@5l@4@11@9@11@9@5xe" filled="f" stroked="f">
+                          <v:stroke joinstyle="miter"/>
+                          <v:formulas>
+                            <v:f eqn="if lineDrawn pixelLineWidth 0"/>
+                            <v:f eqn="sum @0 1 0"/>
+                            <v:f eqn="sum 0 0 @1"/>
+                            <v:f eqn="prod @2 1 2"/>
+                            <v:f eqn="prod @3 21600 pixelWidth"/>
+                            <v:f eqn="prod @3 21600 pixelHeight"/>
+                            <v:f eqn="sum @0 0 1"/>
+                            <v:f eqn="prod @6 1 2"/>
+                            <v:f eqn="prod @7 21600 pixelWidth"/>
+                            <v:f eqn="sum @8 21600 0"/>
+                            <v:f eqn="prod @7 21600 pixelHeight"/>
+                            <v:f eqn="sum @10 21600 0"/>
+                          </v:formulas>
+                          <v:path o:extrusionok="f" gradientshapeok="t" o:connecttype="rect"/>
+                          <o:lock v:ext="edit" aspectratio="t"/>
+                        </v:shapetype>
+                        <v:shape id="Imagen 1" o:spid="_x0000_s1064" type="#_x0000_t75" alt="Texto&#10;&#10;Descripción generada automáticamente" style="position:absolute;width:66459;height:43821;visibility:visible;mso-wrap-style:square" o:gfxdata="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">
+                          <v:imagedata r:id="rId17" o:title="Texto&#10;&#10;Descripción generada automáticamente"/>
+                        </v:shape>
+                        <v:roundrect id="_x0000_s1065" style="position:absolute;left:2095;top:33528;width:13621;height:7620;visibility:visible;mso-wrap-style:square;v-text-anchor:middle" arcsize="10923f" o:gfxdata="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" filled="f" strokecolor="yellow" strokeweight="1.5pt">
+                          <v:stroke joinstyle="miter"/>
+                        </v:roundrect>
+                        <v:shape id="_x0000_s1066" type="#_x0000_t202" style="position:absolute;left:19526;top:39147;width:22193;height:2667;visibility:visible;mso-wrap-style:square;v-text-anchor:top" o:gfxdata="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" fillcolor="black [3213]" strokeweight=".5pt">
+                          <v:textbox>
                             <w:txbxContent>
                               <w:p>
                                 <w:pPr>
@@ -10825,111 +10987,21 @@
                                 </w:r>
                               </w:p>
                             </w:txbxContent>
-                          </wps:txbx>
-                          <wps:bodyPr rot="0" spcFirstLastPara="0" vertOverflow="overflow" horzOverflow="overflow" vert="horz" wrap="square" lIns="91440" tIns="45720" rIns="91440" bIns="45720" numCol="1" spcCol="0" rtlCol="0" fromWordArt="0" anchor="t" anchorCtr="0" forceAA="0" compatLnSpc="1">
-                            <a:prstTxWarp prst="textNoShape">
-                              <a:avLst/>
-                            </a:prstTxWarp>
-                            <a:noAutofit/>
-                          </wps:bodyPr>
-                        </wps:wsp>
-                        <wps:wsp>
-                          <wps:cNvPr id="553233132" name="Conector recto de flecha 3"/>
-                          <wps:cNvCnPr/>
-                          <wps:spPr>
-                            <a:xfrm flipH="1" flipV="1">
-                              <a:off x="1590675" y="3771900"/>
-                              <a:ext cx="342900" cy="285750"/>
-                            </a:xfrm>
-                            <a:prstGeom prst="straightConnector1">
-                              <a:avLst/>
-                            </a:prstGeom>
-                            <a:ln w="19050">
-                              <a:solidFill>
-                                <a:srgbClr val="FFFF00"/>
-                              </a:solidFill>
-                              <a:tailEnd type="triangle"/>
-                            </a:ln>
-                          </wps:spPr>
-                          <wps:style>
-                            <a:lnRef idx="1">
-                              <a:schemeClr val="accent1"/>
-                            </a:lnRef>
-                            <a:fillRef idx="0">
-                              <a:schemeClr val="accent1"/>
-                            </a:fillRef>
-                            <a:effectRef idx="0">
-                              <a:schemeClr val="accent1"/>
-                            </a:effectRef>
-                            <a:fontRef idx="minor">
-                              <a:schemeClr val="tx1"/>
-                            </a:fontRef>
-                          </wps:style>
-                          <wps:bodyPr/>
-                        </wps:wsp>
-                      </wpg:grpSp>
-                      <wps:wsp>
-                        <wps:cNvPr id="1053898911" name="Rectángulo: esquinas redondeadas 1"/>
-                        <wps:cNvSpPr/>
-                        <wps:spPr>
-                          <a:xfrm>
-                            <a:off x="333375" y="1152525"/>
-                            <a:ext cx="1362075" cy="762000"/>
-                          </a:xfrm>
-                          <a:prstGeom prst="roundRect">
-                            <a:avLst/>
-                          </a:prstGeom>
-                          <a:noFill/>
-                          <a:ln w="19050">
-                            <a:solidFill>
-                              <a:srgbClr val="FFFF00"/>
-                            </a:solidFill>
-                          </a:ln>
-                        </wps:spPr>
-                        <wps:style>
-                          <a:lnRef idx="2">
-                            <a:schemeClr val="accent1">
-                              <a:shade val="15000"/>
-                            </a:schemeClr>
-                          </a:lnRef>
-                          <a:fillRef idx="1">
-                            <a:schemeClr val="accent1"/>
-                          </a:fillRef>
-                          <a:effectRef idx="0">
-                            <a:schemeClr val="accent1"/>
-                          </a:effectRef>
-                          <a:fontRef idx="minor">
-                            <a:schemeClr val="lt1"/>
-                          </a:fontRef>
-                        </wps:style>
-                        <wps:bodyPr rot="0" spcFirstLastPara="0" vertOverflow="overflow" horzOverflow="overflow" vert="horz" wrap="square" lIns="91440" tIns="45720" rIns="91440" bIns="45720" numCol="1" spcCol="0" rtlCol="0" fromWordArt="0" anchor="ctr" anchorCtr="0" forceAA="0" compatLnSpc="1">
-                          <a:prstTxWarp prst="textNoShape">
-                            <a:avLst/>
-                          </a:prstTxWarp>
-                          <a:noAutofit/>
-                        </wps:bodyPr>
-                      </wps:wsp>
-                      <wps:wsp>
-                        <wps:cNvPr id="902189622" name="Cuadro de texto 2"/>
-                        <wps:cNvSpPr txBox="1"/>
-                        <wps:spPr>
-                          <a:xfrm>
-                            <a:off x="295275" y="361950"/>
-                            <a:ext cx="2247900" cy="266700"/>
-                          </a:xfrm>
-                          <a:prstGeom prst="rect">
-                            <a:avLst/>
-                          </a:prstGeom>
-                          <a:solidFill>
-                            <a:schemeClr val="tx1"/>
-                          </a:solidFill>
-                          <a:ln w="6350">
-                            <a:solidFill>
-                              <a:prstClr val="black"/>
-                            </a:solidFill>
-                          </a:ln>
-                        </wps:spPr>
-                        <wps:txbx>
+                          </v:textbox>
+                        </v:shape>
+                        <v:shapetype id="_x0000_t32" coordsize="21600,21600" o:spt="32" o:oned="t" path="m,l21600,21600e" filled="f">
+                          <v:path arrowok="t" fillok="f" o:connecttype="none"/>
+                          <o:lock v:ext="edit" shapetype="t"/>
+                        </v:shapetype>
+                        <v:shape id="Conector recto de flecha 3" o:spid="_x0000_s1067" type="#_x0000_t32" style="position:absolute;left:15906;top:37719;width:3429;height:2857;flip:x y;visibility:visible;mso-wrap-style:square" o:connectortype="straight" o:gfxdata="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" strokecolor="yellow" strokeweight="1.5pt">
+                          <v:stroke endarrow="block" joinstyle="miter"/>
+                        </v:shape>
+                      </v:group>
+                      <v:roundrect id="_x0000_s1068" style="position:absolute;left:3333;top:11525;width:13621;height:7620;visibility:visible;mso-wrap-style:square;v-text-anchor:middle" arcsize="10923f" o:gfxdata="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" filled="f" strokecolor="yellow" strokeweight="1.5pt">
+                        <v:stroke joinstyle="miter"/>
+                      </v:roundrect>
+                      <v:shape id="_x0000_s1069" type="#_x0000_t202" style="position:absolute;left:2952;top:3619;width:22479;height:2667;visibility:visible;mso-wrap-style:square;v-text-anchor:top" o:gfxdata="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" fillcolor="black [3213]" strokeweight=".5pt">
+                        <v:textbox>
                           <w:txbxContent>
                             <w:p>
                               <w:pPr>
@@ -10963,151 +11035,24 @@
                               </w:r>
                             </w:p>
                           </w:txbxContent>
-                        </wps:txbx>
-                        <wps:bodyPr rot="0" spcFirstLastPara="0" vertOverflow="overflow" horzOverflow="overflow" vert="horz" wrap="square" lIns="91440" tIns="45720" rIns="91440" bIns="45720" numCol="1" spcCol="0" rtlCol="0" fromWordArt="0" anchor="t" anchorCtr="0" forceAA="0" compatLnSpc="1">
-                          <a:prstTxWarp prst="textNoShape">
-                            <a:avLst/>
-                          </a:prstTxWarp>
-                          <a:noAutofit/>
-                        </wps:bodyPr>
-                      </wps:wsp>
-                      <wps:wsp>
-                        <wps:cNvPr id="36306393" name="Conector recto de flecha 3"/>
-                        <wps:cNvCnPr/>
-                        <wps:spPr>
-                          <a:xfrm flipH="1">
-                            <a:off x="1038225" y="571500"/>
-                            <a:ext cx="45719" cy="581025"/>
-                          </a:xfrm>
-                          <a:prstGeom prst="straightConnector1">
-                            <a:avLst/>
-                          </a:prstGeom>
-                          <a:ln w="19050">
-                            <a:solidFill>
-                              <a:srgbClr val="FFFF00"/>
-                            </a:solidFill>
-                            <a:tailEnd type="triangle"/>
-                          </a:ln>
-                        </wps:spPr>
-                        <wps:style>
-                          <a:lnRef idx="1">
-                            <a:schemeClr val="accent1"/>
-                          </a:lnRef>
-                          <a:fillRef idx="0">
-                            <a:schemeClr val="accent1"/>
-                          </a:fillRef>
-                          <a:effectRef idx="0">
-                            <a:schemeClr val="accent1"/>
-                          </a:effectRef>
-                          <a:fontRef idx="minor">
-                            <a:schemeClr val="tx1"/>
-                          </a:fontRef>
-                        </wps:style>
-                        <wps:bodyPr/>
-                      </wps:wsp>
-                    </wpg:wgp>
-                  </a:graphicData>
-                </a:graphic>
-              </wp:anchor>
-            </w:drawing>
-          </mc:Choice>
-          <mc:Fallback>
-            <w:pict>
-              <v:group w14:anchorId="42962E2C" id="Grupo 5" o:spid="_x0000_s1058" style="position:absolute;margin-left:0;margin-top:22.85pt;width:523.3pt;height:345.05pt;z-index:251671552" coordsize="66459,43821" o:gfxdata="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">
-                <v:group id="Grupo 4" o:spid="_x0000_s1059" style="position:absolute;width:66459;height:43821" coordsize="66459,43821" o:gfxdata="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">
-                  <v:shapetype id="_x0000_t75" coordsize="21600,21600" o:spt="75" o:preferrelative="t" path="m@4@5l@4@11@9@11@9@5xe" filled="f" stroked="f">
-                    <v:stroke joinstyle="miter"/>
-                    <v:formulas>
-                      <v:f eqn="if lineDrawn pixelLineWidth 0"/>
-                      <v:f eqn="sum @0 1 0"/>
-                      <v:f eqn="sum 0 0 @1"/>
-                      <v:f eqn="prod @2 1 2"/>
-                      <v:f eqn="prod @3 21600 pixelWidth"/>
-                      <v:f eqn="prod @3 21600 pixelHeight"/>
-                      <v:f eqn="sum @0 0 1"/>
-                      <v:f eqn="prod @6 1 2"/>
-                      <v:f eqn="prod @7 21600 pixelWidth"/>
-                      <v:f eqn="sum @8 21600 0"/>
-                      <v:f eqn="prod @7 21600 pixelHeight"/>
-                      <v:f eqn="sum @10 21600 0"/>
-                    </v:formulas>
-                    <v:path o:extrusionok="f" gradientshapeok="t" o:connecttype="rect"/>
-                    <o:lock v:ext="edit" aspectratio="t"/>
-                  </v:shapetype>
-                  <v:shape id="Imagen 1" o:spid="_x0000_s1060" type="#_x0000_t75" alt="Texto&#10;&#10;Descripción generada automáticamente" style="position:absolute;width:66459;height:43821;visibility:visible;mso-wrap-style:square" o:gfxdata="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">
-                    <v:imagedata r:id="rId16" o:title="Texto&#10;&#10;Descripción generada automáticamente"/>
-                  </v:shape>
-                  <v:roundrect id="_x0000_s1061" style="position:absolute;left:2095;top:33528;width:13621;height:7620;visibility:visible;mso-wrap-style:square;v-text-anchor:middle" arcsize="10923f" o:gfxdata="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" filled="f" strokecolor="yellow" strokeweight="1.5pt">
+                        </v:textbox>
+                      </v:shape>
+                      <v:shape id="Conector recto de flecha 3" o:spid="_x0000_s1070" type="#_x0000_t32" style="position:absolute;left:10382;top:5715;width:457;height:5810;flip:x;visibility:visible;mso-wrap-style:square" o:connectortype="straight" o:gfxdata="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" strokecolor="yellow" strokeweight="1.5pt">
+                        <v:stroke endarrow="block" joinstyle="miter"/>
+                      </v:shape>
+                    </v:group>
+                    <v:roundrect id="_x0000_s1071" style="position:absolute;left:24384;top:31432;width:13620;height:2667;visibility:visible;mso-wrap-style:square;v-text-anchor:middle" arcsize="10923f" o:gfxdata="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" filled="f" strokecolor="yellow" strokeweight="1.5pt">
+                      <v:stroke joinstyle="miter"/>
+                    </v:roundrect>
+                  </v:group>
+                  <v:roundrect id="_x0000_s1072" style="position:absolute;left:26289;top:8572;width:22669;height:2667;visibility:visible;mso-wrap-style:square;v-text-anchor:middle" arcsize="10923f" o:gfxdata="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" filled="f" strokecolor="yellow" strokeweight="1.5pt">
                     <v:stroke joinstyle="miter"/>
                   </v:roundrect>
-                  <v:shape id="_x0000_s1062" type="#_x0000_t202" style="position:absolute;left:19526;top:39147;width:22193;height:2667;visibility:visible;mso-wrap-style:square;v-text-anchor:top" o:gfxdata="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" fillcolor="black [3213]" strokeweight=".5pt">
-                    <v:textbox>
-                      <w:txbxContent>
-                        <w:p>
-                          <w:pPr>
-                            <w:rPr>
-                              <w:color w:val="FFFF00"/>
-                            </w:rPr>
-                          </w:pPr>
-                          <w:r>
-                            <w:rPr>
-                              <w:color w:val="FFFF00"/>
-                            </w:rPr>
-                            <w:t>Directorio específico para las clases</w:t>
-                          </w:r>
-                        </w:p>
-                      </w:txbxContent>
-                    </v:textbox>
-                  </v:shape>
-                  <v:shapetype id="_x0000_t32" coordsize="21600,21600" o:spt="32" o:oned="t" path="m,l21600,21600e" filled="f">
-                    <v:path arrowok="t" fillok="f" o:connecttype="none"/>
-                    <o:lock v:ext="edit" shapetype="t"/>
-                  </v:shapetype>
-                  <v:shape id="Conector recto de flecha 3" o:spid="_x0000_s1063" type="#_x0000_t32" style="position:absolute;left:15906;top:37719;width:3429;height:2857;flip:x y;visibility:visible;mso-wrap-style:square" o:connectortype="straight" o:gfxdata="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" strokecolor="yellow" strokeweight="1.5pt">
-                    <v:stroke endarrow="block" joinstyle="miter"/>
-                  </v:shape>
                 </v:group>
-                <v:roundrect id="_x0000_s1064" style="position:absolute;left:3333;top:11525;width:13621;height:7620;visibility:visible;mso-wrap-style:square;v-text-anchor:middle" arcsize="10923f" o:gfxdata="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" filled="f" strokecolor="yellow" strokeweight="1.5pt">
-                  <v:stroke joinstyle="miter"/>
-                </v:roundrect>
-                <v:shape id="_x0000_s1065" type="#_x0000_t202" style="position:absolute;left:2952;top:3619;width:22479;height:2667;visibility:visible;mso-wrap-style:square;v-text-anchor:top" o:gfxdata="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" fillcolor="black [3213]" strokeweight=".5pt">
-                  <v:textbox>
-                    <w:txbxContent>
-                      <w:p>
-                        <w:pPr>
-                          <w:rPr>
-                            <w:color w:val="FFFF00"/>
-                          </w:rPr>
-                        </w:pPr>
-                        <w:r>
-                          <w:rPr>
-                            <w:color w:val="FFFF00"/>
-                          </w:rPr>
-                          <w:t xml:space="preserve">Directorio </w:t>
-                        </w:r>
-                        <w:r>
-                          <w:rPr>
-                            <w:color w:val="FFFF00"/>
-                          </w:rPr>
-                          <w:t xml:space="preserve">creado </w:t>
-                        </w:r>
-                        <w:r>
-                          <w:rPr>
-                            <w:color w:val="FFFF00"/>
-                          </w:rPr>
-                          <w:t xml:space="preserve">para </w:t>
-                        </w:r>
-                        <w:r>
-                          <w:rPr>
-                            <w:color w:val="FFFF00"/>
-                          </w:rPr>
-                          <w:t>namespaces</w:t>
-                        </w:r>
-                      </w:p>
-                    </w:txbxContent>
-                  </v:textbox>
+                <v:shape id="Conector recto de flecha 3" o:spid="_x0000_s1073" type="#_x0000_t32" style="position:absolute;left:17240;top:11144;width:8763;height:2953;flip:x;visibility:visible;mso-wrap-style:square" o:connectortype="straight" o:gfxdata="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" strokecolor="yellow" strokeweight="1.5pt">
+                  <v:stroke endarrow="block" joinstyle="miter"/>
                 </v:shape>
-                <v:shape id="Conector recto de flecha 3" o:spid="_x0000_s1066" type="#_x0000_t32" style="position:absolute;left:10382;top:5715;width:457;height:5810;flip:x;visibility:visible;mso-wrap-style:square" o:connectortype="straight" o:gfxdata="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" strokecolor="yellow" strokeweight="1.5pt">
+                <v:shape id="Conector recto de flecha 3" o:spid="_x0000_s1074" type="#_x0000_t32" style="position:absolute;left:15144;top:11430;width:11145;height:22193;flip:x;visibility:visible;mso-wrap-style:square" o:connectortype="straight" o:gfxdata="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" strokecolor="red" strokeweight="1.5pt">
                   <v:stroke endarrow="block" joinstyle="miter"/>
                 </v:shape>
               </v:group>
@@ -13964,12 +13909,12 @@
     </w:p>
     <w:p/>
     <w:sectPr>
-      <w:headerReference w:type="even" r:id="rId17"/>
-      <w:headerReference w:type="default" r:id="rId18"/>
-      <w:footerReference w:type="even" r:id="rId19"/>
-      <w:footerReference w:type="default" r:id="rId20"/>
-      <w:headerReference w:type="first" r:id="rId21"/>
-      <w:footerReference w:type="first" r:id="rId22"/>
+      <w:headerReference w:type="even" r:id="rId18"/>
+      <w:headerReference w:type="default" r:id="rId19"/>
+      <w:footerReference w:type="even" r:id="rId20"/>
+      <w:footerReference w:type="default" r:id="rId21"/>
+      <w:headerReference w:type="first" r:id="rId22"/>
+      <w:footerReference w:type="first" r:id="rId23"/>
       <w:pgSz w:w="11906" w:h="16838"/>
       <w:pgMar w:top="720" w:right="720" w:bottom="720" w:left="720" w:header="708" w:footer="708" w:gutter="0"/>
       <w:pgNumType w:start="0"/>

</xml_diff>

<commit_message>
DWES05 Tarea redirección index OK
</commit_message>
<xml_diff>
--- a/dwes/rodriguez_jimenez_roberto_DWES05_Tarea/rodriguez_jimenez_roberto_DWES05_Tarea.docx
+++ b/dwes/rodriguez_jimenez_roberto_DWES05_Tarea/rodriguez_jimenez_roberto_DWES05_Tarea.docx
@@ -8627,6 +8627,9 @@
     <w:p/>
     <w:p>
       <w:r>
+        <w:rPr>
+          <w:noProof/>
+        </w:rPr>
         <w:drawing>
           <wp:anchor distT="0" distB="0" distL="114300" distR="114300" simplePos="0" relativeHeight="251679744" behindDoc="1" locked="0" layoutInCell="1" allowOverlap="1" wp14:anchorId="67E75A01" wp14:editId="77C72EC3">
             <wp:simplePos x="0" y="0"/>
@@ -10332,6 +10335,1040 @@
       <w:r>
         <w:br/>
       </w:r>
+    </w:p>
+    <w:p/>
+    <w:p/>
+    <w:p/>
+    <w:p/>
+    <w:p/>
+    <w:p>
+      <w:pPr>
+        <w:pStyle w:val="Ttulo3"/>
+      </w:pPr>
+      <w:r>
+        <w:t>index.php</w:t>
+      </w:r>
+    </w:p>
+    <w:p/>
+    <w:p>
+      <w:r>
+        <w:t>La página de entrada a la aplicación se encarga de redirigir al listado de jugadores, si los hubiera, o la página para cargarlos.</w:t>
+      </w:r>
+      <w:r>
+        <w:t xml:space="preserve">  </w:t>
+      </w:r>
+    </w:p>
+    <w:p>
+      <w:r>
+        <w:rPr>
+          <w:b/>
+          <w:bCs/>
+          <w:i/>
+          <w:iCs/>
+        </w:rPr>
+        <w:t>autoloader</w:t>
+      </w:r>
+      <w:r>
+        <w:rPr>
+          <w:i/>
+          <w:iCs/>
+        </w:rPr>
+        <w:t xml:space="preserve"> </w:t>
+      </w:r>
+      <w:r>
+        <w:t>carga los archivos con los namespaces especificados y que se encuentren en la ruta especificada:</w:t>
+      </w:r>
+    </w:p>
+    <w:p>
+      <w:pPr>
+        <w:shd w:val="clear" w:color="auto" w:fill="1F1F1F"/>
+        <w:spacing w:after="0" w:line="285" w:lineRule="atLeast"/>
+        <w:rPr>
+          <w:rFonts w:ascii="Consolas" w:eastAsia="Times New Roman" w:hAnsi="Consolas" w:cs="Times New Roman"/>
+          <w:color w:val="CCCCCC"/>
+          <w:kern w:val="0"/>
+          <w:sz w:val="18"/>
+          <w:szCs w:val="18"/>
+          <w:lang w:eastAsia="es-ES"/>
+          <w14:ligatures w14:val="none"/>
+        </w:rPr>
+      </w:pPr>
+      <w:r>
+        <w:rPr>
+          <w:rFonts w:ascii="Consolas" w:eastAsia="Times New Roman" w:hAnsi="Consolas" w:cs="Times New Roman"/>
+          <w:color w:val="CCCCCC"/>
+          <w:kern w:val="0"/>
+          <w:sz w:val="18"/>
+          <w:szCs w:val="18"/>
+          <w:lang w:eastAsia="es-ES"/>
+          <w14:ligatures w14:val="none"/>
+        </w:rPr>
+        <w:t xml:space="preserve">    </w:t>
+      </w:r>
+      <w:r>
+        <w:rPr>
+          <w:rFonts w:ascii="Consolas" w:eastAsia="Times New Roman" w:hAnsi="Consolas" w:cs="Times New Roman"/>
+          <w:color w:val="9CDCFE"/>
+          <w:kern w:val="0"/>
+          <w:sz w:val="18"/>
+          <w:szCs w:val="18"/>
+          <w:lang w:eastAsia="es-ES"/>
+          <w14:ligatures w14:val="none"/>
+        </w:rPr>
+        <w:t>"</w:t>
+      </w:r>
+      <w:proofErr w:type="spellStart"/>
+      <w:r>
+        <w:rPr>
+          <w:rFonts w:ascii="Consolas" w:eastAsia="Times New Roman" w:hAnsi="Consolas" w:cs="Times New Roman"/>
+          <w:color w:val="9CDCFE"/>
+          <w:kern w:val="0"/>
+          <w:sz w:val="18"/>
+          <w:szCs w:val="18"/>
+          <w:lang w:eastAsia="es-ES"/>
+          <w14:ligatures w14:val="none"/>
+        </w:rPr>
+        <w:t>autoload</w:t>
+      </w:r>
+      <w:proofErr w:type="spellEnd"/>
+      <w:r>
+        <w:rPr>
+          <w:rFonts w:ascii="Consolas" w:eastAsia="Times New Roman" w:hAnsi="Consolas" w:cs="Times New Roman"/>
+          <w:color w:val="9CDCFE"/>
+          <w:kern w:val="0"/>
+          <w:sz w:val="18"/>
+          <w:szCs w:val="18"/>
+          <w:lang w:eastAsia="es-ES"/>
+          <w14:ligatures w14:val="none"/>
+        </w:rPr>
+        <w:t>"</w:t>
+      </w:r>
+      <w:r>
+        <w:rPr>
+          <w:rFonts w:ascii="Consolas" w:eastAsia="Times New Roman" w:hAnsi="Consolas" w:cs="Times New Roman"/>
+          <w:color w:val="CCCCCC"/>
+          <w:kern w:val="0"/>
+          <w:sz w:val="18"/>
+          <w:szCs w:val="18"/>
+          <w:lang w:eastAsia="es-ES"/>
+          <w14:ligatures w14:val="none"/>
+        </w:rPr>
+        <w:t>: {</w:t>
+      </w:r>
+    </w:p>
+    <w:p>
+      <w:pPr>
+        <w:shd w:val="clear" w:color="auto" w:fill="1F1F1F"/>
+        <w:spacing w:after="0" w:line="285" w:lineRule="atLeast"/>
+        <w:rPr>
+          <w:rFonts w:ascii="Consolas" w:eastAsia="Times New Roman" w:hAnsi="Consolas" w:cs="Times New Roman"/>
+          <w:color w:val="CCCCCC"/>
+          <w:kern w:val="0"/>
+          <w:sz w:val="18"/>
+          <w:szCs w:val="18"/>
+          <w:lang w:eastAsia="es-ES"/>
+          <w14:ligatures w14:val="none"/>
+        </w:rPr>
+      </w:pPr>
+      <w:r>
+        <w:rPr>
+          <w:rFonts w:ascii="Consolas" w:eastAsia="Times New Roman" w:hAnsi="Consolas" w:cs="Times New Roman"/>
+          <w:color w:val="CCCCCC"/>
+          <w:kern w:val="0"/>
+          <w:sz w:val="18"/>
+          <w:szCs w:val="18"/>
+          <w:lang w:eastAsia="es-ES"/>
+          <w14:ligatures w14:val="none"/>
+        </w:rPr>
+        <w:t xml:space="preserve">        </w:t>
+      </w:r>
+      <w:r>
+        <w:rPr>
+          <w:rFonts w:ascii="Consolas" w:eastAsia="Times New Roman" w:hAnsi="Consolas" w:cs="Times New Roman"/>
+          <w:color w:val="9CDCFE"/>
+          <w:kern w:val="0"/>
+          <w:sz w:val="18"/>
+          <w:szCs w:val="18"/>
+          <w:lang w:eastAsia="es-ES"/>
+          <w14:ligatures w14:val="none"/>
+        </w:rPr>
+        <w:t>"psr-4"</w:t>
+      </w:r>
+      <w:r>
+        <w:rPr>
+          <w:rFonts w:ascii="Consolas" w:eastAsia="Times New Roman" w:hAnsi="Consolas" w:cs="Times New Roman"/>
+          <w:color w:val="CCCCCC"/>
+          <w:kern w:val="0"/>
+          <w:sz w:val="18"/>
+          <w:szCs w:val="18"/>
+          <w:lang w:eastAsia="es-ES"/>
+          <w14:ligatures w14:val="none"/>
+        </w:rPr>
+        <w:t>: {</w:t>
+      </w:r>
+    </w:p>
+    <w:p>
+      <w:pPr>
+        <w:shd w:val="clear" w:color="auto" w:fill="1F1F1F"/>
+        <w:spacing w:after="0" w:line="285" w:lineRule="atLeast"/>
+        <w:rPr>
+          <w:rFonts w:ascii="Consolas" w:eastAsia="Times New Roman" w:hAnsi="Consolas" w:cs="Times New Roman"/>
+          <w:color w:val="CCCCCC"/>
+          <w:kern w:val="0"/>
+          <w:sz w:val="18"/>
+          <w:szCs w:val="18"/>
+          <w:lang w:eastAsia="es-ES"/>
+          <w14:ligatures w14:val="none"/>
+        </w:rPr>
+      </w:pPr>
+      <w:r>
+        <w:rPr>
+          <w:rFonts w:ascii="Consolas" w:eastAsia="Times New Roman" w:hAnsi="Consolas" w:cs="Times New Roman"/>
+          <w:color w:val="CCCCCC"/>
+          <w:kern w:val="0"/>
+          <w:sz w:val="18"/>
+          <w:szCs w:val="18"/>
+          <w:lang w:eastAsia="es-ES"/>
+          <w14:ligatures w14:val="none"/>
+        </w:rPr>
+        <w:t xml:space="preserve">            </w:t>
+      </w:r>
+      <w:r>
+        <w:rPr>
+          <w:rFonts w:ascii="Consolas" w:eastAsia="Times New Roman" w:hAnsi="Consolas" w:cs="Times New Roman"/>
+          <w:color w:val="9CDCFE"/>
+          <w:kern w:val="0"/>
+          <w:sz w:val="18"/>
+          <w:szCs w:val="18"/>
+          <w:lang w:eastAsia="es-ES"/>
+          <w14:ligatures w14:val="none"/>
+        </w:rPr>
+        <w:t>"Clases</w:t>
+      </w:r>
+      <w:r>
+        <w:rPr>
+          <w:rFonts w:ascii="Consolas" w:eastAsia="Times New Roman" w:hAnsi="Consolas" w:cs="Times New Roman"/>
+          <w:color w:val="D7BA7D"/>
+          <w:kern w:val="0"/>
+          <w:sz w:val="18"/>
+          <w:szCs w:val="18"/>
+          <w:lang w:eastAsia="es-ES"/>
+          <w14:ligatures w14:val="none"/>
+        </w:rPr>
+        <w:t>\\</w:t>
+      </w:r>
+      <w:r>
+        <w:rPr>
+          <w:rFonts w:ascii="Consolas" w:eastAsia="Times New Roman" w:hAnsi="Consolas" w:cs="Times New Roman"/>
+          <w:color w:val="9CDCFE"/>
+          <w:kern w:val="0"/>
+          <w:sz w:val="18"/>
+          <w:szCs w:val="18"/>
+          <w:lang w:eastAsia="es-ES"/>
+          <w14:ligatures w14:val="none"/>
+        </w:rPr>
+        <w:t>"</w:t>
+      </w:r>
+      <w:r>
+        <w:rPr>
+          <w:rFonts w:ascii="Consolas" w:eastAsia="Times New Roman" w:hAnsi="Consolas" w:cs="Times New Roman"/>
+          <w:color w:val="CCCCCC"/>
+          <w:kern w:val="0"/>
+          <w:sz w:val="18"/>
+          <w:szCs w:val="18"/>
+          <w:lang w:eastAsia="es-ES"/>
+          <w14:ligatures w14:val="none"/>
+        </w:rPr>
+        <w:t xml:space="preserve">: </w:t>
+      </w:r>
+      <w:r>
+        <w:rPr>
+          <w:rFonts w:ascii="Consolas" w:eastAsia="Times New Roman" w:hAnsi="Consolas" w:cs="Times New Roman"/>
+          <w:color w:val="CE9178"/>
+          <w:kern w:val="0"/>
+          <w:sz w:val="18"/>
+          <w:szCs w:val="18"/>
+          <w:lang w:eastAsia="es-ES"/>
+          <w14:ligatures w14:val="none"/>
+        </w:rPr>
+        <w:t>"src/"</w:t>
+      </w:r>
+    </w:p>
+    <w:p>
+      <w:pPr>
+        <w:shd w:val="clear" w:color="auto" w:fill="1F1F1F"/>
+        <w:spacing w:after="0" w:line="285" w:lineRule="atLeast"/>
+        <w:rPr>
+          <w:rFonts w:ascii="Consolas" w:eastAsia="Times New Roman" w:hAnsi="Consolas" w:cs="Times New Roman"/>
+          <w:color w:val="CCCCCC"/>
+          <w:kern w:val="0"/>
+          <w:sz w:val="18"/>
+          <w:szCs w:val="18"/>
+          <w:lang w:eastAsia="es-ES"/>
+          <w14:ligatures w14:val="none"/>
+        </w:rPr>
+      </w:pPr>
+      <w:r>
+        <w:rPr>
+          <w:rFonts w:ascii="Consolas" w:eastAsia="Times New Roman" w:hAnsi="Consolas" w:cs="Times New Roman"/>
+          <w:color w:val="CCCCCC"/>
+          <w:kern w:val="0"/>
+          <w:sz w:val="18"/>
+          <w:szCs w:val="18"/>
+          <w:lang w:eastAsia="es-ES"/>
+          <w14:ligatures w14:val="none"/>
+        </w:rPr>
+        <w:t>        }</w:t>
+      </w:r>
+    </w:p>
+    <w:p>
+      <w:pPr>
+        <w:jc w:val="center"/>
+        <w:rPr>
+          <w:i/>
+          <w:iCs/>
+        </w:rPr>
+      </w:pPr>
+      <w:r>
+        <w:rPr>
+          <w:i/>
+          <w:iCs/>
+        </w:rPr>
+        <w:t>composer</w:t>
+      </w:r>
+      <w:r>
+        <w:rPr>
+          <w:i/>
+          <w:iCs/>
+        </w:rPr>
+        <w:t>.</w:t>
+      </w:r>
+      <w:r>
+        <w:rPr>
+          <w:i/>
+          <w:iCs/>
+        </w:rPr>
+        <w:t>json</w:t>
+      </w:r>
+    </w:p>
+    <w:p/>
+    <w:p>
+      <w:pPr>
+        <w:shd w:val="clear" w:color="auto" w:fill="1F1F1F"/>
+        <w:spacing w:after="0" w:line="285" w:lineRule="atLeast"/>
+        <w:rPr>
+          <w:rFonts w:ascii="Consolas" w:eastAsia="Times New Roman" w:hAnsi="Consolas" w:cs="Times New Roman"/>
+          <w:color w:val="CCCCCC"/>
+          <w:kern w:val="0"/>
+          <w:sz w:val="18"/>
+          <w:szCs w:val="18"/>
+          <w:lang w:eastAsia="es-ES"/>
+          <w14:ligatures w14:val="none"/>
+        </w:rPr>
+      </w:pPr>
+      <w:r>
+        <w:rPr>
+          <w:rFonts w:ascii="Consolas" w:eastAsia="Times New Roman" w:hAnsi="Consolas" w:cs="Times New Roman"/>
+          <w:color w:val="569CD6"/>
+          <w:kern w:val="0"/>
+          <w:sz w:val="18"/>
+          <w:szCs w:val="18"/>
+          <w:lang w:eastAsia="es-ES"/>
+          <w14:ligatures w14:val="none"/>
+        </w:rPr>
+        <w:t>&lt;?php</w:t>
+      </w:r>
+      <w:r>
+        <w:rPr>
+          <w:rFonts w:ascii="Consolas" w:eastAsia="Times New Roman" w:hAnsi="Consolas" w:cs="Times New Roman"/>
+          <w:color w:val="D4D4D4"/>
+          <w:kern w:val="0"/>
+          <w:sz w:val="18"/>
+          <w:szCs w:val="18"/>
+          <w:lang w:eastAsia="es-ES"/>
+          <w14:ligatures w14:val="none"/>
+        </w:rPr>
+        <w:t xml:space="preserve"> </w:t>
+      </w:r>
+    </w:p>
+    <w:p>
+      <w:pPr>
+        <w:shd w:val="clear" w:color="auto" w:fill="1F1F1F"/>
+        <w:spacing w:after="0" w:line="285" w:lineRule="atLeast"/>
+        <w:rPr>
+          <w:rFonts w:ascii="Consolas" w:eastAsia="Times New Roman" w:hAnsi="Consolas" w:cs="Times New Roman"/>
+          <w:color w:val="CCCCCC"/>
+          <w:kern w:val="0"/>
+          <w:sz w:val="18"/>
+          <w:szCs w:val="18"/>
+          <w:lang w:eastAsia="es-ES"/>
+          <w14:ligatures w14:val="none"/>
+        </w:rPr>
+      </w:pPr>
+      <w:r>
+        <w:rPr>
+          <w:rFonts w:ascii="Consolas" w:eastAsia="Times New Roman" w:hAnsi="Consolas" w:cs="Times New Roman"/>
+          <w:color w:val="6A9955"/>
+          <w:kern w:val="0"/>
+          <w:sz w:val="18"/>
+          <w:szCs w:val="18"/>
+          <w:lang w:eastAsia="es-ES"/>
+          <w14:ligatures w14:val="none"/>
+        </w:rPr>
+        <w:t xml:space="preserve">// Cargar los archivos que van a </w:t>
+      </w:r>
+      <w:proofErr w:type="spellStart"/>
+      <w:r>
+        <w:rPr>
+          <w:rFonts w:ascii="Consolas" w:eastAsia="Times New Roman" w:hAnsi="Consolas" w:cs="Times New Roman"/>
+          <w:color w:val="6A9955"/>
+          <w:kern w:val="0"/>
+          <w:sz w:val="18"/>
+          <w:szCs w:val="18"/>
+          <w:lang w:eastAsia="es-ES"/>
+          <w14:ligatures w14:val="none"/>
+        </w:rPr>
+        <w:t>se</w:t>
+      </w:r>
+      <w:proofErr w:type="spellEnd"/>
+      <w:r>
+        <w:rPr>
+          <w:rFonts w:ascii="Consolas" w:eastAsia="Times New Roman" w:hAnsi="Consolas" w:cs="Times New Roman"/>
+          <w:color w:val="6A9955"/>
+          <w:kern w:val="0"/>
+          <w:sz w:val="18"/>
+          <w:szCs w:val="18"/>
+          <w:lang w:eastAsia="es-ES"/>
+          <w14:ligatures w14:val="none"/>
+        </w:rPr>
+        <w:t xml:space="preserve"> necesarios</w:t>
+      </w:r>
+    </w:p>
+    <w:p>
+      <w:pPr>
+        <w:shd w:val="clear" w:color="auto" w:fill="1F1F1F"/>
+        <w:spacing w:after="0" w:line="285" w:lineRule="atLeast"/>
+        <w:rPr>
+          <w:rFonts w:ascii="Consolas" w:eastAsia="Times New Roman" w:hAnsi="Consolas" w:cs="Times New Roman"/>
+          <w:color w:val="CCCCCC"/>
+          <w:kern w:val="0"/>
+          <w:sz w:val="18"/>
+          <w:szCs w:val="18"/>
+          <w:lang w:eastAsia="es-ES"/>
+          <w14:ligatures w14:val="none"/>
+        </w:rPr>
+      </w:pPr>
+      <w:proofErr w:type="spellStart"/>
+      <w:r>
+        <w:rPr>
+          <w:rFonts w:ascii="Consolas" w:eastAsia="Times New Roman" w:hAnsi="Consolas" w:cs="Times New Roman"/>
+          <w:color w:val="C586C0"/>
+          <w:kern w:val="0"/>
+          <w:sz w:val="18"/>
+          <w:szCs w:val="18"/>
+          <w:lang w:eastAsia="es-ES"/>
+          <w14:ligatures w14:val="none"/>
+        </w:rPr>
+        <w:t>require</w:t>
+      </w:r>
+      <w:proofErr w:type="spellEnd"/>
+      <w:r>
+        <w:rPr>
+          <w:rFonts w:ascii="Consolas" w:eastAsia="Times New Roman" w:hAnsi="Consolas" w:cs="Times New Roman"/>
+          <w:color w:val="D4D4D4"/>
+          <w:kern w:val="0"/>
+          <w:sz w:val="18"/>
+          <w:szCs w:val="18"/>
+          <w:lang w:eastAsia="es-ES"/>
+          <w14:ligatures w14:val="none"/>
+        </w:rPr>
+        <w:t xml:space="preserve"> </w:t>
+      </w:r>
+      <w:r>
+        <w:rPr>
+          <w:rFonts w:ascii="Consolas" w:eastAsia="Times New Roman" w:hAnsi="Consolas" w:cs="Times New Roman"/>
+          <w:color w:val="CE9178"/>
+          <w:kern w:val="0"/>
+          <w:sz w:val="18"/>
+          <w:szCs w:val="18"/>
+          <w:lang w:eastAsia="es-ES"/>
+          <w14:ligatures w14:val="none"/>
+        </w:rPr>
+        <w:t>'../</w:t>
+      </w:r>
+      <w:proofErr w:type="spellStart"/>
+      <w:r>
+        <w:rPr>
+          <w:rFonts w:ascii="Consolas" w:eastAsia="Times New Roman" w:hAnsi="Consolas" w:cs="Times New Roman"/>
+          <w:color w:val="CE9178"/>
+          <w:kern w:val="0"/>
+          <w:sz w:val="18"/>
+          <w:szCs w:val="18"/>
+          <w:lang w:eastAsia="es-ES"/>
+          <w14:ligatures w14:val="none"/>
+        </w:rPr>
+        <w:t>vendor</w:t>
+      </w:r>
+      <w:proofErr w:type="spellEnd"/>
+      <w:r>
+        <w:rPr>
+          <w:rFonts w:ascii="Consolas" w:eastAsia="Times New Roman" w:hAnsi="Consolas" w:cs="Times New Roman"/>
+          <w:color w:val="CE9178"/>
+          <w:kern w:val="0"/>
+          <w:sz w:val="18"/>
+          <w:szCs w:val="18"/>
+          <w:lang w:eastAsia="es-ES"/>
+          <w14:ligatures w14:val="none"/>
+        </w:rPr>
+        <w:t>/</w:t>
+      </w:r>
+      <w:proofErr w:type="spellStart"/>
+      <w:r>
+        <w:rPr>
+          <w:rFonts w:ascii="Consolas" w:eastAsia="Times New Roman" w:hAnsi="Consolas" w:cs="Times New Roman"/>
+          <w:color w:val="CE9178"/>
+          <w:kern w:val="0"/>
+          <w:sz w:val="18"/>
+          <w:szCs w:val="18"/>
+          <w:lang w:eastAsia="es-ES"/>
+          <w14:ligatures w14:val="none"/>
+        </w:rPr>
+        <w:t>autoload.php</w:t>
+      </w:r>
+      <w:proofErr w:type="spellEnd"/>
+      <w:r>
+        <w:rPr>
+          <w:rFonts w:ascii="Consolas" w:eastAsia="Times New Roman" w:hAnsi="Consolas" w:cs="Times New Roman"/>
+          <w:color w:val="CE9178"/>
+          <w:kern w:val="0"/>
+          <w:sz w:val="18"/>
+          <w:szCs w:val="18"/>
+          <w:lang w:eastAsia="es-ES"/>
+          <w14:ligatures w14:val="none"/>
+        </w:rPr>
+        <w:t>'</w:t>
+      </w:r>
+      <w:r>
+        <w:rPr>
+          <w:rFonts w:ascii="Consolas" w:eastAsia="Times New Roman" w:hAnsi="Consolas" w:cs="Times New Roman"/>
+          <w:color w:val="D4D4D4"/>
+          <w:kern w:val="0"/>
+          <w:sz w:val="18"/>
+          <w:szCs w:val="18"/>
+          <w:lang w:eastAsia="es-ES"/>
+          <w14:ligatures w14:val="none"/>
+        </w:rPr>
+        <w:t>;</w:t>
+      </w:r>
+    </w:p>
+    <w:p>
+      <w:pPr>
+        <w:shd w:val="clear" w:color="auto" w:fill="1F1F1F"/>
+        <w:spacing w:after="0" w:line="285" w:lineRule="atLeast"/>
+        <w:rPr>
+          <w:rFonts w:ascii="Consolas" w:eastAsia="Times New Roman" w:hAnsi="Consolas" w:cs="Times New Roman"/>
+          <w:color w:val="CCCCCC"/>
+          <w:kern w:val="0"/>
+          <w:sz w:val="18"/>
+          <w:szCs w:val="18"/>
+          <w:lang w:eastAsia="es-ES"/>
+          <w14:ligatures w14:val="none"/>
+        </w:rPr>
+      </w:pPr>
+    </w:p>
+    <w:p>
+      <w:pPr>
+        <w:shd w:val="clear" w:color="auto" w:fill="1F1F1F"/>
+        <w:spacing w:after="0" w:line="285" w:lineRule="atLeast"/>
+        <w:rPr>
+          <w:rFonts w:ascii="Consolas" w:eastAsia="Times New Roman" w:hAnsi="Consolas" w:cs="Times New Roman"/>
+          <w:color w:val="CCCCCC"/>
+          <w:kern w:val="0"/>
+          <w:sz w:val="18"/>
+          <w:szCs w:val="18"/>
+          <w:lang w:eastAsia="es-ES"/>
+          <w14:ligatures w14:val="none"/>
+        </w:rPr>
+      </w:pPr>
+      <w:r>
+        <w:rPr>
+          <w:rFonts w:ascii="Consolas" w:eastAsia="Times New Roman" w:hAnsi="Consolas" w:cs="Times New Roman"/>
+          <w:color w:val="6A9955"/>
+          <w:kern w:val="0"/>
+          <w:sz w:val="18"/>
+          <w:szCs w:val="18"/>
+          <w:lang w:eastAsia="es-ES"/>
+          <w14:ligatures w14:val="none"/>
+        </w:rPr>
+        <w:t>// Declaramos el uso de la clase Jugador dentro del namespace Clases</w:t>
+      </w:r>
+    </w:p>
+    <w:p>
+      <w:pPr>
+        <w:shd w:val="clear" w:color="auto" w:fill="1F1F1F"/>
+        <w:spacing w:after="0" w:line="285" w:lineRule="atLeast"/>
+        <w:rPr>
+          <w:rFonts w:ascii="Consolas" w:eastAsia="Times New Roman" w:hAnsi="Consolas" w:cs="Times New Roman"/>
+          <w:color w:val="CCCCCC"/>
+          <w:kern w:val="0"/>
+          <w:sz w:val="18"/>
+          <w:szCs w:val="18"/>
+          <w:lang w:eastAsia="es-ES"/>
+          <w14:ligatures w14:val="none"/>
+        </w:rPr>
+      </w:pPr>
+      <w:r>
+        <w:rPr>
+          <w:rFonts w:ascii="Consolas" w:eastAsia="Times New Roman" w:hAnsi="Consolas" w:cs="Times New Roman"/>
+          <w:color w:val="569CD6"/>
+          <w:kern w:val="0"/>
+          <w:sz w:val="18"/>
+          <w:szCs w:val="18"/>
+          <w:lang w:eastAsia="es-ES"/>
+          <w14:ligatures w14:val="none"/>
+        </w:rPr>
+        <w:t>use</w:t>
+      </w:r>
+      <w:r>
+        <w:rPr>
+          <w:rFonts w:ascii="Consolas" w:eastAsia="Times New Roman" w:hAnsi="Consolas" w:cs="Times New Roman"/>
+          <w:color w:val="D4D4D4"/>
+          <w:kern w:val="0"/>
+          <w:sz w:val="18"/>
+          <w:szCs w:val="18"/>
+          <w:lang w:eastAsia="es-ES"/>
+          <w14:ligatures w14:val="none"/>
+        </w:rPr>
+        <w:t xml:space="preserve"> Clases\</w:t>
+      </w:r>
+      <w:r>
+        <w:rPr>
+          <w:rFonts w:ascii="Consolas" w:eastAsia="Times New Roman" w:hAnsi="Consolas" w:cs="Times New Roman"/>
+          <w:color w:val="4EC9B0"/>
+          <w:kern w:val="0"/>
+          <w:sz w:val="18"/>
+          <w:szCs w:val="18"/>
+          <w:lang w:eastAsia="es-ES"/>
+          <w14:ligatures w14:val="none"/>
+        </w:rPr>
+        <w:t>Jugador</w:t>
+      </w:r>
+      <w:r>
+        <w:rPr>
+          <w:rFonts w:ascii="Consolas" w:eastAsia="Times New Roman" w:hAnsi="Consolas" w:cs="Times New Roman"/>
+          <w:color w:val="D4D4D4"/>
+          <w:kern w:val="0"/>
+          <w:sz w:val="18"/>
+          <w:szCs w:val="18"/>
+          <w:lang w:eastAsia="es-ES"/>
+          <w14:ligatures w14:val="none"/>
+        </w:rPr>
+        <w:t>;</w:t>
+      </w:r>
+    </w:p>
+    <w:p>
+      <w:pPr>
+        <w:shd w:val="clear" w:color="auto" w:fill="1F1F1F"/>
+        <w:spacing w:after="0" w:line="285" w:lineRule="atLeast"/>
+        <w:rPr>
+          <w:rFonts w:ascii="Consolas" w:eastAsia="Times New Roman" w:hAnsi="Consolas" w:cs="Times New Roman"/>
+          <w:color w:val="CCCCCC"/>
+          <w:kern w:val="0"/>
+          <w:sz w:val="18"/>
+          <w:szCs w:val="18"/>
+          <w:lang w:eastAsia="es-ES"/>
+          <w14:ligatures w14:val="none"/>
+        </w:rPr>
+      </w:pPr>
+    </w:p>
+    <w:p>
+      <w:pPr>
+        <w:shd w:val="clear" w:color="auto" w:fill="1F1F1F"/>
+        <w:spacing w:after="0" w:line="285" w:lineRule="atLeast"/>
+        <w:rPr>
+          <w:rFonts w:ascii="Consolas" w:eastAsia="Times New Roman" w:hAnsi="Consolas" w:cs="Times New Roman"/>
+          <w:color w:val="CCCCCC"/>
+          <w:kern w:val="0"/>
+          <w:sz w:val="18"/>
+          <w:szCs w:val="18"/>
+          <w:lang w:eastAsia="es-ES"/>
+          <w14:ligatures w14:val="none"/>
+        </w:rPr>
+      </w:pPr>
+      <w:r>
+        <w:rPr>
+          <w:rFonts w:ascii="Consolas" w:eastAsia="Times New Roman" w:hAnsi="Consolas" w:cs="Times New Roman"/>
+          <w:color w:val="9CDCFE"/>
+          <w:kern w:val="0"/>
+          <w:sz w:val="18"/>
+          <w:szCs w:val="18"/>
+          <w:lang w:eastAsia="es-ES"/>
+          <w14:ligatures w14:val="none"/>
+        </w:rPr>
+        <w:t>$j</w:t>
+      </w:r>
+      <w:r>
+        <w:rPr>
+          <w:rFonts w:ascii="Consolas" w:eastAsia="Times New Roman" w:hAnsi="Consolas" w:cs="Times New Roman"/>
+          <w:color w:val="D4D4D4"/>
+          <w:kern w:val="0"/>
+          <w:sz w:val="18"/>
+          <w:szCs w:val="18"/>
+          <w:lang w:eastAsia="es-ES"/>
+          <w14:ligatures w14:val="none"/>
+        </w:rPr>
+        <w:t xml:space="preserve"> = </w:t>
+      </w:r>
+      <w:r>
+        <w:rPr>
+          <w:rFonts w:ascii="Consolas" w:eastAsia="Times New Roman" w:hAnsi="Consolas" w:cs="Times New Roman"/>
+          <w:color w:val="569CD6"/>
+          <w:kern w:val="0"/>
+          <w:sz w:val="18"/>
+          <w:szCs w:val="18"/>
+          <w:lang w:eastAsia="es-ES"/>
+          <w14:ligatures w14:val="none"/>
+        </w:rPr>
+        <w:t>new</w:t>
+      </w:r>
+      <w:r>
+        <w:rPr>
+          <w:rFonts w:ascii="Consolas" w:eastAsia="Times New Roman" w:hAnsi="Consolas" w:cs="Times New Roman"/>
+          <w:color w:val="D4D4D4"/>
+          <w:kern w:val="0"/>
+          <w:sz w:val="18"/>
+          <w:szCs w:val="18"/>
+          <w:lang w:eastAsia="es-ES"/>
+          <w14:ligatures w14:val="none"/>
+        </w:rPr>
+        <w:t xml:space="preserve"> </w:t>
+      </w:r>
+      <w:r>
+        <w:rPr>
+          <w:rFonts w:ascii="Consolas" w:eastAsia="Times New Roman" w:hAnsi="Consolas" w:cs="Times New Roman"/>
+          <w:color w:val="4EC9B0"/>
+          <w:kern w:val="0"/>
+          <w:sz w:val="18"/>
+          <w:szCs w:val="18"/>
+          <w:lang w:eastAsia="es-ES"/>
+          <w14:ligatures w14:val="none"/>
+        </w:rPr>
+        <w:t>Jugador</w:t>
+      </w:r>
+      <w:r>
+        <w:rPr>
+          <w:rFonts w:ascii="Consolas" w:eastAsia="Times New Roman" w:hAnsi="Consolas" w:cs="Times New Roman"/>
+          <w:color w:val="D4D4D4"/>
+          <w:kern w:val="0"/>
+          <w:sz w:val="18"/>
+          <w:szCs w:val="18"/>
+          <w:lang w:eastAsia="es-ES"/>
+          <w14:ligatures w14:val="none"/>
+        </w:rPr>
+        <w:t>();</w:t>
+      </w:r>
+    </w:p>
+    <w:p>
+      <w:pPr>
+        <w:shd w:val="clear" w:color="auto" w:fill="1F1F1F"/>
+        <w:spacing w:after="0" w:line="285" w:lineRule="atLeast"/>
+        <w:rPr>
+          <w:rFonts w:ascii="Consolas" w:eastAsia="Times New Roman" w:hAnsi="Consolas" w:cs="Times New Roman"/>
+          <w:color w:val="CCCCCC"/>
+          <w:kern w:val="0"/>
+          <w:sz w:val="18"/>
+          <w:szCs w:val="18"/>
+          <w:lang w:eastAsia="es-ES"/>
+          <w14:ligatures w14:val="none"/>
+        </w:rPr>
+      </w:pPr>
+      <w:r>
+        <w:rPr>
+          <w:rFonts w:ascii="Consolas" w:eastAsia="Times New Roman" w:hAnsi="Consolas" w:cs="Times New Roman"/>
+          <w:color w:val="9CDCFE"/>
+          <w:kern w:val="0"/>
+          <w:sz w:val="18"/>
+          <w:szCs w:val="18"/>
+          <w:lang w:eastAsia="es-ES"/>
+          <w14:ligatures w14:val="none"/>
+        </w:rPr>
+        <w:t>$load</w:t>
+      </w:r>
+      <w:r>
+        <w:rPr>
+          <w:rFonts w:ascii="Consolas" w:eastAsia="Times New Roman" w:hAnsi="Consolas" w:cs="Times New Roman"/>
+          <w:color w:val="D4D4D4"/>
+          <w:kern w:val="0"/>
+          <w:sz w:val="18"/>
+          <w:szCs w:val="18"/>
+          <w:lang w:eastAsia="es-ES"/>
+          <w14:ligatures w14:val="none"/>
+        </w:rPr>
+        <w:t xml:space="preserve"> = (</w:t>
+      </w:r>
+      <w:r>
+        <w:rPr>
+          <w:rFonts w:ascii="Consolas" w:eastAsia="Times New Roman" w:hAnsi="Consolas" w:cs="Times New Roman"/>
+          <w:color w:val="9CDCFE"/>
+          <w:kern w:val="0"/>
+          <w:sz w:val="18"/>
+          <w:szCs w:val="18"/>
+          <w:lang w:eastAsia="es-ES"/>
+          <w14:ligatures w14:val="none"/>
+        </w:rPr>
+        <w:t>$j</w:t>
+      </w:r>
+      <w:r>
+        <w:rPr>
+          <w:rFonts w:ascii="Consolas" w:eastAsia="Times New Roman" w:hAnsi="Consolas" w:cs="Times New Roman"/>
+          <w:color w:val="D4D4D4"/>
+          <w:kern w:val="0"/>
+          <w:sz w:val="18"/>
+          <w:szCs w:val="18"/>
+          <w:lang w:eastAsia="es-ES"/>
+          <w14:ligatures w14:val="none"/>
+        </w:rPr>
+        <w:t>-&gt;</w:t>
+      </w:r>
+      <w:proofErr w:type="spellStart"/>
+      <w:r>
+        <w:rPr>
+          <w:rFonts w:ascii="Consolas" w:eastAsia="Times New Roman" w:hAnsi="Consolas" w:cs="Times New Roman"/>
+          <w:color w:val="DCDCAA"/>
+          <w:kern w:val="0"/>
+          <w:sz w:val="18"/>
+          <w:szCs w:val="18"/>
+          <w:lang w:eastAsia="es-ES"/>
+          <w14:ligatures w14:val="none"/>
+        </w:rPr>
+        <w:t>isEmptyJugadores</w:t>
+      </w:r>
+      <w:proofErr w:type="spellEnd"/>
+      <w:r>
+        <w:rPr>
+          <w:rFonts w:ascii="Consolas" w:eastAsia="Times New Roman" w:hAnsi="Consolas" w:cs="Times New Roman"/>
+          <w:color w:val="D4D4D4"/>
+          <w:kern w:val="0"/>
+          <w:sz w:val="18"/>
+          <w:szCs w:val="18"/>
+          <w:lang w:eastAsia="es-ES"/>
+          <w14:ligatures w14:val="none"/>
+        </w:rPr>
+        <w:t xml:space="preserve">())? </w:t>
+      </w:r>
+      <w:r>
+        <w:rPr>
+          <w:rFonts w:ascii="Consolas" w:eastAsia="Times New Roman" w:hAnsi="Consolas" w:cs="Times New Roman"/>
+          <w:color w:val="CE9178"/>
+          <w:kern w:val="0"/>
+          <w:sz w:val="18"/>
+          <w:szCs w:val="18"/>
+          <w:lang w:eastAsia="es-ES"/>
+          <w14:ligatures w14:val="none"/>
+        </w:rPr>
+        <w:t>'</w:t>
+      </w:r>
+      <w:proofErr w:type="spellStart"/>
+      <w:r>
+        <w:rPr>
+          <w:rFonts w:ascii="Consolas" w:eastAsia="Times New Roman" w:hAnsi="Consolas" w:cs="Times New Roman"/>
+          <w:color w:val="CE9178"/>
+          <w:kern w:val="0"/>
+          <w:sz w:val="18"/>
+          <w:szCs w:val="18"/>
+          <w:lang w:eastAsia="es-ES"/>
+          <w14:ligatures w14:val="none"/>
+        </w:rPr>
+        <w:t>instalacion</w:t>
+      </w:r>
+      <w:proofErr w:type="spellEnd"/>
+      <w:r>
+        <w:rPr>
+          <w:rFonts w:ascii="Consolas" w:eastAsia="Times New Roman" w:hAnsi="Consolas" w:cs="Times New Roman"/>
+          <w:color w:val="CE9178"/>
+          <w:kern w:val="0"/>
+          <w:sz w:val="18"/>
+          <w:szCs w:val="18"/>
+          <w:lang w:eastAsia="es-ES"/>
+          <w14:ligatures w14:val="none"/>
+        </w:rPr>
+        <w:t>'</w:t>
+      </w:r>
+      <w:r>
+        <w:rPr>
+          <w:rFonts w:ascii="Consolas" w:eastAsia="Times New Roman" w:hAnsi="Consolas" w:cs="Times New Roman"/>
+          <w:color w:val="D4D4D4"/>
+          <w:kern w:val="0"/>
+          <w:sz w:val="18"/>
+          <w:szCs w:val="18"/>
+          <w:lang w:eastAsia="es-ES"/>
+          <w14:ligatures w14:val="none"/>
+        </w:rPr>
+        <w:t xml:space="preserve"> : </w:t>
+      </w:r>
+      <w:r>
+        <w:rPr>
+          <w:rFonts w:ascii="Consolas" w:eastAsia="Times New Roman" w:hAnsi="Consolas" w:cs="Times New Roman"/>
+          <w:color w:val="CE9178"/>
+          <w:kern w:val="0"/>
+          <w:sz w:val="18"/>
+          <w:szCs w:val="18"/>
+          <w:lang w:eastAsia="es-ES"/>
+          <w14:ligatures w14:val="none"/>
+        </w:rPr>
+        <w:t>'jugadores'</w:t>
+      </w:r>
+      <w:r>
+        <w:rPr>
+          <w:rFonts w:ascii="Consolas" w:eastAsia="Times New Roman" w:hAnsi="Consolas" w:cs="Times New Roman"/>
+          <w:color w:val="D4D4D4"/>
+          <w:kern w:val="0"/>
+          <w:sz w:val="18"/>
+          <w:szCs w:val="18"/>
+          <w:lang w:eastAsia="es-ES"/>
+          <w14:ligatures w14:val="none"/>
+        </w:rPr>
+        <w:t>;</w:t>
+      </w:r>
+    </w:p>
+    <w:p>
+      <w:pPr>
+        <w:shd w:val="clear" w:color="auto" w:fill="1F1F1F"/>
+        <w:spacing w:after="0" w:line="285" w:lineRule="atLeast"/>
+        <w:rPr>
+          <w:rFonts w:ascii="Consolas" w:eastAsia="Times New Roman" w:hAnsi="Consolas" w:cs="Times New Roman"/>
+          <w:color w:val="D4D4D4"/>
+          <w:kern w:val="0"/>
+          <w:sz w:val="18"/>
+          <w:szCs w:val="18"/>
+          <w:lang w:eastAsia="es-ES"/>
+          <w14:ligatures w14:val="none"/>
+        </w:rPr>
+      </w:pPr>
+      <w:r>
+        <w:rPr>
+          <w:rFonts w:ascii="Consolas" w:eastAsia="Times New Roman" w:hAnsi="Consolas" w:cs="Times New Roman"/>
+          <w:color w:val="DCDCAA"/>
+          <w:kern w:val="0"/>
+          <w:sz w:val="18"/>
+          <w:szCs w:val="18"/>
+          <w:lang w:eastAsia="es-ES"/>
+          <w14:ligatures w14:val="none"/>
+        </w:rPr>
+        <w:t>header</w:t>
+      </w:r>
+      <w:r>
+        <w:rPr>
+          <w:rFonts w:ascii="Consolas" w:eastAsia="Times New Roman" w:hAnsi="Consolas" w:cs="Times New Roman"/>
+          <w:color w:val="D4D4D4"/>
+          <w:kern w:val="0"/>
+          <w:sz w:val="18"/>
+          <w:szCs w:val="18"/>
+          <w:lang w:eastAsia="es-ES"/>
+          <w14:ligatures w14:val="none"/>
+        </w:rPr>
+        <w:t>(</w:t>
+      </w:r>
+      <w:r>
+        <w:rPr>
+          <w:rFonts w:ascii="Consolas" w:eastAsia="Times New Roman" w:hAnsi="Consolas" w:cs="Times New Roman"/>
+          <w:color w:val="CE9178"/>
+          <w:kern w:val="0"/>
+          <w:sz w:val="18"/>
+          <w:szCs w:val="18"/>
+          <w:lang w:eastAsia="es-ES"/>
+          <w14:ligatures w14:val="none"/>
+        </w:rPr>
+        <w:t>"</w:t>
+      </w:r>
+      <w:proofErr w:type="spellStart"/>
+      <w:r>
+        <w:rPr>
+          <w:rFonts w:ascii="Consolas" w:eastAsia="Times New Roman" w:hAnsi="Consolas" w:cs="Times New Roman"/>
+          <w:color w:val="CE9178"/>
+          <w:kern w:val="0"/>
+          <w:sz w:val="18"/>
+          <w:szCs w:val="18"/>
+          <w:lang w:eastAsia="es-ES"/>
+          <w14:ligatures w14:val="none"/>
+        </w:rPr>
+        <w:t>location</w:t>
+      </w:r>
+      <w:proofErr w:type="spellEnd"/>
+      <w:r>
+        <w:rPr>
+          <w:rFonts w:ascii="Consolas" w:eastAsia="Times New Roman" w:hAnsi="Consolas" w:cs="Times New Roman"/>
+          <w:color w:val="CE9178"/>
+          <w:kern w:val="0"/>
+          <w:sz w:val="18"/>
+          <w:szCs w:val="18"/>
+          <w:lang w:eastAsia="es-ES"/>
+          <w14:ligatures w14:val="none"/>
+        </w:rPr>
+        <w:t>:{</w:t>
+      </w:r>
+      <w:r>
+        <w:rPr>
+          <w:rFonts w:ascii="Consolas" w:eastAsia="Times New Roman" w:hAnsi="Consolas" w:cs="Times New Roman"/>
+          <w:color w:val="9CDCFE"/>
+          <w:kern w:val="0"/>
+          <w:sz w:val="18"/>
+          <w:szCs w:val="18"/>
+          <w:lang w:eastAsia="es-ES"/>
+          <w14:ligatures w14:val="none"/>
+        </w:rPr>
+        <w:t>$load</w:t>
+      </w:r>
+      <w:r>
+        <w:rPr>
+          <w:rFonts w:ascii="Consolas" w:eastAsia="Times New Roman" w:hAnsi="Consolas" w:cs="Times New Roman"/>
+          <w:color w:val="CE9178"/>
+          <w:kern w:val="0"/>
+          <w:sz w:val="18"/>
+          <w:szCs w:val="18"/>
+          <w:lang w:eastAsia="es-ES"/>
+          <w14:ligatures w14:val="none"/>
+        </w:rPr>
+        <w:t>}.php"</w:t>
+      </w:r>
+      <w:r>
+        <w:rPr>
+          <w:rFonts w:ascii="Consolas" w:eastAsia="Times New Roman" w:hAnsi="Consolas" w:cs="Times New Roman"/>
+          <w:color w:val="D4D4D4"/>
+          <w:kern w:val="0"/>
+          <w:sz w:val="18"/>
+          <w:szCs w:val="18"/>
+          <w:lang w:eastAsia="es-ES"/>
+          <w14:ligatures w14:val="none"/>
+        </w:rPr>
+        <w:t>);</w:t>
+      </w:r>
+    </w:p>
+    <w:p>
+      <w:pPr>
+        <w:jc w:val="center"/>
+        <w:rPr>
+          <w:i/>
+          <w:iCs/>
+        </w:rPr>
+      </w:pPr>
+      <w:r>
+        <w:rPr>
+          <w:i/>
+          <w:iCs/>
+        </w:rPr>
+        <w:t>index.php</w:t>
+      </w:r>
+    </w:p>
+    <w:p/>
+    <w:p/>
+    <w:p/>
+    <w:p/>
+    <w:p/>
+    <w:p/>
+    <w:p/>
+    <w:p/>
+    <w:p>
       <w:r>
         <w:br w:type="page"/>
       </w:r>

</xml_diff>

<commit_message>
DWES05 Tarea Instalado Blade y creados los archivos vacíos para las vistas
</commit_message>
<xml_diff>
--- a/dwes/rodriguez_jimenez_roberto_DWES05_Tarea/rodriguez_jimenez_roberto_DWES05_Tarea.docx
+++ b/dwes/rodriguez_jimenez_roberto_DWES05_Tarea/rodriguez_jimenez_roberto_DWES05_Tarea.docx
@@ -5974,7 +5974,6 @@
           <w14:ligatures w14:val="none"/>
         </w:rPr>
       </w:pPr>
-      <w:proofErr w:type="gramStart"/>
       <w:r>
         <w:rPr>
           <w:rFonts w:eastAsia="Times New Roman" w:cstheme="minorHAnsi"/>
@@ -5984,19 +5983,7 @@
           <w:lang w:eastAsia="es-ES"/>
           <w14:ligatures w14:val="none"/>
         </w:rPr>
-        <w:t>Dependencias obligatorias a instalar</w:t>
-      </w:r>
-      <w:proofErr w:type="gramEnd"/>
-      <w:r>
-        <w:rPr>
-          <w:rFonts w:eastAsia="Times New Roman" w:cstheme="minorHAnsi"/>
-          <w:b/>
-          <w:bCs/>
-          <w:kern w:val="0"/>
-          <w:lang w:eastAsia="es-ES"/>
-          <w14:ligatures w14:val="none"/>
-        </w:rPr>
-        <w:t xml:space="preserve"> con Composer.</w:t>
+        <w:t>Dependencias obligatorias a instalar con Composer.</w:t>
       </w:r>
     </w:p>
     <w:p>
@@ -6046,27 +6033,7 @@
           <w:lang w:eastAsia="es-ES"/>
           <w14:ligatures w14:val="none"/>
         </w:rPr>
-        <w:t xml:space="preserve">milon/barcode Para generar los códigos de barra (Se </w:t>
-      </w:r>
-      <w:proofErr w:type="gramStart"/>
-      <w:r>
-        <w:rPr>
-          <w:rFonts w:eastAsia="Times New Roman" w:cstheme="minorHAnsi"/>
-          <w:kern w:val="0"/>
-          <w:lang w:eastAsia="es-ES"/>
-          <w14:ligatures w14:val="none"/>
-        </w:rPr>
-        <w:t>utilizara</w:t>
-      </w:r>
-      <w:proofErr w:type="gramEnd"/>
-      <w:r>
-        <w:rPr>
-          <w:rFonts w:eastAsia="Times New Roman" w:cstheme="minorHAnsi"/>
-          <w:kern w:val="0"/>
-          <w:lang w:eastAsia="es-ES"/>
-          <w14:ligatures w14:val="none"/>
-        </w:rPr>
-        <w:t xml:space="preserve"> el formato EAN-13, que utiliza 13 números).</w:t>
+        <w:t>milon/barcode Para generar los códigos de barra (Se utilizara el formato EAN-13, que utiliza 13 números).</w:t>
       </w:r>
     </w:p>
     <w:p>
@@ -6178,27 +6145,7 @@
           <w:lang w:eastAsia="es-ES"/>
           <w14:ligatures w14:val="none"/>
         </w:rPr>
-        <w:t xml:space="preserve">En la siguiente imagen podrás ver una estructura del proyecto ya terminada, lógicamente puedes usar </w:t>
-      </w:r>
-      <w:proofErr w:type="gramStart"/>
-      <w:r>
-        <w:rPr>
-          <w:rFonts w:eastAsia="Times New Roman" w:cstheme="minorHAnsi"/>
-          <w:kern w:val="0"/>
-          <w:lang w:eastAsia="es-ES"/>
-          <w14:ligatures w14:val="none"/>
-        </w:rPr>
-        <w:t>los nombre</w:t>
-      </w:r>
-      <w:proofErr w:type="gramEnd"/>
-      <w:r>
-        <w:rPr>
-          <w:rFonts w:eastAsia="Times New Roman" w:cstheme="minorHAnsi"/>
-          <w:kern w:val="0"/>
-          <w:lang w:eastAsia="es-ES"/>
-          <w14:ligatures w14:val="none"/>
-        </w:rPr>
-        <w:t xml:space="preserve"> de carpetas y ficheros que quieras:</w:t>
+        <w:t>En la siguiente imagen podrás ver una estructura del proyecto ya terminada, lógicamente puedes usar los nombre de carpetas y ficheros que quieras:</w:t>
       </w:r>
     </w:p>
     <w:p>
@@ -6230,27 +6177,7 @@
           <w:lang w:eastAsia="es-ES"/>
           <w14:ligatures w14:val="none"/>
         </w:rPr>
-        <w:t xml:space="preserve">1.- "cache" : </w:t>
-      </w:r>
-      <w:proofErr w:type="gramStart"/>
-      <w:r>
-        <w:rPr>
-          <w:rFonts w:eastAsia="Times New Roman" w:cstheme="minorHAnsi"/>
-          <w:kern w:val="0"/>
-          <w:lang w:eastAsia="es-ES"/>
-          <w14:ligatures w14:val="none"/>
-        </w:rPr>
-        <w:t>Esta carpetas</w:t>
-      </w:r>
-      <w:proofErr w:type="gramEnd"/>
-      <w:r>
-        <w:rPr>
-          <w:rFonts w:eastAsia="Times New Roman" w:cstheme="minorHAnsi"/>
-          <w:kern w:val="0"/>
-          <w:lang w:eastAsia="es-ES"/>
-          <w14:ligatures w14:val="none"/>
-        </w:rPr>
-        <w:t xml:space="preserve"> es necesaria crearla, y darle permiso "777" si estamos en Linux, para Blade y Barcode.</w:t>
+        <w:t>1.- "cache" : Esta carpetas es necesaria crearla, y darle permiso "777" si estamos en Linux, para Blade y Barcode.</w:t>
       </w:r>
     </w:p>
     <w:p>
@@ -7831,27 +7758,7 @@
                 <w:lang w:eastAsia="es-ES"/>
                 <w14:ligatures w14:val="none"/>
               </w:rPr>
-              <w:t xml:space="preserve">2 </w:t>
-            </w:r>
-            <w:proofErr w:type="gramStart"/>
-            <w:r>
-              <w:rPr>
-                <w:rFonts w:ascii="Times New Roman" w:eastAsia="Times New Roman" w:hAnsi="Times New Roman" w:cs="Times New Roman"/>
-                <w:kern w:val="0"/>
-                <w:lang w:eastAsia="es-ES"/>
-                <w14:ligatures w14:val="none"/>
-              </w:rPr>
-              <w:t>Puntos</w:t>
-            </w:r>
-            <w:proofErr w:type="gramEnd"/>
-            <w:r>
-              <w:rPr>
-                <w:rFonts w:ascii="Times New Roman" w:eastAsia="Times New Roman" w:hAnsi="Times New Roman" w:cs="Times New Roman"/>
-                <w:kern w:val="0"/>
-                <w:lang w:eastAsia="es-ES"/>
-                <w14:ligatures w14:val="none"/>
-              </w:rPr>
-              <w:t>.</w:t>
+              <w:t>2 Puntos.</w:t>
             </w:r>
           </w:p>
         </w:tc>
@@ -7973,27 +7880,7 @@
                 <w:lang w:eastAsia="es-ES"/>
                 <w14:ligatures w14:val="none"/>
               </w:rPr>
-              <w:t xml:space="preserve">1 </w:t>
-            </w:r>
-            <w:proofErr w:type="gramStart"/>
-            <w:r>
-              <w:rPr>
-                <w:rFonts w:ascii="Times New Roman" w:eastAsia="Times New Roman" w:hAnsi="Times New Roman" w:cs="Times New Roman"/>
-                <w:kern w:val="0"/>
-                <w:lang w:eastAsia="es-ES"/>
-                <w14:ligatures w14:val="none"/>
-              </w:rPr>
-              <w:t>Punto</w:t>
-            </w:r>
-            <w:proofErr w:type="gramEnd"/>
-            <w:r>
-              <w:rPr>
-                <w:rFonts w:ascii="Times New Roman" w:eastAsia="Times New Roman" w:hAnsi="Times New Roman" w:cs="Times New Roman"/>
-                <w:kern w:val="0"/>
-                <w:lang w:eastAsia="es-ES"/>
-                <w14:ligatures w14:val="none"/>
-              </w:rPr>
-              <w:t>.</w:t>
+              <w:t>1 Punto.</w:t>
             </w:r>
           </w:p>
         </w:tc>
@@ -8078,27 +7965,7 @@
                 <w:lang w:eastAsia="es-ES"/>
                 <w14:ligatures w14:val="none"/>
               </w:rPr>
-              <w:t xml:space="preserve">1 </w:t>
-            </w:r>
-            <w:proofErr w:type="gramStart"/>
-            <w:r>
-              <w:rPr>
-                <w:rFonts w:ascii="Times New Roman" w:eastAsia="Times New Roman" w:hAnsi="Times New Roman" w:cs="Times New Roman"/>
-                <w:kern w:val="0"/>
-                <w:lang w:eastAsia="es-ES"/>
-                <w14:ligatures w14:val="none"/>
-              </w:rPr>
-              <w:t>Punto</w:t>
-            </w:r>
-            <w:proofErr w:type="gramEnd"/>
-            <w:r>
-              <w:rPr>
-                <w:rFonts w:ascii="Times New Roman" w:eastAsia="Times New Roman" w:hAnsi="Times New Roman" w:cs="Times New Roman"/>
-                <w:kern w:val="0"/>
-                <w:lang w:eastAsia="es-ES"/>
-                <w14:ligatures w14:val="none"/>
-              </w:rPr>
-              <w:t>.</w:t>
+              <w:t>1 Punto.</w:t>
             </w:r>
           </w:p>
         </w:tc>
@@ -8161,27 +8028,7 @@
                 <w:lang w:eastAsia="es-ES"/>
                 <w14:ligatures w14:val="none"/>
               </w:rPr>
-              <w:t xml:space="preserve">1 </w:t>
-            </w:r>
-            <w:proofErr w:type="gramStart"/>
-            <w:r>
-              <w:rPr>
-                <w:rFonts w:ascii="Times New Roman" w:eastAsia="Times New Roman" w:hAnsi="Times New Roman" w:cs="Times New Roman"/>
-                <w:kern w:val="0"/>
-                <w:lang w:eastAsia="es-ES"/>
-                <w14:ligatures w14:val="none"/>
-              </w:rPr>
-              <w:t>Punto</w:t>
-            </w:r>
-            <w:proofErr w:type="gramEnd"/>
-            <w:r>
-              <w:rPr>
-                <w:rFonts w:ascii="Times New Roman" w:eastAsia="Times New Roman" w:hAnsi="Times New Roman" w:cs="Times New Roman"/>
-                <w:kern w:val="0"/>
-                <w:lang w:eastAsia="es-ES"/>
-                <w14:ligatures w14:val="none"/>
-              </w:rPr>
-              <w:t>.</w:t>
+              <w:t>1 Punto.</w:t>
             </w:r>
           </w:p>
         </w:tc>
@@ -8244,27 +8091,7 @@
                 <w:lang w:eastAsia="es-ES"/>
                 <w14:ligatures w14:val="none"/>
               </w:rPr>
-              <w:t xml:space="preserve">1 </w:t>
-            </w:r>
-            <w:proofErr w:type="gramStart"/>
-            <w:r>
-              <w:rPr>
-                <w:rFonts w:ascii="Times New Roman" w:eastAsia="Times New Roman" w:hAnsi="Times New Roman" w:cs="Times New Roman"/>
-                <w:kern w:val="0"/>
-                <w:lang w:eastAsia="es-ES"/>
-                <w14:ligatures w14:val="none"/>
-              </w:rPr>
-              <w:t>Punto</w:t>
-            </w:r>
-            <w:proofErr w:type="gramEnd"/>
-            <w:r>
-              <w:rPr>
-                <w:rFonts w:ascii="Times New Roman" w:eastAsia="Times New Roman" w:hAnsi="Times New Roman" w:cs="Times New Roman"/>
-                <w:kern w:val="0"/>
-                <w:lang w:eastAsia="es-ES"/>
-                <w14:ligatures w14:val="none"/>
-              </w:rPr>
-              <w:t>.</w:t>
+              <w:t>1 Punto.</w:t>
             </w:r>
           </w:p>
         </w:tc>
@@ -11362,7 +11189,45 @@
     </w:p>
     <w:p/>
     <w:p/>
-    <w:p/>
+    <w:p>
+      <w:pPr>
+        <w:pStyle w:val="Ttulo3"/>
+      </w:pPr>
+      <w:r>
+        <w:t>Cargar Blade</w:t>
+      </w:r>
+    </w:p>
+    <w:p>
+      <w:r>
+        <w:t xml:space="preserve">Comando para la instalación de </w:t>
+      </w:r>
+      <w:r>
+        <w:rPr>
+          <w:b/>
+          <w:bCs/>
+          <w:i/>
+          <w:iCs/>
+        </w:rPr>
+        <w:t>Blade</w:t>
+      </w:r>
+      <w:r>
+        <w:br/>
+      </w:r>
+      <w:r>
+        <w:rPr>
+          <w:rStyle w:val="CdigoCar"/>
+          <w:rFonts w:eastAsiaTheme="minorHAnsi"/>
+        </w:rPr>
+        <w:t xml:space="preserve">composer install </w:t>
+      </w:r>
+      <w:r>
+        <w:rPr>
+          <w:rStyle w:val="CdigoCar"/>
+          <w:rFonts w:eastAsiaTheme="minorEastAsia"/>
+        </w:rPr>
+        <w:t>philo/laravel-blade</w:t>
+      </w:r>
+    </w:p>
     <w:p/>
     <w:p/>
     <w:p/>
@@ -14165,7 +14030,6 @@
     <w:pPr>
       <w:pStyle w:val="Piedepgina"/>
     </w:pPr>
-    <w:proofErr w:type="gramStart"/>
     <w:r>
       <w:t>0</w:t>
     </w:r>
@@ -14176,11 +14040,7 @@
       <w:t xml:space="preserve">  </w:t>
     </w:r>
     <w:r>
-      <w:t>Programación</w:t>
-    </w:r>
-    <w:proofErr w:type="gramEnd"/>
-    <w:r>
-      <w:t xml:space="preserve"> Orientada a Objetos en PHP</w:t>
+      <w:t>Programación Orientada a Objetos en PHP</w:t>
     </w:r>
     <w:r>
       <w:t xml:space="preserve">  </w:t>

</xml_diff>

<commit_message>
DWES05 Tarea Cargadas la librerías faker y barcode
</commit_message>
<xml_diff>
--- a/dwes/rodriguez_jimenez_roberto_DWES05_Tarea/rodriguez_jimenez_roberto_DWES05_Tarea.docx
+++ b/dwes/rodriguez_jimenez_roberto_DWES05_Tarea/rodriguez_jimenez_roberto_DWES05_Tarea.docx
@@ -5936,6 +5936,7 @@
           <w14:ligatures w14:val="none"/>
         </w:rPr>
       </w:pPr>
+      <w:proofErr w:type="gramStart"/>
       <w:r>
         <w:rPr>
           <w:rFonts w:eastAsia="Times New Roman" w:cstheme="minorHAnsi"/>
@@ -5945,7 +5946,19 @@
           <w:lang w:eastAsia="es-ES"/>
           <w14:ligatures w14:val="none"/>
         </w:rPr>
-        <w:t>Dependencias obligatorias a instalar con Composer.</w:t>
+        <w:t>Dependencias obligatorias a instalar</w:t>
+      </w:r>
+      <w:proofErr w:type="gramEnd"/>
+      <w:r>
+        <w:rPr>
+          <w:rFonts w:eastAsia="Times New Roman" w:cstheme="minorHAnsi"/>
+          <w:b/>
+          <w:bCs/>
+          <w:kern w:val="0"/>
+          <w:lang w:eastAsia="es-ES"/>
+          <w14:ligatures w14:val="none"/>
+        </w:rPr>
+        <w:t xml:space="preserve"> con Composer.</w:t>
       </w:r>
     </w:p>
     <w:p>
@@ -5995,7 +6008,27 @@
           <w:lang w:eastAsia="es-ES"/>
           <w14:ligatures w14:val="none"/>
         </w:rPr>
-        <w:t>milon/barcode Para generar los códigos de barra (Se utilizara el formato EAN-13, que utiliza 13 números).</w:t>
+        <w:t xml:space="preserve">milon/barcode Para generar los códigos de barra (Se </w:t>
+      </w:r>
+      <w:proofErr w:type="gramStart"/>
+      <w:r>
+        <w:rPr>
+          <w:rFonts w:eastAsia="Times New Roman" w:cstheme="minorHAnsi"/>
+          <w:kern w:val="0"/>
+          <w:lang w:eastAsia="es-ES"/>
+          <w14:ligatures w14:val="none"/>
+        </w:rPr>
+        <w:t>utilizara</w:t>
+      </w:r>
+      <w:proofErr w:type="gramEnd"/>
+      <w:r>
+        <w:rPr>
+          <w:rFonts w:eastAsia="Times New Roman" w:cstheme="minorHAnsi"/>
+          <w:kern w:val="0"/>
+          <w:lang w:eastAsia="es-ES"/>
+          <w14:ligatures w14:val="none"/>
+        </w:rPr>
+        <w:t xml:space="preserve"> el formato EAN-13, que utiliza 13 números).</w:t>
       </w:r>
     </w:p>
     <w:p>
@@ -6107,7 +6140,27 @@
           <w:lang w:eastAsia="es-ES"/>
           <w14:ligatures w14:val="none"/>
         </w:rPr>
-        <w:t>En la siguiente imagen podrás ver una estructura del proyecto ya terminada, lógicamente puedes usar los nombre de carpetas y ficheros que quieras:</w:t>
+        <w:t xml:space="preserve">En la siguiente imagen podrás ver una estructura del proyecto ya terminada, lógicamente puedes usar </w:t>
+      </w:r>
+      <w:proofErr w:type="gramStart"/>
+      <w:r>
+        <w:rPr>
+          <w:rFonts w:eastAsia="Times New Roman" w:cstheme="minorHAnsi"/>
+          <w:kern w:val="0"/>
+          <w:lang w:eastAsia="es-ES"/>
+          <w14:ligatures w14:val="none"/>
+        </w:rPr>
+        <w:t>los nombre</w:t>
+      </w:r>
+      <w:proofErr w:type="gramEnd"/>
+      <w:r>
+        <w:rPr>
+          <w:rFonts w:eastAsia="Times New Roman" w:cstheme="minorHAnsi"/>
+          <w:kern w:val="0"/>
+          <w:lang w:eastAsia="es-ES"/>
+          <w14:ligatures w14:val="none"/>
+        </w:rPr>
+        <w:t xml:space="preserve"> de carpetas y ficheros que quieras:</w:t>
       </w:r>
     </w:p>
     <w:p>
@@ -6139,7 +6192,27 @@
           <w:lang w:eastAsia="es-ES"/>
           <w14:ligatures w14:val="none"/>
         </w:rPr>
-        <w:t>1.- "cache" : Esta carpetas es necesaria crearla, y darle permiso "777" si estamos en Linux, para Blade y Barcode.</w:t>
+        <w:t xml:space="preserve">1.- "cache" : </w:t>
+      </w:r>
+      <w:proofErr w:type="gramStart"/>
+      <w:r>
+        <w:rPr>
+          <w:rFonts w:eastAsia="Times New Roman" w:cstheme="minorHAnsi"/>
+          <w:kern w:val="0"/>
+          <w:lang w:eastAsia="es-ES"/>
+          <w14:ligatures w14:val="none"/>
+        </w:rPr>
+        <w:t>Esta carpetas</w:t>
+      </w:r>
+      <w:proofErr w:type="gramEnd"/>
+      <w:r>
+        <w:rPr>
+          <w:rFonts w:eastAsia="Times New Roman" w:cstheme="minorHAnsi"/>
+          <w:kern w:val="0"/>
+          <w:lang w:eastAsia="es-ES"/>
+          <w14:ligatures w14:val="none"/>
+        </w:rPr>
+        <w:t xml:space="preserve"> es necesaria crearla, y darle permiso "777" si estamos en Linux, para Blade y Barcode.</w:t>
       </w:r>
     </w:p>
     <w:p>
@@ -7074,16 +7147,16 @@
       <w:pPr>
         <w:pStyle w:val="Ttulo3"/>
       </w:pPr>
-      <w:bookmarkStart w:id="11" w:name="_Toc147504151"/>
-      <w:bookmarkStart w:id="12" w:name="_Toc158885523"/>
+      <w:bookmarkStart w:id="11" w:name="_Toc158885523"/>
+      <w:bookmarkStart w:id="12" w:name="_Toc147504151"/>
       <w:r>
         <w:t>Recursos necesarios</w:t>
       </w:r>
+      <w:bookmarkEnd w:id="11"/>
+      <w:r>
+        <w:t xml:space="preserve"> </w:t>
+      </w:r>
       <w:bookmarkEnd w:id="12"/>
-      <w:r>
-        <w:t xml:space="preserve"> </w:t>
-      </w:r>
-      <w:bookmarkEnd w:id="11"/>
       <w:r>
         <w:br/>
       </w:r>
@@ -7712,7 +7785,27 @@
                 <w:lang w:eastAsia="es-ES"/>
                 <w14:ligatures w14:val="none"/>
               </w:rPr>
-              <w:t>2 Puntos.</w:t>
+              <w:t xml:space="preserve">2 </w:t>
+            </w:r>
+            <w:proofErr w:type="gramStart"/>
+            <w:r>
+              <w:rPr>
+                <w:rFonts w:ascii="Times New Roman" w:eastAsia="Times New Roman" w:hAnsi="Times New Roman" w:cs="Times New Roman"/>
+                <w:kern w:val="0"/>
+                <w:lang w:eastAsia="es-ES"/>
+                <w14:ligatures w14:val="none"/>
+              </w:rPr>
+              <w:t>Puntos</w:t>
+            </w:r>
+            <w:proofErr w:type="gramEnd"/>
+            <w:r>
+              <w:rPr>
+                <w:rFonts w:ascii="Times New Roman" w:eastAsia="Times New Roman" w:hAnsi="Times New Roman" w:cs="Times New Roman"/>
+                <w:kern w:val="0"/>
+                <w:lang w:eastAsia="es-ES"/>
+                <w14:ligatures w14:val="none"/>
+              </w:rPr>
+              <w:t>.</w:t>
             </w:r>
           </w:p>
         </w:tc>
@@ -7834,7 +7927,27 @@
                 <w:lang w:eastAsia="es-ES"/>
                 <w14:ligatures w14:val="none"/>
               </w:rPr>
-              <w:t>1 Punto.</w:t>
+              <w:t xml:space="preserve">1 </w:t>
+            </w:r>
+            <w:proofErr w:type="gramStart"/>
+            <w:r>
+              <w:rPr>
+                <w:rFonts w:ascii="Times New Roman" w:eastAsia="Times New Roman" w:hAnsi="Times New Roman" w:cs="Times New Roman"/>
+                <w:kern w:val="0"/>
+                <w:lang w:eastAsia="es-ES"/>
+                <w14:ligatures w14:val="none"/>
+              </w:rPr>
+              <w:t>Punto</w:t>
+            </w:r>
+            <w:proofErr w:type="gramEnd"/>
+            <w:r>
+              <w:rPr>
+                <w:rFonts w:ascii="Times New Roman" w:eastAsia="Times New Roman" w:hAnsi="Times New Roman" w:cs="Times New Roman"/>
+                <w:kern w:val="0"/>
+                <w:lang w:eastAsia="es-ES"/>
+                <w14:ligatures w14:val="none"/>
+              </w:rPr>
+              <w:t>.</w:t>
             </w:r>
           </w:p>
         </w:tc>
@@ -7919,7 +8032,27 @@
                 <w:lang w:eastAsia="es-ES"/>
                 <w14:ligatures w14:val="none"/>
               </w:rPr>
-              <w:t>1 Punto.</w:t>
+              <w:t xml:space="preserve">1 </w:t>
+            </w:r>
+            <w:proofErr w:type="gramStart"/>
+            <w:r>
+              <w:rPr>
+                <w:rFonts w:ascii="Times New Roman" w:eastAsia="Times New Roman" w:hAnsi="Times New Roman" w:cs="Times New Roman"/>
+                <w:kern w:val="0"/>
+                <w:lang w:eastAsia="es-ES"/>
+                <w14:ligatures w14:val="none"/>
+              </w:rPr>
+              <w:t>Punto</w:t>
+            </w:r>
+            <w:proofErr w:type="gramEnd"/>
+            <w:r>
+              <w:rPr>
+                <w:rFonts w:ascii="Times New Roman" w:eastAsia="Times New Roman" w:hAnsi="Times New Roman" w:cs="Times New Roman"/>
+                <w:kern w:val="0"/>
+                <w:lang w:eastAsia="es-ES"/>
+                <w14:ligatures w14:val="none"/>
+              </w:rPr>
+              <w:t>.</w:t>
             </w:r>
           </w:p>
         </w:tc>
@@ -7982,7 +8115,27 @@
                 <w:lang w:eastAsia="es-ES"/>
                 <w14:ligatures w14:val="none"/>
               </w:rPr>
-              <w:t>1 Punto.</w:t>
+              <w:t xml:space="preserve">1 </w:t>
+            </w:r>
+            <w:proofErr w:type="gramStart"/>
+            <w:r>
+              <w:rPr>
+                <w:rFonts w:ascii="Times New Roman" w:eastAsia="Times New Roman" w:hAnsi="Times New Roman" w:cs="Times New Roman"/>
+                <w:kern w:val="0"/>
+                <w:lang w:eastAsia="es-ES"/>
+                <w14:ligatures w14:val="none"/>
+              </w:rPr>
+              <w:t>Punto</w:t>
+            </w:r>
+            <w:proofErr w:type="gramEnd"/>
+            <w:r>
+              <w:rPr>
+                <w:rFonts w:ascii="Times New Roman" w:eastAsia="Times New Roman" w:hAnsi="Times New Roman" w:cs="Times New Roman"/>
+                <w:kern w:val="0"/>
+                <w:lang w:eastAsia="es-ES"/>
+                <w14:ligatures w14:val="none"/>
+              </w:rPr>
+              <w:t>.</w:t>
             </w:r>
           </w:p>
         </w:tc>
@@ -8045,7 +8198,27 @@
                 <w:lang w:eastAsia="es-ES"/>
                 <w14:ligatures w14:val="none"/>
               </w:rPr>
-              <w:t>1 Punto.</w:t>
+              <w:t xml:space="preserve">1 </w:t>
+            </w:r>
+            <w:proofErr w:type="gramStart"/>
+            <w:r>
+              <w:rPr>
+                <w:rFonts w:ascii="Times New Roman" w:eastAsia="Times New Roman" w:hAnsi="Times New Roman" w:cs="Times New Roman"/>
+                <w:kern w:val="0"/>
+                <w:lang w:eastAsia="es-ES"/>
+                <w14:ligatures w14:val="none"/>
+              </w:rPr>
+              <w:t>Punto</w:t>
+            </w:r>
+            <w:proofErr w:type="gramEnd"/>
+            <w:r>
+              <w:rPr>
+                <w:rFonts w:ascii="Times New Roman" w:eastAsia="Times New Roman" w:hAnsi="Times New Roman" w:cs="Times New Roman"/>
+                <w:kern w:val="0"/>
+                <w:lang w:eastAsia="es-ES"/>
+                <w14:ligatures w14:val="none"/>
+              </w:rPr>
+              <w:t>.</w:t>
             </w:r>
           </w:p>
         </w:tc>
@@ -11155,6 +11328,9 @@
         <w:t>Cargar Blade</w:t>
       </w:r>
       <w:bookmarkEnd w:id="22"/>
+      <w:r>
+        <w:t xml:space="preserve"> y otras librerías</w:t>
+      </w:r>
     </w:p>
     <w:p>
       <w:r>
@@ -11195,19 +11371,19 @@
           <w:rFonts w:ascii="Consolas" w:eastAsia="Times New Roman" w:hAnsi="Consolas" w:cs="Times New Roman"/>
           <w:color w:val="CCCCCC"/>
           <w:kern w:val="0"/>
-          <w:sz w:val="21"/>
-          <w:szCs w:val="21"/>
-          <w:lang w:eastAsia="es-ES"/>
-          <w14:ligatures w14:val="none"/>
-        </w:rPr>
-      </w:pPr>
-      <w:r>
-        <w:rPr>
-          <w:rFonts w:ascii="Consolas" w:eastAsia="Times New Roman" w:hAnsi="Consolas" w:cs="Times New Roman"/>
-          <w:color w:val="CCCCCC"/>
-          <w:kern w:val="0"/>
-          <w:sz w:val="21"/>
-          <w:szCs w:val="21"/>
+          <w:sz w:val="18"/>
+          <w:szCs w:val="18"/>
+          <w:lang w:eastAsia="es-ES"/>
+          <w14:ligatures w14:val="none"/>
+        </w:rPr>
+      </w:pPr>
+      <w:r>
+        <w:rPr>
+          <w:rFonts w:ascii="Consolas" w:eastAsia="Times New Roman" w:hAnsi="Consolas" w:cs="Times New Roman"/>
+          <w:color w:val="CCCCCC"/>
+          <w:kern w:val="0"/>
+          <w:sz w:val="18"/>
+          <w:szCs w:val="18"/>
           <w:lang w:eastAsia="es-ES"/>
           <w14:ligatures w14:val="none"/>
         </w:rPr>
@@ -12116,31 +12292,7 @@
           <w:lang w:eastAsia="es-ES"/>
           <w14:ligatures w14:val="none"/>
         </w:rPr>
-        <w:t xml:space="preserve">: {  </w:t>
-      </w:r>
-      <w:r>
-        <w:rPr>
-          <w:rFonts w:ascii="Consolas" w:eastAsia="Times New Roman" w:hAnsi="Consolas" w:cs="Times New Roman"/>
-          <w:color w:val="CCCCCC"/>
-          <w:kern w:val="0"/>
-          <w:sz w:val="18"/>
-          <w:szCs w:val="18"/>
-          <w:lang w:eastAsia="es-ES"/>
-          <w14:ligatures w14:val="none"/>
-        </w:rPr>
-        <w:t>. . .</w:t>
-      </w:r>
-      <w:r>
-        <w:rPr>
-          <w:rFonts w:ascii="Consolas" w:eastAsia="Times New Roman" w:hAnsi="Consolas" w:cs="Times New Roman"/>
-          <w:color w:val="CCCCCC"/>
-          <w:kern w:val="0"/>
-          <w:sz w:val="18"/>
-          <w:szCs w:val="18"/>
-          <w:lang w:eastAsia="es-ES"/>
-          <w14:ligatures w14:val="none"/>
-        </w:rPr>
-        <w:t>  },</w:t>
+        <w:t>: {</w:t>
       </w:r>
     </w:p>
     <w:p>
@@ -12167,7 +12319,7 @@
           <w:lang w:eastAsia="es-ES"/>
           <w14:ligatures w14:val="none"/>
         </w:rPr>
-        <w:t xml:space="preserve">    </w:t>
+        <w:t xml:space="preserve">        </w:t>
       </w:r>
       <w:r>
         <w:rPr>
@@ -12179,69 +12331,19 @@
           <w:lang w:eastAsia="es-ES"/>
           <w14:ligatures w14:val="none"/>
         </w:rPr>
-        <w:t>"</w:t>
-      </w:r>
-      <w:proofErr w:type="spellStart"/>
-      <w:r>
-        <w:rPr>
-          <w:rFonts w:ascii="Consolas" w:eastAsia="Times New Roman" w:hAnsi="Consolas" w:cs="Times New Roman"/>
-          <w:color w:val="9CDCFE"/>
-          <w:kern w:val="0"/>
-          <w:sz w:val="18"/>
-          <w:szCs w:val="18"/>
-          <w:lang w:eastAsia="es-ES"/>
-          <w14:ligatures w14:val="none"/>
-        </w:rPr>
-        <w:t>authors</w:t>
-      </w:r>
-      <w:proofErr w:type="spellEnd"/>
-      <w:r>
-        <w:rPr>
-          <w:rFonts w:ascii="Consolas" w:eastAsia="Times New Roman" w:hAnsi="Consolas" w:cs="Times New Roman"/>
-          <w:color w:val="9CDCFE"/>
-          <w:kern w:val="0"/>
-          <w:sz w:val="18"/>
-          <w:szCs w:val="18"/>
-          <w:lang w:eastAsia="es-ES"/>
-          <w14:ligatures w14:val="none"/>
-        </w:rPr>
-        <w:t>"</w:t>
-      </w:r>
-      <w:r>
-        <w:rPr>
-          <w:rFonts w:ascii="Consolas" w:eastAsia="Times New Roman" w:hAnsi="Consolas" w:cs="Times New Roman"/>
-          <w:color w:val="CCCCCC"/>
-          <w:kern w:val="0"/>
-          <w:sz w:val="18"/>
-          <w:szCs w:val="18"/>
-          <w:lang w:eastAsia="es-ES"/>
-          <w14:ligatures w14:val="none"/>
-        </w:rPr>
-        <w:t xml:space="preserve">: [ { </w:t>
-      </w:r>
-      <w:r>
-        <w:rPr>
-          <w:rFonts w:ascii="Consolas" w:eastAsia="Times New Roman" w:hAnsi="Consolas" w:cs="Times New Roman"/>
-          <w:color w:val="9CDCFE"/>
-          <w:kern w:val="0"/>
-          <w:sz w:val="18"/>
-          <w:szCs w:val="18"/>
-          <w:lang w:eastAsia="es-ES"/>
-          <w14:ligatures w14:val="none"/>
-        </w:rPr>
-        <w:t>. . .</w:t>
-      </w:r>
-      <w:r>
-        <w:rPr>
-          <w:rFonts w:ascii="Consolas" w:eastAsia="Times New Roman" w:hAnsi="Consolas" w:cs="Times New Roman"/>
-          <w:color w:val="CCCCCC"/>
-          <w:kern w:val="0"/>
-          <w:sz w:val="18"/>
-          <w:szCs w:val="18"/>
-          <w:lang w:eastAsia="es-ES"/>
-          <w14:ligatures w14:val="none"/>
-        </w:rPr>
-        <w:t>  } ],</w:t>
+        <w:t>"psr-4"</w:t>
+      </w:r>
+      <w:r>
+        <w:rPr>
+          <w:rFonts w:ascii="Consolas" w:eastAsia="Times New Roman" w:hAnsi="Consolas" w:cs="Times New Roman"/>
+          <w:color w:val="CCCCCC"/>
+          <w:kern w:val="0"/>
+          <w:sz w:val="18"/>
+          <w:szCs w:val="18"/>
+          <w:lang w:eastAsia="es-ES"/>
+          <w14:ligatures w14:val="none"/>
+        </w:rPr>
+        <w:t>: {</w:t>
       </w:r>
     </w:p>
     <w:p>
@@ -12268,7 +12370,7 @@
           <w:lang w:eastAsia="es-ES"/>
           <w14:ligatures w14:val="none"/>
         </w:rPr>
-        <w:t xml:space="preserve">    </w:t>
+        <w:t xml:space="preserve">            </w:t>
       </w:r>
       <w:r>
         <w:rPr>
@@ -12280,45 +12382,55 @@
           <w:lang w:eastAsia="es-ES"/>
           <w14:ligatures w14:val="none"/>
         </w:rPr>
+        <w:t>"Clases</w:t>
+      </w:r>
+      <w:r>
+        <w:rPr>
+          <w:rFonts w:ascii="Consolas" w:eastAsia="Times New Roman" w:hAnsi="Consolas" w:cs="Times New Roman"/>
+          <w:color w:val="D7BA7D"/>
+          <w:kern w:val="0"/>
+          <w:sz w:val="18"/>
+          <w:szCs w:val="18"/>
+          <w:lang w:eastAsia="es-ES"/>
+          <w14:ligatures w14:val="none"/>
+        </w:rPr>
+        <w:t>\\</w:t>
+      </w:r>
+      <w:r>
+        <w:rPr>
+          <w:rFonts w:ascii="Consolas" w:eastAsia="Times New Roman" w:hAnsi="Consolas" w:cs="Times New Roman"/>
+          <w:color w:val="9CDCFE"/>
+          <w:kern w:val="0"/>
+          <w:sz w:val="18"/>
+          <w:szCs w:val="18"/>
+          <w:lang w:eastAsia="es-ES"/>
+          <w14:ligatures w14:val="none"/>
+        </w:rPr>
         <w:t>"</w:t>
       </w:r>
-      <w:proofErr w:type="spellStart"/>
-      <w:r>
-        <w:rPr>
-          <w:rFonts w:ascii="Consolas" w:eastAsia="Times New Roman" w:hAnsi="Consolas" w:cs="Times New Roman"/>
-          <w:color w:val="9CDCFE"/>
-          <w:kern w:val="0"/>
-          <w:sz w:val="18"/>
-          <w:szCs w:val="18"/>
-          <w:lang w:eastAsia="es-ES"/>
-          <w14:ligatures w14:val="none"/>
-        </w:rPr>
-        <w:t>require</w:t>
-      </w:r>
-      <w:proofErr w:type="spellEnd"/>
-      <w:r>
-        <w:rPr>
-          <w:rFonts w:ascii="Consolas" w:eastAsia="Times New Roman" w:hAnsi="Consolas" w:cs="Times New Roman"/>
-          <w:color w:val="9CDCFE"/>
-          <w:kern w:val="0"/>
-          <w:sz w:val="18"/>
-          <w:szCs w:val="18"/>
-          <w:lang w:eastAsia="es-ES"/>
-          <w14:ligatures w14:val="none"/>
-        </w:rPr>
-        <w:t>"</w:t>
-      </w:r>
-      <w:r>
-        <w:rPr>
-          <w:rFonts w:ascii="Consolas" w:eastAsia="Times New Roman" w:hAnsi="Consolas" w:cs="Times New Roman"/>
-          <w:color w:val="CCCCCC"/>
-          <w:kern w:val="0"/>
-          <w:sz w:val="18"/>
-          <w:szCs w:val="18"/>
-          <w:lang w:eastAsia="es-ES"/>
-          <w14:ligatures w14:val="none"/>
-        </w:rPr>
-        <w:t>: {</w:t>
+      <w:r>
+        <w:rPr>
+          <w:rFonts w:ascii="Consolas" w:eastAsia="Times New Roman" w:hAnsi="Consolas" w:cs="Times New Roman"/>
+          <w:color w:val="CCCCCC"/>
+          <w:kern w:val="0"/>
+          <w:sz w:val="18"/>
+          <w:szCs w:val="18"/>
+          <w:lang w:eastAsia="es-ES"/>
+          <w14:ligatures w14:val="none"/>
+        </w:rPr>
+        <w:t xml:space="preserve">: </w:t>
+      </w:r>
+      <w:r>
+        <w:rPr>
+          <w:rFonts w:ascii="Consolas" w:eastAsia="Times New Roman" w:hAnsi="Consolas" w:cs="Times New Roman"/>
+          <w:color w:val="CE9178"/>
+          <w:kern w:val="0"/>
+          <w:sz w:val="18"/>
+          <w:szCs w:val="18"/>
+          <w:lang w:eastAsia="es-ES"/>
+          <w14:ligatures w14:val="none"/>
+        </w:rPr>
+        <w:t>"src/"</w:t>
       </w:r>
     </w:p>
     <w:p>
@@ -12345,43 +12457,7 @@
           <w:lang w:eastAsia="es-ES"/>
           <w14:ligatures w14:val="none"/>
         </w:rPr>
-        <w:t xml:space="preserve">        </w:t>
-      </w:r>
-      <w:r>
-        <w:rPr>
-          <w:rFonts w:ascii="Consolas" w:eastAsia="Times New Roman" w:hAnsi="Consolas" w:cs="Times New Roman"/>
-          <w:color w:val="9CDCFE"/>
-          <w:kern w:val="0"/>
-          <w:sz w:val="18"/>
-          <w:szCs w:val="18"/>
-          <w:lang w:eastAsia="es-ES"/>
-          <w14:ligatures w14:val="none"/>
-        </w:rPr>
-        <w:t>"philo/laravel-blade"</w:t>
-      </w:r>
-      <w:r>
-        <w:rPr>
-          <w:rFonts w:ascii="Consolas" w:eastAsia="Times New Roman" w:hAnsi="Consolas" w:cs="Times New Roman"/>
-          <w:color w:val="CCCCCC"/>
-          <w:kern w:val="0"/>
-          <w:sz w:val="18"/>
-          <w:szCs w:val="18"/>
-          <w:lang w:eastAsia="es-ES"/>
-          <w14:ligatures w14:val="none"/>
-        </w:rPr>
-        <w:t xml:space="preserve">: </w:t>
-      </w:r>
-      <w:r>
-        <w:rPr>
-          <w:rFonts w:ascii="Consolas" w:eastAsia="Times New Roman" w:hAnsi="Consolas" w:cs="Times New Roman"/>
-          <w:color w:val="CE9178"/>
-          <w:kern w:val="0"/>
-          <w:sz w:val="18"/>
-          <w:szCs w:val="18"/>
-          <w:lang w:eastAsia="es-ES"/>
-          <w14:ligatures w14:val="none"/>
-        </w:rPr>
-        <w:t>"^3.1"</w:t>
+        <w:t>        }</w:t>
       </w:r>
     </w:p>
     <w:p>
@@ -12408,7 +12484,7 @@
           <w:lang w:eastAsia="es-ES"/>
           <w14:ligatures w14:val="none"/>
         </w:rPr>
-        <w:t>    }</w:t>
+        <w:t>    },</w:t>
       </w:r>
     </w:p>
     <w:p>
@@ -12435,8 +12511,715 @@
           <w:lang w:eastAsia="es-ES"/>
           <w14:ligatures w14:val="none"/>
         </w:rPr>
+        <w:t xml:space="preserve">    </w:t>
+      </w:r>
+      <w:r>
+        <w:rPr>
+          <w:rFonts w:ascii="Consolas" w:eastAsia="Times New Roman" w:hAnsi="Consolas" w:cs="Times New Roman"/>
+          <w:color w:val="9CDCFE"/>
+          <w:kern w:val="0"/>
+          <w:sz w:val="18"/>
+          <w:szCs w:val="18"/>
+          <w:lang w:eastAsia="es-ES"/>
+          <w14:ligatures w14:val="none"/>
+        </w:rPr>
+        <w:t>"</w:t>
+      </w:r>
+      <w:proofErr w:type="spellStart"/>
+      <w:r>
+        <w:rPr>
+          <w:rFonts w:ascii="Consolas" w:eastAsia="Times New Roman" w:hAnsi="Consolas" w:cs="Times New Roman"/>
+          <w:color w:val="9CDCFE"/>
+          <w:kern w:val="0"/>
+          <w:sz w:val="18"/>
+          <w:szCs w:val="18"/>
+          <w:lang w:eastAsia="es-ES"/>
+          <w14:ligatures w14:val="none"/>
+        </w:rPr>
+        <w:t>authors</w:t>
+      </w:r>
+      <w:proofErr w:type="spellEnd"/>
+      <w:r>
+        <w:rPr>
+          <w:rFonts w:ascii="Consolas" w:eastAsia="Times New Roman" w:hAnsi="Consolas" w:cs="Times New Roman"/>
+          <w:color w:val="9CDCFE"/>
+          <w:kern w:val="0"/>
+          <w:sz w:val="18"/>
+          <w:szCs w:val="18"/>
+          <w:lang w:eastAsia="es-ES"/>
+          <w14:ligatures w14:val="none"/>
+        </w:rPr>
+        <w:t>"</w:t>
+      </w:r>
+      <w:r>
+        <w:rPr>
+          <w:rFonts w:ascii="Consolas" w:eastAsia="Times New Roman" w:hAnsi="Consolas" w:cs="Times New Roman"/>
+          <w:color w:val="CCCCCC"/>
+          <w:kern w:val="0"/>
+          <w:sz w:val="18"/>
+          <w:szCs w:val="18"/>
+          <w:lang w:eastAsia="es-ES"/>
+          <w14:ligatures w14:val="none"/>
+        </w:rPr>
+        <w:t>: [</w:t>
+      </w:r>
+    </w:p>
+    <w:p>
+      <w:pPr>
+        <w:shd w:val="clear" w:color="auto" w:fill="1F1F1F"/>
+        <w:spacing w:after="0" w:line="285" w:lineRule="atLeast"/>
+        <w:rPr>
+          <w:rFonts w:ascii="Consolas" w:eastAsia="Times New Roman" w:hAnsi="Consolas" w:cs="Times New Roman"/>
+          <w:color w:val="CCCCCC"/>
+          <w:kern w:val="0"/>
+          <w:sz w:val="18"/>
+          <w:szCs w:val="18"/>
+          <w:lang w:eastAsia="es-ES"/>
+          <w14:ligatures w14:val="none"/>
+        </w:rPr>
+      </w:pPr>
+      <w:r>
+        <w:rPr>
+          <w:rFonts w:ascii="Consolas" w:eastAsia="Times New Roman" w:hAnsi="Consolas" w:cs="Times New Roman"/>
+          <w:color w:val="CCCCCC"/>
+          <w:kern w:val="0"/>
+          <w:sz w:val="18"/>
+          <w:szCs w:val="18"/>
+          <w:lang w:eastAsia="es-ES"/>
+          <w14:ligatures w14:val="none"/>
+        </w:rPr>
+        <w:t>        {</w:t>
+      </w:r>
+    </w:p>
+    <w:p>
+      <w:pPr>
+        <w:shd w:val="clear" w:color="auto" w:fill="1F1F1F"/>
+        <w:spacing w:after="0" w:line="285" w:lineRule="atLeast"/>
+        <w:rPr>
+          <w:rFonts w:ascii="Consolas" w:eastAsia="Times New Roman" w:hAnsi="Consolas" w:cs="Times New Roman"/>
+          <w:color w:val="CCCCCC"/>
+          <w:kern w:val="0"/>
+          <w:sz w:val="18"/>
+          <w:szCs w:val="18"/>
+          <w:lang w:eastAsia="es-ES"/>
+          <w14:ligatures w14:val="none"/>
+        </w:rPr>
+      </w:pPr>
+      <w:r>
+        <w:rPr>
+          <w:rFonts w:ascii="Consolas" w:eastAsia="Times New Roman" w:hAnsi="Consolas" w:cs="Times New Roman"/>
+          <w:color w:val="CCCCCC"/>
+          <w:kern w:val="0"/>
+          <w:sz w:val="18"/>
+          <w:szCs w:val="18"/>
+          <w:lang w:eastAsia="es-ES"/>
+          <w14:ligatures w14:val="none"/>
+        </w:rPr>
+        <w:t xml:space="preserve">            </w:t>
+      </w:r>
+      <w:r>
+        <w:rPr>
+          <w:rFonts w:ascii="Consolas" w:eastAsia="Times New Roman" w:hAnsi="Consolas" w:cs="Times New Roman"/>
+          <w:color w:val="9CDCFE"/>
+          <w:kern w:val="0"/>
+          <w:sz w:val="18"/>
+          <w:szCs w:val="18"/>
+          <w:lang w:eastAsia="es-ES"/>
+          <w14:ligatures w14:val="none"/>
+        </w:rPr>
+        <w:t>"name"</w:t>
+      </w:r>
+      <w:r>
+        <w:rPr>
+          <w:rFonts w:ascii="Consolas" w:eastAsia="Times New Roman" w:hAnsi="Consolas" w:cs="Times New Roman"/>
+          <w:color w:val="CCCCCC"/>
+          <w:kern w:val="0"/>
+          <w:sz w:val="18"/>
+          <w:szCs w:val="18"/>
+          <w:lang w:eastAsia="es-ES"/>
+          <w14:ligatures w14:val="none"/>
+        </w:rPr>
+        <w:t xml:space="preserve">: </w:t>
+      </w:r>
+      <w:r>
+        <w:rPr>
+          <w:rFonts w:ascii="Consolas" w:eastAsia="Times New Roman" w:hAnsi="Consolas" w:cs="Times New Roman"/>
+          <w:color w:val="CE9178"/>
+          <w:kern w:val="0"/>
+          <w:sz w:val="18"/>
+          <w:szCs w:val="18"/>
+          <w:lang w:eastAsia="es-ES"/>
+          <w14:ligatures w14:val="none"/>
+        </w:rPr>
+        <w:t xml:space="preserve">"Roberto </w:t>
+      </w:r>
+      <w:proofErr w:type="spellStart"/>
+      <w:r>
+        <w:rPr>
+          <w:rFonts w:ascii="Consolas" w:eastAsia="Times New Roman" w:hAnsi="Consolas" w:cs="Times New Roman"/>
+          <w:color w:val="CE9178"/>
+          <w:kern w:val="0"/>
+          <w:sz w:val="18"/>
+          <w:szCs w:val="18"/>
+          <w:lang w:eastAsia="es-ES"/>
+          <w14:ligatures w14:val="none"/>
+        </w:rPr>
+        <w:t>Rodriguez</w:t>
+      </w:r>
+      <w:proofErr w:type="spellEnd"/>
+      <w:r>
+        <w:rPr>
+          <w:rFonts w:ascii="Consolas" w:eastAsia="Times New Roman" w:hAnsi="Consolas" w:cs="Times New Roman"/>
+          <w:color w:val="CE9178"/>
+          <w:kern w:val="0"/>
+          <w:sz w:val="18"/>
+          <w:szCs w:val="18"/>
+          <w:lang w:eastAsia="es-ES"/>
+          <w14:ligatures w14:val="none"/>
+        </w:rPr>
+        <w:t>"</w:t>
+      </w:r>
+      <w:r>
+        <w:rPr>
+          <w:rFonts w:ascii="Consolas" w:eastAsia="Times New Roman" w:hAnsi="Consolas" w:cs="Times New Roman"/>
+          <w:color w:val="CCCCCC"/>
+          <w:kern w:val="0"/>
+          <w:sz w:val="18"/>
+          <w:szCs w:val="18"/>
+          <w:lang w:eastAsia="es-ES"/>
+          <w14:ligatures w14:val="none"/>
+        </w:rPr>
+        <w:t>,</w:t>
+      </w:r>
+    </w:p>
+    <w:p>
+      <w:pPr>
+        <w:shd w:val="clear" w:color="auto" w:fill="1F1F1F"/>
+        <w:spacing w:after="0" w:line="285" w:lineRule="atLeast"/>
+        <w:rPr>
+          <w:rFonts w:ascii="Consolas" w:eastAsia="Times New Roman" w:hAnsi="Consolas" w:cs="Times New Roman"/>
+          <w:color w:val="CCCCCC"/>
+          <w:kern w:val="0"/>
+          <w:sz w:val="18"/>
+          <w:szCs w:val="18"/>
+          <w:lang w:eastAsia="es-ES"/>
+          <w14:ligatures w14:val="none"/>
+        </w:rPr>
+      </w:pPr>
+      <w:r>
+        <w:rPr>
+          <w:rFonts w:ascii="Consolas" w:eastAsia="Times New Roman" w:hAnsi="Consolas" w:cs="Times New Roman"/>
+          <w:color w:val="CCCCCC"/>
+          <w:kern w:val="0"/>
+          <w:sz w:val="18"/>
+          <w:szCs w:val="18"/>
+          <w:lang w:eastAsia="es-ES"/>
+          <w14:ligatures w14:val="none"/>
+        </w:rPr>
+        <w:lastRenderedPageBreak/>
+        <w:t xml:space="preserve">            </w:t>
+      </w:r>
+      <w:r>
+        <w:rPr>
+          <w:rFonts w:ascii="Consolas" w:eastAsia="Times New Roman" w:hAnsi="Consolas" w:cs="Times New Roman"/>
+          <w:color w:val="9CDCFE"/>
+          <w:kern w:val="0"/>
+          <w:sz w:val="18"/>
+          <w:szCs w:val="18"/>
+          <w:lang w:eastAsia="es-ES"/>
+          <w14:ligatures w14:val="none"/>
+        </w:rPr>
+        <w:t>"email"</w:t>
+      </w:r>
+      <w:r>
+        <w:rPr>
+          <w:rFonts w:ascii="Consolas" w:eastAsia="Times New Roman" w:hAnsi="Consolas" w:cs="Times New Roman"/>
+          <w:color w:val="CCCCCC"/>
+          <w:kern w:val="0"/>
+          <w:sz w:val="18"/>
+          <w:szCs w:val="18"/>
+          <w:lang w:eastAsia="es-ES"/>
+          <w14:ligatures w14:val="none"/>
+        </w:rPr>
+        <w:t xml:space="preserve">: </w:t>
+      </w:r>
+      <w:r>
+        <w:rPr>
+          <w:rFonts w:ascii="Consolas" w:eastAsia="Times New Roman" w:hAnsi="Consolas" w:cs="Times New Roman"/>
+          <w:color w:val="CE9178"/>
+          <w:kern w:val="0"/>
+          <w:sz w:val="18"/>
+          <w:szCs w:val="18"/>
+          <w:lang w:eastAsia="es-ES"/>
+          <w14:ligatures w14:val="none"/>
+        </w:rPr>
+        <w:t>"roberto.rodjim.1@educa.jcyl.es"</w:t>
+      </w:r>
+    </w:p>
+    <w:p>
+      <w:pPr>
+        <w:shd w:val="clear" w:color="auto" w:fill="1F1F1F"/>
+        <w:spacing w:after="0" w:line="285" w:lineRule="atLeast"/>
+        <w:rPr>
+          <w:rFonts w:ascii="Consolas" w:eastAsia="Times New Roman" w:hAnsi="Consolas" w:cs="Times New Roman"/>
+          <w:color w:val="CCCCCC"/>
+          <w:kern w:val="0"/>
+          <w:sz w:val="18"/>
+          <w:szCs w:val="18"/>
+          <w:lang w:eastAsia="es-ES"/>
+          <w14:ligatures w14:val="none"/>
+        </w:rPr>
+      </w:pPr>
+      <w:r>
+        <w:rPr>
+          <w:rFonts w:ascii="Consolas" w:eastAsia="Times New Roman" w:hAnsi="Consolas" w:cs="Times New Roman"/>
+          <w:color w:val="CCCCCC"/>
+          <w:kern w:val="0"/>
+          <w:sz w:val="18"/>
+          <w:szCs w:val="18"/>
+          <w:lang w:eastAsia="es-ES"/>
+          <w14:ligatures w14:val="none"/>
+        </w:rPr>
+        <w:t>        }</w:t>
+      </w:r>
+    </w:p>
+    <w:p>
+      <w:pPr>
+        <w:shd w:val="clear" w:color="auto" w:fill="1F1F1F"/>
+        <w:spacing w:after="0" w:line="285" w:lineRule="atLeast"/>
+        <w:rPr>
+          <w:rFonts w:ascii="Consolas" w:eastAsia="Times New Roman" w:hAnsi="Consolas" w:cs="Times New Roman"/>
+          <w:color w:val="CCCCCC"/>
+          <w:kern w:val="0"/>
+          <w:sz w:val="18"/>
+          <w:szCs w:val="18"/>
+          <w:lang w:eastAsia="es-ES"/>
+          <w14:ligatures w14:val="none"/>
+        </w:rPr>
+      </w:pPr>
+      <w:r>
+        <w:rPr>
+          <w:rFonts w:ascii="Consolas" w:eastAsia="Times New Roman" w:hAnsi="Consolas" w:cs="Times New Roman"/>
+          <w:color w:val="CCCCCC"/>
+          <w:kern w:val="0"/>
+          <w:sz w:val="18"/>
+          <w:szCs w:val="18"/>
+          <w:lang w:eastAsia="es-ES"/>
+          <w14:ligatures w14:val="none"/>
+        </w:rPr>
+        <w:t>    ],</w:t>
+      </w:r>
+    </w:p>
+    <w:p>
+      <w:pPr>
+        <w:shd w:val="clear" w:color="auto" w:fill="1F1F1F"/>
+        <w:spacing w:after="0" w:line="285" w:lineRule="atLeast"/>
+        <w:rPr>
+          <w:rFonts w:ascii="Consolas" w:eastAsia="Times New Roman" w:hAnsi="Consolas" w:cs="Times New Roman"/>
+          <w:color w:val="CCCCCC"/>
+          <w:kern w:val="0"/>
+          <w:sz w:val="18"/>
+          <w:szCs w:val="18"/>
+          <w:lang w:eastAsia="es-ES"/>
+          <w14:ligatures w14:val="none"/>
+        </w:rPr>
+      </w:pPr>
+      <w:r>
+        <w:rPr>
+          <w:rFonts w:ascii="Consolas" w:eastAsia="Times New Roman" w:hAnsi="Consolas" w:cs="Times New Roman"/>
+          <w:color w:val="CCCCCC"/>
+          <w:kern w:val="0"/>
+          <w:sz w:val="18"/>
+          <w:szCs w:val="18"/>
+          <w:lang w:eastAsia="es-ES"/>
+          <w14:ligatures w14:val="none"/>
+        </w:rPr>
+        <w:t xml:space="preserve">    </w:t>
+      </w:r>
+      <w:r>
+        <w:rPr>
+          <w:rFonts w:ascii="Consolas" w:eastAsia="Times New Roman" w:hAnsi="Consolas" w:cs="Times New Roman"/>
+          <w:color w:val="9CDCFE"/>
+          <w:kern w:val="0"/>
+          <w:sz w:val="18"/>
+          <w:szCs w:val="18"/>
+          <w:lang w:eastAsia="es-ES"/>
+          <w14:ligatures w14:val="none"/>
+        </w:rPr>
+        <w:t>"</w:t>
+      </w:r>
+      <w:proofErr w:type="spellStart"/>
+      <w:r>
+        <w:rPr>
+          <w:rFonts w:ascii="Consolas" w:eastAsia="Times New Roman" w:hAnsi="Consolas" w:cs="Times New Roman"/>
+          <w:color w:val="9CDCFE"/>
+          <w:kern w:val="0"/>
+          <w:sz w:val="18"/>
+          <w:szCs w:val="18"/>
+          <w:lang w:eastAsia="es-ES"/>
+          <w14:ligatures w14:val="none"/>
+        </w:rPr>
+        <w:t>require</w:t>
+      </w:r>
+      <w:proofErr w:type="spellEnd"/>
+      <w:r>
+        <w:rPr>
+          <w:rFonts w:ascii="Consolas" w:eastAsia="Times New Roman" w:hAnsi="Consolas" w:cs="Times New Roman"/>
+          <w:color w:val="9CDCFE"/>
+          <w:kern w:val="0"/>
+          <w:sz w:val="18"/>
+          <w:szCs w:val="18"/>
+          <w:lang w:eastAsia="es-ES"/>
+          <w14:ligatures w14:val="none"/>
+        </w:rPr>
+        <w:t>"</w:t>
+      </w:r>
+      <w:r>
+        <w:rPr>
+          <w:rFonts w:ascii="Consolas" w:eastAsia="Times New Roman" w:hAnsi="Consolas" w:cs="Times New Roman"/>
+          <w:color w:val="CCCCCC"/>
+          <w:kern w:val="0"/>
+          <w:sz w:val="18"/>
+          <w:szCs w:val="18"/>
+          <w:lang w:eastAsia="es-ES"/>
+          <w14:ligatures w14:val="none"/>
+        </w:rPr>
+        <w:t>: {</w:t>
+      </w:r>
+    </w:p>
+    <w:p>
+      <w:pPr>
+        <w:shd w:val="clear" w:color="auto" w:fill="1F1F1F"/>
+        <w:spacing w:after="0" w:line="285" w:lineRule="atLeast"/>
+        <w:rPr>
+          <w:rFonts w:ascii="Consolas" w:eastAsia="Times New Roman" w:hAnsi="Consolas" w:cs="Times New Roman"/>
+          <w:color w:val="CCCCCC"/>
+          <w:kern w:val="0"/>
+          <w:sz w:val="18"/>
+          <w:szCs w:val="18"/>
+          <w:lang w:eastAsia="es-ES"/>
+          <w14:ligatures w14:val="none"/>
+        </w:rPr>
+      </w:pPr>
+      <w:r>
+        <w:rPr>
+          <w:rFonts w:ascii="Consolas" w:eastAsia="Times New Roman" w:hAnsi="Consolas" w:cs="Times New Roman"/>
+          <w:color w:val="CCCCCC"/>
+          <w:kern w:val="0"/>
+          <w:sz w:val="18"/>
+          <w:szCs w:val="18"/>
+          <w:lang w:eastAsia="es-ES"/>
+          <w14:ligatures w14:val="none"/>
+        </w:rPr>
+        <w:t xml:space="preserve">        </w:t>
+      </w:r>
+      <w:r>
+        <w:rPr>
+          <w:rFonts w:ascii="Consolas" w:eastAsia="Times New Roman" w:hAnsi="Consolas" w:cs="Times New Roman"/>
+          <w:color w:val="9CDCFE"/>
+          <w:kern w:val="0"/>
+          <w:sz w:val="18"/>
+          <w:szCs w:val="18"/>
+          <w:lang w:eastAsia="es-ES"/>
+          <w14:ligatures w14:val="none"/>
+        </w:rPr>
+        <w:t>"philo/laravel-blade"</w:t>
+      </w:r>
+      <w:r>
+        <w:rPr>
+          <w:rFonts w:ascii="Consolas" w:eastAsia="Times New Roman" w:hAnsi="Consolas" w:cs="Times New Roman"/>
+          <w:color w:val="CCCCCC"/>
+          <w:kern w:val="0"/>
+          <w:sz w:val="18"/>
+          <w:szCs w:val="18"/>
+          <w:lang w:eastAsia="es-ES"/>
+          <w14:ligatures w14:val="none"/>
+        </w:rPr>
+        <w:t xml:space="preserve">: </w:t>
+      </w:r>
+      <w:r>
+        <w:rPr>
+          <w:rFonts w:ascii="Consolas" w:eastAsia="Times New Roman" w:hAnsi="Consolas" w:cs="Times New Roman"/>
+          <w:color w:val="CE9178"/>
+          <w:kern w:val="0"/>
+          <w:sz w:val="18"/>
+          <w:szCs w:val="18"/>
+          <w:lang w:eastAsia="es-ES"/>
+          <w14:ligatures w14:val="none"/>
+        </w:rPr>
+        <w:t>"^3.1"</w:t>
+      </w:r>
+      <w:r>
+        <w:rPr>
+          <w:rFonts w:ascii="Consolas" w:eastAsia="Times New Roman" w:hAnsi="Consolas" w:cs="Times New Roman"/>
+          <w:color w:val="CCCCCC"/>
+          <w:kern w:val="0"/>
+          <w:sz w:val="18"/>
+          <w:szCs w:val="18"/>
+          <w:lang w:eastAsia="es-ES"/>
+          <w14:ligatures w14:val="none"/>
+        </w:rPr>
+        <w:t>,</w:t>
+      </w:r>
+    </w:p>
+    <w:p>
+      <w:pPr>
+        <w:shd w:val="clear" w:color="auto" w:fill="1F1F1F"/>
+        <w:spacing w:after="0" w:line="285" w:lineRule="atLeast"/>
+        <w:rPr>
+          <w:rFonts w:ascii="Consolas" w:eastAsia="Times New Roman" w:hAnsi="Consolas" w:cs="Times New Roman"/>
+          <w:color w:val="CCCCCC"/>
+          <w:kern w:val="0"/>
+          <w:sz w:val="18"/>
+          <w:szCs w:val="18"/>
+          <w:lang w:eastAsia="es-ES"/>
+          <w14:ligatures w14:val="none"/>
+        </w:rPr>
+      </w:pPr>
+      <w:r>
+        <w:rPr>
+          <w:rFonts w:ascii="Consolas" w:eastAsia="Times New Roman" w:hAnsi="Consolas" w:cs="Times New Roman"/>
+          <w:color w:val="CCCCCC"/>
+          <w:kern w:val="0"/>
+          <w:sz w:val="18"/>
+          <w:szCs w:val="18"/>
+          <w:lang w:eastAsia="es-ES"/>
+          <w14:ligatures w14:val="none"/>
+        </w:rPr>
+        <w:t xml:space="preserve">        </w:t>
+      </w:r>
+      <w:r>
+        <w:rPr>
+          <w:rFonts w:ascii="Consolas" w:eastAsia="Times New Roman" w:hAnsi="Consolas" w:cs="Times New Roman"/>
+          <w:color w:val="9CDCFE"/>
+          <w:kern w:val="0"/>
+          <w:sz w:val="18"/>
+          <w:szCs w:val="18"/>
+          <w:lang w:eastAsia="es-ES"/>
+          <w14:ligatures w14:val="none"/>
+        </w:rPr>
+        <w:t>"</w:t>
+      </w:r>
+      <w:proofErr w:type="spellStart"/>
+      <w:r>
+        <w:rPr>
+          <w:rFonts w:ascii="Consolas" w:eastAsia="Times New Roman" w:hAnsi="Consolas" w:cs="Times New Roman"/>
+          <w:color w:val="9CDCFE"/>
+          <w:kern w:val="0"/>
+          <w:sz w:val="18"/>
+          <w:szCs w:val="18"/>
+          <w:lang w:eastAsia="es-ES"/>
+          <w14:ligatures w14:val="none"/>
+        </w:rPr>
+        <w:t>fakerphp</w:t>
+      </w:r>
+      <w:proofErr w:type="spellEnd"/>
+      <w:r>
+        <w:rPr>
+          <w:rFonts w:ascii="Consolas" w:eastAsia="Times New Roman" w:hAnsi="Consolas" w:cs="Times New Roman"/>
+          <w:color w:val="9CDCFE"/>
+          <w:kern w:val="0"/>
+          <w:sz w:val="18"/>
+          <w:szCs w:val="18"/>
+          <w:lang w:eastAsia="es-ES"/>
+          <w14:ligatures w14:val="none"/>
+        </w:rPr>
+        <w:t>/</w:t>
+      </w:r>
+      <w:proofErr w:type="spellStart"/>
+      <w:r>
+        <w:rPr>
+          <w:rFonts w:ascii="Consolas" w:eastAsia="Times New Roman" w:hAnsi="Consolas" w:cs="Times New Roman"/>
+          <w:color w:val="9CDCFE"/>
+          <w:kern w:val="0"/>
+          <w:sz w:val="18"/>
+          <w:szCs w:val="18"/>
+          <w:lang w:eastAsia="es-ES"/>
+          <w14:ligatures w14:val="none"/>
+        </w:rPr>
+        <w:t>faker</w:t>
+      </w:r>
+      <w:proofErr w:type="spellEnd"/>
+      <w:r>
+        <w:rPr>
+          <w:rFonts w:ascii="Consolas" w:eastAsia="Times New Roman" w:hAnsi="Consolas" w:cs="Times New Roman"/>
+          <w:color w:val="9CDCFE"/>
+          <w:kern w:val="0"/>
+          <w:sz w:val="18"/>
+          <w:szCs w:val="18"/>
+          <w:lang w:eastAsia="es-ES"/>
+          <w14:ligatures w14:val="none"/>
+        </w:rPr>
+        <w:t>"</w:t>
+      </w:r>
+      <w:r>
+        <w:rPr>
+          <w:rFonts w:ascii="Consolas" w:eastAsia="Times New Roman" w:hAnsi="Consolas" w:cs="Times New Roman"/>
+          <w:color w:val="CCCCCC"/>
+          <w:kern w:val="0"/>
+          <w:sz w:val="18"/>
+          <w:szCs w:val="18"/>
+          <w:lang w:eastAsia="es-ES"/>
+          <w14:ligatures w14:val="none"/>
+        </w:rPr>
+        <w:t xml:space="preserve">: </w:t>
+      </w:r>
+      <w:r>
+        <w:rPr>
+          <w:rFonts w:ascii="Consolas" w:eastAsia="Times New Roman" w:hAnsi="Consolas" w:cs="Times New Roman"/>
+          <w:color w:val="CE9178"/>
+          <w:kern w:val="0"/>
+          <w:sz w:val="18"/>
+          <w:szCs w:val="18"/>
+          <w:lang w:eastAsia="es-ES"/>
+          <w14:ligatures w14:val="none"/>
+        </w:rPr>
+        <w:t>"^1.23"</w:t>
+      </w:r>
+      <w:r>
+        <w:rPr>
+          <w:rFonts w:ascii="Consolas" w:eastAsia="Times New Roman" w:hAnsi="Consolas" w:cs="Times New Roman"/>
+          <w:color w:val="CCCCCC"/>
+          <w:kern w:val="0"/>
+          <w:sz w:val="18"/>
+          <w:szCs w:val="18"/>
+          <w:lang w:eastAsia="es-ES"/>
+          <w14:ligatures w14:val="none"/>
+        </w:rPr>
+        <w:t>,</w:t>
+      </w:r>
+    </w:p>
+    <w:p>
+      <w:pPr>
+        <w:shd w:val="clear" w:color="auto" w:fill="1F1F1F"/>
+        <w:spacing w:after="0" w:line="285" w:lineRule="atLeast"/>
+        <w:rPr>
+          <w:rFonts w:ascii="Consolas" w:eastAsia="Times New Roman" w:hAnsi="Consolas" w:cs="Times New Roman"/>
+          <w:color w:val="CCCCCC"/>
+          <w:kern w:val="0"/>
+          <w:sz w:val="18"/>
+          <w:szCs w:val="18"/>
+          <w:lang w:eastAsia="es-ES"/>
+          <w14:ligatures w14:val="none"/>
+        </w:rPr>
+      </w:pPr>
+      <w:r>
+        <w:rPr>
+          <w:rFonts w:ascii="Consolas" w:eastAsia="Times New Roman" w:hAnsi="Consolas" w:cs="Times New Roman"/>
+          <w:color w:val="CCCCCC"/>
+          <w:kern w:val="0"/>
+          <w:sz w:val="18"/>
+          <w:szCs w:val="18"/>
+          <w:lang w:eastAsia="es-ES"/>
+          <w14:ligatures w14:val="none"/>
+        </w:rPr>
+        <w:t xml:space="preserve">        </w:t>
+      </w:r>
+      <w:r>
+        <w:rPr>
+          <w:rFonts w:ascii="Consolas" w:eastAsia="Times New Roman" w:hAnsi="Consolas" w:cs="Times New Roman"/>
+          <w:color w:val="9CDCFE"/>
+          <w:kern w:val="0"/>
+          <w:sz w:val="18"/>
+          <w:szCs w:val="18"/>
+          <w:lang w:eastAsia="es-ES"/>
+          <w14:ligatures w14:val="none"/>
+        </w:rPr>
+        <w:t>"milon/barcode"</w:t>
+      </w:r>
+      <w:r>
+        <w:rPr>
+          <w:rFonts w:ascii="Consolas" w:eastAsia="Times New Roman" w:hAnsi="Consolas" w:cs="Times New Roman"/>
+          <w:color w:val="CCCCCC"/>
+          <w:kern w:val="0"/>
+          <w:sz w:val="18"/>
+          <w:szCs w:val="18"/>
+          <w:lang w:eastAsia="es-ES"/>
+          <w14:ligatures w14:val="none"/>
+        </w:rPr>
+        <w:t xml:space="preserve">: </w:t>
+      </w:r>
+      <w:r>
+        <w:rPr>
+          <w:rFonts w:ascii="Consolas" w:eastAsia="Times New Roman" w:hAnsi="Consolas" w:cs="Times New Roman"/>
+          <w:color w:val="CE9178"/>
+          <w:kern w:val="0"/>
+          <w:sz w:val="18"/>
+          <w:szCs w:val="18"/>
+          <w:lang w:eastAsia="es-ES"/>
+          <w14:ligatures w14:val="none"/>
+        </w:rPr>
+        <w:t>"^6.0"</w:t>
+      </w:r>
+    </w:p>
+    <w:p>
+      <w:pPr>
+        <w:shd w:val="clear" w:color="auto" w:fill="1F1F1F"/>
+        <w:spacing w:after="0" w:line="285" w:lineRule="atLeast"/>
+        <w:rPr>
+          <w:rFonts w:ascii="Consolas" w:eastAsia="Times New Roman" w:hAnsi="Consolas" w:cs="Times New Roman"/>
+          <w:color w:val="CCCCCC"/>
+          <w:kern w:val="0"/>
+          <w:sz w:val="18"/>
+          <w:szCs w:val="18"/>
+          <w:lang w:eastAsia="es-ES"/>
+          <w14:ligatures w14:val="none"/>
+        </w:rPr>
+      </w:pPr>
+      <w:r>
+        <w:rPr>
+          <w:rFonts w:ascii="Consolas" w:eastAsia="Times New Roman" w:hAnsi="Consolas" w:cs="Times New Roman"/>
+          <w:color w:val="CCCCCC"/>
+          <w:kern w:val="0"/>
+          <w:sz w:val="18"/>
+          <w:szCs w:val="18"/>
+          <w:lang w:eastAsia="es-ES"/>
+          <w14:ligatures w14:val="none"/>
+        </w:rPr>
+        <w:t>    }</w:t>
+      </w:r>
+    </w:p>
+    <w:p>
+      <w:pPr>
+        <w:shd w:val="clear" w:color="auto" w:fill="1F1F1F"/>
+        <w:spacing w:after="0" w:line="285" w:lineRule="atLeast"/>
+        <w:rPr>
+          <w:rFonts w:ascii="Consolas" w:eastAsia="Times New Roman" w:hAnsi="Consolas" w:cs="Times New Roman"/>
+          <w:color w:val="CCCCCC"/>
+          <w:kern w:val="0"/>
+          <w:sz w:val="18"/>
+          <w:szCs w:val="18"/>
+          <w:lang w:eastAsia="es-ES"/>
+          <w14:ligatures w14:val="none"/>
+        </w:rPr>
+      </w:pPr>
+      <w:r>
+        <w:rPr>
+          <w:rFonts w:ascii="Consolas" w:eastAsia="Times New Roman" w:hAnsi="Consolas" w:cs="Times New Roman"/>
+          <w:color w:val="CCCCCC"/>
+          <w:kern w:val="0"/>
+          <w:sz w:val="18"/>
+          <w:szCs w:val="18"/>
+          <w:lang w:eastAsia="es-ES"/>
+          <w14:ligatures w14:val="none"/>
+        </w:rPr>
         <w:t>}</w:t>
       </w:r>
+    </w:p>
+    <w:p>
+      <w:pPr>
+        <w:shd w:val="clear" w:color="auto" w:fill="1F1F1F"/>
+        <w:spacing w:after="0" w:line="285" w:lineRule="atLeast"/>
+        <w:rPr>
+          <w:rFonts w:ascii="Consolas" w:eastAsia="Times New Roman" w:hAnsi="Consolas" w:cs="Times New Roman"/>
+          <w:color w:val="CCCCCC"/>
+          <w:kern w:val="0"/>
+          <w:sz w:val="18"/>
+          <w:szCs w:val="18"/>
+          <w:lang w:eastAsia="es-ES"/>
+          <w14:ligatures w14:val="none"/>
+        </w:rPr>
+      </w:pPr>
     </w:p>
     <w:p>
       <w:pPr>
@@ -13186,6 +13969,7 @@
         </w:rPr>
         <w:t xml:space="preserve"> = </w:t>
       </w:r>
+      <w:proofErr w:type="gramStart"/>
       <w:r>
         <w:rPr>
           <w:rFonts w:ascii="Consolas" w:eastAsia="Times New Roman" w:hAnsi="Consolas" w:cs="Times New Roman"/>
@@ -13196,7 +13980,20 @@
           <w:lang w:eastAsia="es-ES"/>
           <w14:ligatures w14:val="none"/>
         </w:rPr>
-        <w:t>'../views'</w:t>
+        <w:t>'..</w:t>
+      </w:r>
+      <w:proofErr w:type="gramEnd"/>
+      <w:r>
+        <w:rPr>
+          <w:rFonts w:ascii="Consolas" w:eastAsia="Times New Roman" w:hAnsi="Consolas" w:cs="Times New Roman"/>
+          <w:color w:val="CE9178"/>
+          <w:kern w:val="0"/>
+          <w:sz w:val="18"/>
+          <w:szCs w:val="18"/>
+          <w:lang w:eastAsia="es-ES"/>
+          <w14:ligatures w14:val="none"/>
+        </w:rPr>
+        <w:t>/views'</w:t>
       </w:r>
       <w:r>
         <w:rPr>
@@ -13249,6 +14046,7 @@
         </w:rPr>
         <w:t xml:space="preserve"> = </w:t>
       </w:r>
+      <w:proofErr w:type="gramStart"/>
       <w:r>
         <w:rPr>
           <w:rFonts w:ascii="Consolas" w:eastAsia="Times New Roman" w:hAnsi="Consolas" w:cs="Times New Roman"/>
@@ -13259,7 +14057,20 @@
           <w:lang w:eastAsia="es-ES"/>
           <w14:ligatures w14:val="none"/>
         </w:rPr>
-        <w:t>'../cache'</w:t>
+        <w:t>'..</w:t>
+      </w:r>
+      <w:proofErr w:type="gramEnd"/>
+      <w:r>
+        <w:rPr>
+          <w:rFonts w:ascii="Consolas" w:eastAsia="Times New Roman" w:hAnsi="Consolas" w:cs="Times New Roman"/>
+          <w:color w:val="CE9178"/>
+          <w:kern w:val="0"/>
+          <w:sz w:val="18"/>
+          <w:szCs w:val="18"/>
+          <w:lang w:eastAsia="es-ES"/>
+          <w14:ligatures w14:val="none"/>
+        </w:rPr>
+        <w:t>/cache'</w:t>
       </w:r>
       <w:r>
         <w:rPr>
@@ -14145,6 +14956,7 @@
           <w:lang w:eastAsia="es-ES"/>
           <w14:ligatures w14:val="none"/>
         </w:rPr>
+        <w:lastRenderedPageBreak/>
         <w:t>{{-- Esta página es una subpágina de plantilla1--}}</w:t>
       </w:r>
     </w:p>
@@ -14560,42 +15372,21 @@
           <w:i/>
           <w:iCs/>
         </w:rPr>
-        <w:t>views</w:t>
-      </w:r>
+        <w:t>views/</w:t>
+      </w:r>
+      <w:proofErr w:type="spellStart"/>
       <w:r>
         <w:rPr>
           <w:i/>
           <w:iCs/>
         </w:rPr>
-        <w:t>/</w:t>
-      </w:r>
-      <w:proofErr w:type="spellStart"/>
+        <w:t>vjugadores.Blade</w:t>
+      </w:r>
       <w:r>
         <w:rPr>
           <w:i/>
           <w:iCs/>
         </w:rPr>
-        <w:t>v</w:t>
-      </w:r>
-      <w:r>
-        <w:rPr>
-          <w:i/>
-          <w:iCs/>
-        </w:rPr>
-        <w:t>jugadores</w:t>
-      </w:r>
-      <w:r>
-        <w:rPr>
-          <w:i/>
-          <w:iCs/>
-        </w:rPr>
-        <w:t>.Blade</w:t>
-      </w:r>
-      <w:r>
-        <w:rPr>
-          <w:i/>
-          <w:iCs/>
-        </w:rPr>
         <w:t>.php</w:t>
       </w:r>
       <w:proofErr w:type="spellEnd"/>
@@ -14626,7 +15417,33 @@
           <w:lang w:eastAsia="es-ES"/>
           <w14:ligatures w14:val="none"/>
         </w:rPr>
-        <w:t>{{-- Plantilla común para el resto de vistas. --}}</w:t>
+        <w:t xml:space="preserve">{{-- Plantilla común para el resto de </w:t>
+      </w:r>
+      <w:proofErr w:type="gramStart"/>
+      <w:r>
+        <w:rPr>
+          <w:rFonts w:ascii="Consolas" w:eastAsia="Times New Roman" w:hAnsi="Consolas" w:cs="Times New Roman"/>
+          <w:color w:val="6A9955"/>
+          <w:kern w:val="0"/>
+          <w:sz w:val="18"/>
+          <w:szCs w:val="18"/>
+          <w:lang w:eastAsia="es-ES"/>
+          <w14:ligatures w14:val="none"/>
+        </w:rPr>
+        <w:t>vistas</w:t>
+      </w:r>
+      <w:proofErr w:type="gramEnd"/>
+      <w:r>
+        <w:rPr>
+          <w:rFonts w:ascii="Consolas" w:eastAsia="Times New Roman" w:hAnsi="Consolas" w:cs="Times New Roman"/>
+          <w:color w:val="6A9955"/>
+          <w:kern w:val="0"/>
+          <w:sz w:val="18"/>
+          <w:szCs w:val="18"/>
+          <w:lang w:eastAsia="es-ES"/>
+          <w14:ligatures w14:val="none"/>
+        </w:rPr>
+        <w:t>. --}}</w:t>
       </w:r>
     </w:p>
     <w:p>
@@ -19034,6 +19851,7 @@
     <w:pPr>
       <w:pStyle w:val="Piedepgina"/>
     </w:pPr>
+    <w:proofErr w:type="gramStart"/>
     <w:r>
       <w:t>0</w:t>
     </w:r>
@@ -19044,7 +19862,11 @@
       <w:t xml:space="preserve">  </w:t>
     </w:r>
     <w:r>
-      <w:t>Programación Orientada a Objetos en PHP</w:t>
+      <w:t>Programación</w:t>
+    </w:r>
+    <w:proofErr w:type="gramEnd"/>
+    <w:r>
+      <w:t xml:space="preserve"> Orientada a Objetos en PHP</w:t>
     </w:r>
     <w:r>
       <w:t xml:space="preserve">  </w:t>

</xml_diff>